<commit_message>
profil docx neu erstellt
</commit_message>
<xml_diff>
--- a/Germo_Goertz_IT_profile.docx
+++ b/Germo_Goertz_IT_profile.docx
@@ -195,11 +195,34 @@
       <w:pPr>
         <w:pStyle w:val="Heading2"/>
       </w:pPr>
-      <w:bookmarkStart w:id="21" w:name="abschluss"/>
+      <w:bookmarkStart w:id="21" w:name="X1f0dc00b86fa5f98ebf9636dc844be15b7bed2c"/>
+      <w:r>
+        <w:t xml:space="preserve">Download des IT-Profils (inklusive Projekthistorie und Referenzen)</w:t>
+      </w:r>
+      <w:bookmarkEnd w:id="21"/>
+    </w:p>
+    <w:p>
+      <w:pPr>
+        <w:pStyle w:val="FirstParagraph"/>
+      </w:pPr>
+      <w:hyperlink r:id="rId22">
+        <w:r>
+          <w:rPr>
+            <w:rStyle w:val="Hyperlink"/>
+          </w:rPr>
+          <w:t xml:space="preserve">Germo_Goertz_IT_profile.docx</w:t>
+        </w:r>
+      </w:hyperlink>
+    </w:p>
+    <w:p>
+      <w:pPr>
+        <w:pStyle w:val="Heading2"/>
+      </w:pPr>
+      <w:bookmarkStart w:id="23" w:name="abschluss"/>
       <w:r>
         <w:t xml:space="preserve">Abschluss</w:t>
       </w:r>
-      <w:bookmarkEnd w:id="21"/>
+      <w:bookmarkEnd w:id="23"/>
     </w:p>
     <w:p>
       <w:pPr>
@@ -211,7 +234,7 @@
       <w:r>
         <w:t xml:space="preserve"> </w:t>
       </w:r>
-      <w:hyperlink r:id="rId22">
+      <w:hyperlink r:id="rId24">
         <w:r>
           <w:rPr>
             <w:rStyle w:val="Hyperlink"/>
@@ -222,7 +245,7 @@
       <w:r>
         <w:br/>
       </w:r>
-      <w:hyperlink r:id="rId23">
+      <w:hyperlink r:id="rId25">
         <w:r>
           <w:rPr>
             <w:rStyle w:val="Hyperlink"/>
@@ -241,7 +264,7 @@
       <w:r>
         <w:br/>
       </w:r>
-      <w:hyperlink r:id="rId24">
+      <w:hyperlink r:id="rId26">
         <w:r>
           <w:rPr>
             <w:rStyle w:val="Hyperlink"/>
@@ -252,7 +275,7 @@
       <w:r>
         <w:br/>
       </w:r>
-      <w:hyperlink r:id="rId25">
+      <w:hyperlink r:id="rId27">
         <w:r>
           <w:rPr>
             <w:rStyle w:val="Hyperlink"/>
@@ -265,11 +288,11 @@
       <w:pPr>
         <w:pStyle w:val="Heading2"/>
       </w:pPr>
-      <w:bookmarkStart w:id="26" w:name="sprachkenntnisse"/>
+      <w:bookmarkStart w:id="28" w:name="sprachkenntnisse"/>
       <w:r>
         <w:t xml:space="preserve">Sprachkenntnisse</w:t>
       </w:r>
-      <w:bookmarkEnd w:id="26"/>
+      <w:bookmarkEnd w:id="28"/>
     </w:p>
     <w:p>
       <w:pPr>
@@ -311,11 +334,11 @@
       <w:pPr>
         <w:pStyle w:val="Heading2"/>
       </w:pPr>
-      <w:bookmarkStart w:id="27" w:name="X67495577758d081da94c640a940e32a3b6321b7"/>
+      <w:bookmarkStart w:id="29" w:name="X67495577758d081da94c640a940e32a3b6321b7"/>
       <w:r>
         <w:t xml:space="preserve">BI-Architekt und -Entwickler mit Microsoft BI</w:t>
       </w:r>
-      <w:bookmarkEnd w:id="27"/>
+      <w:bookmarkEnd w:id="29"/>
     </w:p>
     <w:p>
       <w:pPr>
@@ -400,7 +423,7 @@
       <w:r>
         <w:t xml:space="preserve"> </w:t>
       </w:r>
-      <w:hyperlink r:id="rId28">
+      <w:hyperlink r:id="rId30">
         <w:r>
           <w:rPr>
             <w:rStyle w:val="Hyperlink"/>
@@ -430,7 +453,7 @@
       <w:r>
         <w:t xml:space="preserve"> </w:t>
       </w:r>
-      <w:hyperlink r:id="rId28">
+      <w:hyperlink r:id="rId30">
         <w:r>
           <w:rPr>
             <w:rStyle w:val="Hyperlink"/>
@@ -723,11 +746,11 @@
       <w:pPr>
         <w:pStyle w:val="Heading2"/>
       </w:pPr>
-      <w:bookmarkStart w:id="29" w:name="soft-skills"/>
+      <w:bookmarkStart w:id="31" w:name="soft-skills"/>
       <w:r>
         <w:t xml:space="preserve">Soft Skills</w:t>
       </w:r>
-      <w:bookmarkEnd w:id="29"/>
+      <w:bookmarkEnd w:id="31"/>
     </w:p>
     <w:p>
       <w:pPr>
@@ -755,7 +778,7 @@
       <w:r>
         <w:t xml:space="preserve"> </w:t>
       </w:r>
-      <w:hyperlink r:id="rId22">
+      <w:hyperlink r:id="rId24">
         <w:r>
           <w:rPr>
             <w:rStyle w:val="Hyperlink"/>
@@ -907,11 +930,11 @@
       <w:pPr>
         <w:pStyle w:val="Heading2"/>
       </w:pPr>
-      <w:bookmarkStart w:id="30" w:name="X29ada8b5093e1a3d5565ce2edbc0a55ed6bf488"/>
+      <w:bookmarkStart w:id="32" w:name="X29ada8b5093e1a3d5565ce2edbc0a55ed6bf488"/>
       <w:r>
         <w:t xml:space="preserve">keine AÜL, Rentenversicherung, Scheinselbständigkeit, Vollzeit</w:t>
       </w:r>
-      <w:bookmarkEnd w:id="30"/>
+      <w:bookmarkEnd w:id="32"/>
     </w:p>
     <w:p>
       <w:pPr>
@@ -976,11 +999,11 @@
       <w:pPr>
         <w:pStyle w:val="Heading2"/>
       </w:pPr>
-      <w:bookmarkStart w:id="31" w:name="X7e19c5f6f277437eef96ff93abba9c9e804673f"/>
+      <w:bookmarkStart w:id="33" w:name="X7e19c5f6f277437eef96ff93abba9c9e804673f"/>
       <w:r>
         <w:t xml:space="preserve">Anmerkungen zu SSAS - SQL Server Analysis Services</w:t>
       </w:r>
-      <w:bookmarkEnd w:id="31"/>
+      <w:bookmarkEnd w:id="33"/>
     </w:p>
     <w:p>
       <w:pPr>
@@ -989,7 +1012,7 @@
       <w:r>
         <w:t xml:space="preserve">Unter dem gleichen Oberbegriff SSAS (</w:t>
       </w:r>
-      <w:hyperlink r:id="rId32">
+      <w:hyperlink r:id="rId34">
         <w:r>
           <w:rPr>
             <w:rStyle w:val="Hyperlink"/>
@@ -1050,7 +1073,7 @@
       <w:r>
         <w:t xml:space="preserve">Die Dokumentation von Microsoft: </w:t>
       </w:r>
-      <w:hyperlink r:id="rId33">
+      <w:hyperlink r:id="rId35">
         <w:r>
           <w:rPr>
             <w:rStyle w:val="Hyperlink"/>
@@ -1184,7 +1207,7 @@
       <w:r>
         <w:t xml:space="preserve">, eine auf Tabellen basierende Technologie, wie sie auch in Power Pivot und </w:t>
       </w:r>
-      <w:hyperlink r:id="rId34">
+      <w:hyperlink r:id="rId36">
         <w:r>
           <w:rPr>
             <w:rStyle w:val="Hyperlink"/>
@@ -1222,7 +1245,7 @@
       <w:r>
         <w:t xml:space="preserve"> </w:t>
       </w:r>
-      <w:hyperlink r:id="rId35">
+      <w:hyperlink r:id="rId37">
         <w:r>
           <w:rPr>
             <w:rStyle w:val="Hyperlink"/>
@@ -1241,11 +1264,11 @@
       <w:pPr>
         <w:pStyle w:val="Heading2"/>
       </w:pPr>
-      <w:bookmarkStart w:id="36" w:name="Xe3711df7c74c9915aa6ea0b75a1b02e26f18c85"/>
+      <w:bookmarkStart w:id="38" w:name="Xe3711df7c74c9915aa6ea0b75a1b02e26f18c85"/>
       <w:r>
         <w:t xml:space="preserve">Warum ich seit 2017 den AnalyticsCreator verwende</w:t>
       </w:r>
-      <w:bookmarkEnd w:id="36"/>
+      <w:bookmarkEnd w:id="38"/>
     </w:p>
     <w:p>
       <w:pPr>
@@ -1257,7 +1280,7 @@
       <w:r>
         <w:br/>
       </w:r>
-      <w:hyperlink r:id="rId37">
+      <w:hyperlink r:id="rId39">
         <w:r>
           <w:rPr>
             <w:rStyle w:val="Hyperlink"/>
@@ -1276,7 +1299,7 @@
       <w:r>
         <w:t xml:space="preserve"> </w:t>
       </w:r>
-      <w:hyperlink r:id="rId38">
+      <w:hyperlink r:id="rId40">
         <w:r>
           <w:rPr>
             <w:rStyle w:val="Hyperlink"/>
@@ -1290,7 +1313,7 @@
       <w:r>
         <w:t xml:space="preserve">ist seit 2017 mein Standard-Werkzeug zur Automatisierung der Erstellung von DWH (data warehouse) inklusive ELT (oder ETL) und optionaler analytischer Datenbanken (mit SSAS Tabular), nachdem mich diverse andere Automatisierungs-Tools nicht so recht überzeugen konnten (</w:t>
       </w:r>
-      <w:hyperlink r:id="rId39">
+      <w:hyperlink r:id="rId41">
         <w:r>
           <w:rPr>
             <w:rStyle w:val="Hyperlink"/>
@@ -1301,7 +1324,7 @@
       <w:r>
         <w:t xml:space="preserve">, </w:t>
       </w:r>
-      <w:hyperlink r:id="rId40">
+      <w:hyperlink r:id="rId42">
         <w:r>
           <w:rPr>
             <w:rStyle w:val="Hyperlink"/>
@@ -1312,7 +1335,7 @@
       <w:r>
         <w:t xml:space="preserve">, </w:t>
       </w:r>
-      <w:hyperlink r:id="rId41">
+      <w:hyperlink r:id="rId43">
         <w:r>
           <w:rPr>
             <w:rStyle w:val="Hyperlink"/>
@@ -1333,21 +1356,21 @@
       <w:pPr>
         <w:pStyle w:val="Heading1"/>
       </w:pPr>
-      <w:bookmarkStart w:id="42" w:name="projekthistorie-germo-görtz-de"/>
+      <w:bookmarkStart w:id="44" w:name="projekthistorie-germo-görtz-de"/>
       <w:r>
         <w:t xml:space="preserve">Projekthistorie Germo Görtz (de)</w:t>
       </w:r>
-      <w:bookmarkEnd w:id="42"/>
+      <w:bookmarkEnd w:id="44"/>
     </w:p>
     <w:p>
       <w:pPr>
         <w:pStyle w:val="Heading2"/>
       </w:pPr>
-      <w:bookmarkStart w:id="43" w:name="Xc5154ed33e104dc67f35471c804fbf6833dc4e4"/>
+      <w:bookmarkStart w:id="45" w:name="Xc5154ed33e104dc67f35471c804fbf6833dc4e4"/>
       <w:r>
         <w:t xml:space="preserve">02/2020 - bis jetzt; MEAG Munich ERGO Assetmanagement GmbH</w:t>
       </w:r>
-      <w:bookmarkEnd w:id="43"/>
+      <w:bookmarkEnd w:id="45"/>
     </w:p>
     <w:p>
       <w:pPr>
@@ -1369,11 +1392,11 @@
       <w:pPr>
         <w:pStyle w:val="Heading3"/>
       </w:pPr>
-      <w:bookmarkStart w:id="44" w:name="Xe19d0bb59e1c1e0f9441ce6a40f04abcc3c6a99"/>
+      <w:bookmarkStart w:id="46" w:name="Xe19d0bb59e1c1e0f9441ce6a40f04abcc3c6a99"/>
       <w:r>
         <w:t xml:space="preserve">Performancemessung Reporting: Microsoft BI Architekt und Entwickler</w:t>
       </w:r>
-      <w:bookmarkEnd w:id="44"/>
+      <w:bookmarkEnd w:id="46"/>
     </w:p>
     <w:p>
       <w:pPr>
@@ -1387,11 +1410,11 @@
       <w:pPr>
         <w:pStyle w:val="Heading2"/>
       </w:pPr>
-      <w:bookmarkStart w:id="45" w:name="bis-jetzt-binovis"/>
+      <w:bookmarkStart w:id="47" w:name="bis-jetzt-binovis"/>
       <w:r>
         <w:t xml:space="preserve">09/2019 - bis jetzt; binovis</w:t>
       </w:r>
-      <w:bookmarkEnd w:id="45"/>
+      <w:bookmarkEnd w:id="47"/>
     </w:p>
     <w:p>
       <w:pPr>
@@ -1413,11 +1436,11 @@
       <w:pPr>
         <w:pStyle w:val="Heading3"/>
       </w:pPr>
-      <w:bookmarkStart w:id="46" w:name="microsoft-bi-architekt-und-entwickler"/>
+      <w:bookmarkStart w:id="48" w:name="microsoft-bi-architekt-und-entwickler"/>
       <w:r>
         <w:t xml:space="preserve">Microsoft BI Architekt und Entwickler</w:t>
       </w:r>
-      <w:bookmarkEnd w:id="46"/>
+      <w:bookmarkEnd w:id="48"/>
     </w:p>
     <w:p>
       <w:pPr>
@@ -1451,7 +1474,7 @@
       <w:r>
         <w:br/>
       </w:r>
-      <w:hyperlink r:id="rId47">
+      <w:hyperlink r:id="rId49">
         <w:r>
           <w:rPr>
             <w:rStyle w:val="Hyperlink"/>
@@ -1476,11 +1499,11 @@
       <w:pPr>
         <w:pStyle w:val="Heading2"/>
       </w:pPr>
-      <w:bookmarkStart w:id="48" w:name="swisscom"/>
+      <w:bookmarkStart w:id="50" w:name="swisscom"/>
       <w:r>
         <w:t xml:space="preserve">09/2019 – 03/2020; Swisscom</w:t>
       </w:r>
-      <w:bookmarkEnd w:id="48"/>
+      <w:bookmarkEnd w:id="50"/>
     </w:p>
     <w:p>
       <w:pPr>
@@ -1502,11 +1525,11 @@
       <w:pPr>
         <w:pStyle w:val="Heading3"/>
       </w:pPr>
-      <w:bookmarkStart w:id="49" w:name="Xb9fb9564f1b06be85a8bfa37059ed4857b0de00"/>
+      <w:bookmarkStart w:id="51" w:name="Xb9fb9564f1b06be85a8bfa37059ed4857b0de00"/>
       <w:r>
         <w:t xml:space="preserve">Import und Verarbeitung von Daten aus Service Now für ein Reporting, Erstellung DWH mit AnalyticsCreator, Berichte mit Power BI</w:t>
       </w:r>
-      <w:bookmarkEnd w:id="49"/>
+      <w:bookmarkEnd w:id="51"/>
     </w:p>
     <w:p>
       <w:pPr>
@@ -1560,11 +1583,11 @@
       <w:pPr>
         <w:pStyle w:val="Heading2"/>
       </w:pPr>
-      <w:bookmarkStart w:id="50" w:name="drk-kliniken-berlin"/>
+      <w:bookmarkStart w:id="52" w:name="drk-kliniken-berlin"/>
       <w:r>
         <w:t xml:space="preserve">11/2010 - 12/2019; DRK Kliniken Berlin</w:t>
       </w:r>
-      <w:bookmarkEnd w:id="50"/>
+      <w:bookmarkEnd w:id="52"/>
     </w:p>
     <w:p>
       <w:pPr>
@@ -1586,11 +1609,11 @@
       <w:pPr>
         <w:pStyle w:val="Heading3"/>
       </w:pPr>
-      <w:bookmarkStart w:id="51" w:name="Xe3eacee3cc74dfb06c4438c5fd41c4fce004c13"/>
+      <w:bookmarkStart w:id="53" w:name="Xe3eacee3cc74dfb06c4438c5fd41c4fce004c13"/>
       <w:r>
         <w:t xml:space="preserve">Krankenhaus DWH: Microsoft BI Architekt und Entwickler</w:t>
       </w:r>
-      <w:bookmarkEnd w:id="51"/>
+      <w:bookmarkEnd w:id="53"/>
     </w:p>
     <w:p>
       <w:pPr>
@@ -1807,11 +1830,11 @@
       <w:pPr>
         <w:pStyle w:val="Heading2"/>
       </w:pPr>
-      <w:bookmarkStart w:id="52" w:name="würth-logistics-ag"/>
+      <w:bookmarkStart w:id="54" w:name="würth-logistics-ag"/>
       <w:r>
         <w:t xml:space="preserve">11/2019 - 11/2019; Würth Logistics AG</w:t>
       </w:r>
-      <w:bookmarkEnd w:id="52"/>
+      <w:bookmarkEnd w:id="54"/>
     </w:p>
     <w:p>
       <w:pPr>
@@ -1833,11 +1856,11 @@
       <w:pPr>
         <w:pStyle w:val="Heading3"/>
       </w:pPr>
-      <w:bookmarkStart w:id="53" w:name="X45304e37f5626c8d2d38812b6f1d81cd1e0bb4c"/>
+      <w:bookmarkStart w:id="55" w:name="X45304e37f5626c8d2d38812b6f1d81cd1e0bb4c"/>
       <w:r>
         <w:t xml:space="preserve">Erstellung eines DWH mit dem AnalyticsCreator</w:t>
       </w:r>
-      <w:bookmarkEnd w:id="53"/>
+      <w:bookmarkEnd w:id="55"/>
     </w:p>
     <w:p>
       <w:pPr>
@@ -1902,11 +1925,11 @@
       <w:pPr>
         <w:pStyle w:val="Heading2"/>
       </w:pPr>
-      <w:bookmarkStart w:id="54" w:name="provinzial-nord-west-münster"/>
+      <w:bookmarkStart w:id="56" w:name="provinzial-nord-west-münster"/>
       <w:r>
         <w:t xml:space="preserve">10/2018 - 09/2019; Provinzial Nord-West, Münster</w:t>
       </w:r>
-      <w:bookmarkEnd w:id="54"/>
+      <w:bookmarkEnd w:id="56"/>
     </w:p>
     <w:p>
       <w:pPr>
@@ -1928,11 +1951,11 @@
       <w:pPr>
         <w:pStyle w:val="Heading3"/>
       </w:pPr>
-      <w:bookmarkStart w:id="55" w:name="Xaffea12de34897d0c91100f113e20d0e6ac0ca7"/>
+      <w:bookmarkStart w:id="57" w:name="Xaffea12de34897d0c91100f113e20d0e6ac0ca7"/>
       <w:r>
         <w:t xml:space="preserve">Aufbau neues DWH: Microsoft BI Architekt und Entwickler, Microsoft BI-Analyse-Plattform, Analyticscreator</w:t>
       </w:r>
-      <w:bookmarkEnd w:id="55"/>
+      <w:bookmarkEnd w:id="57"/>
     </w:p>
     <w:p>
       <w:pPr>
@@ -1954,11 +1977,11 @@
       <w:pPr>
         <w:pStyle w:val="Heading2"/>
       </w:pPr>
-      <w:bookmarkStart w:id="56" w:name="zeiss-group"/>
+      <w:bookmarkStart w:id="58" w:name="zeiss-group"/>
       <w:r>
         <w:t xml:space="preserve">08/2018 - 10/2018; ZEISS Group</w:t>
       </w:r>
-      <w:bookmarkEnd w:id="56"/>
+      <w:bookmarkEnd w:id="58"/>
     </w:p>
     <w:p>
       <w:pPr>
@@ -1980,11 +2003,11 @@
       <w:pPr>
         <w:pStyle w:val="Heading3"/>
       </w:pPr>
-      <w:bookmarkStart w:id="57" w:name="X96281ad0b0eb6bf98df7ee95bf7642cea0ecd1d"/>
+      <w:bookmarkStart w:id="59" w:name="X96281ad0b0eb6bf98df7ee95bf7642cea0ecd1d"/>
       <w:r>
         <w:t xml:space="preserve">Durchlaufzeiten von Produktionsschritten: Microsoft BI Architekt und Entwickler, Microsoft BI-Analyse-Plattform, Analyticscreator</w:t>
       </w:r>
-      <w:bookmarkEnd w:id="57"/>
+      <w:bookmarkEnd w:id="59"/>
     </w:p>
     <w:p>
       <w:pPr>
@@ -2046,11 +2069,11 @@
       <w:pPr>
         <w:pStyle w:val="Heading2"/>
       </w:pPr>
-      <w:bookmarkStart w:id="58" w:name="zeiss-group-1"/>
+      <w:bookmarkStart w:id="60" w:name="zeiss-group-1"/>
       <w:r>
         <w:t xml:space="preserve">03/2016 - 09/2018; ZEISS Group</w:t>
       </w:r>
-      <w:bookmarkEnd w:id="58"/>
+      <w:bookmarkEnd w:id="60"/>
     </w:p>
     <w:p>
       <w:pPr>
@@ -2072,11 +2095,11 @@
       <w:pPr>
         <w:pStyle w:val="Heading3"/>
       </w:pPr>
-      <w:bookmarkStart w:id="59" w:name="X3a551e009672249d0328b7f3a184cf1fd9ff2ec"/>
+      <w:bookmarkStart w:id="61" w:name="X3a551e009672249d0328b7f3a184cf1fd9ff2ec"/>
       <w:r>
         <w:t xml:space="preserve">BICC (BI Competence Center) - Dashboards mit Datazen, Microsoft BI-Analyse- Plattform: Microsoft BI Architekt und Entwickler</w:t>
       </w:r>
-      <w:bookmarkEnd w:id="59"/>
+      <w:bookmarkEnd w:id="61"/>
     </w:p>
     <w:p>
       <w:pPr>
@@ -2134,11 +2157,11 @@
       <w:pPr>
         <w:pStyle w:val="Heading2"/>
       </w:pPr>
-      <w:bookmarkStart w:id="60" w:name="adecco-germany-holding-sa-co.-kg"/>
+      <w:bookmarkStart w:id="62" w:name="adecco-germany-holding-sa-co.-kg"/>
       <w:r>
         <w:t xml:space="preserve">11/2017 - 07/2018; Adecco Germany Holding SA &amp; Co. KG</w:t>
       </w:r>
-      <w:bookmarkEnd w:id="60"/>
+      <w:bookmarkEnd w:id="62"/>
     </w:p>
     <w:p>
       <w:pPr>
@@ -2160,7 +2183,7 @@
       <w:pPr>
         <w:pStyle w:val="Heading3"/>
       </w:pPr>
-      <w:bookmarkStart w:id="61" w:name="X97146607ce8505c6aeb46e81f9b374c15d4b243"/>
+      <w:bookmarkStart w:id="63" w:name="X97146607ce8505c6aeb46e81f9b374c15d4b243"/>
       <w:r>
         <w:t xml:space="preserve">“</w:t>
       </w:r>
@@ -2173,7 +2196,7 @@
       <w:r>
         <w:t xml:space="preserve">: Microsoft BI Architekt und Entwickler, Microsoft BI-Analyse-Plattform, Analyticscreator</w:t>
       </w:r>
-      <w:bookmarkEnd w:id="61"/>
+      <w:bookmarkEnd w:id="63"/>
     </w:p>
     <w:p>
       <w:pPr>
@@ -2297,11 +2320,11 @@
       <w:pPr>
         <w:pStyle w:val="Heading2"/>
       </w:pPr>
-      <w:bookmarkStart w:id="62" w:name="adam-opel-gmbh"/>
+      <w:bookmarkStart w:id="64" w:name="adam-opel-gmbh"/>
       <w:r>
         <w:t xml:space="preserve">05/2017 - 11/2017; Adam Opel GmbH</w:t>
       </w:r>
-      <w:bookmarkEnd w:id="62"/>
+      <w:bookmarkEnd w:id="64"/>
     </w:p>
     <w:p>
       <w:pPr>
@@ -2323,11 +2346,11 @@
       <w:pPr>
         <w:pStyle w:val="Heading3"/>
       </w:pPr>
-      <w:bookmarkStart w:id="63" w:name="X15b591b27646bc969b58cc65cb1ad5118ed1b06"/>
+      <w:bookmarkStart w:id="65" w:name="X15b591b27646bc969b58cc65cb1ad5118ed1b06"/>
       <w:r>
         <w:t xml:space="preserve">Churn-Prevention: Microsoft BI Architekt und Entwickler, Microsoft BI-Analyse-Plattform, Analyticscreator</w:t>
       </w:r>
-      <w:bookmarkEnd w:id="63"/>
+      <w:bookmarkEnd w:id="65"/>
     </w:p>
     <w:p>
       <w:pPr>
@@ -2357,11 +2380,11 @@
       <w:pPr>
         <w:pStyle w:val="Heading2"/>
       </w:pPr>
-      <w:bookmarkStart w:id="64" w:name="kelvion"/>
+      <w:bookmarkStart w:id="66" w:name="kelvion"/>
       <w:r>
         <w:t xml:space="preserve">07/2016 - 06/2017; Kelvion</w:t>
       </w:r>
-      <w:bookmarkEnd w:id="64"/>
+      <w:bookmarkEnd w:id="66"/>
     </w:p>
     <w:p>
       <w:pPr>
@@ -2383,11 +2406,11 @@
       <w:pPr>
         <w:pStyle w:val="Heading3"/>
       </w:pPr>
-      <w:bookmarkStart w:id="65" w:name="X5e445dc096e708b09c65a53462412474342f724"/>
+      <w:bookmarkStart w:id="67" w:name="X5e445dc096e708b09c65a53462412474342f724"/>
       <w:r>
         <w:t xml:space="preserve">SSAS Datenbanken für Planungssystem im Zusammenhang mit Tagetik: Microsoft BI Architekt und Entwickler, Microsoft BI-Analyse-Plattform</w:t>
       </w:r>
-      <w:bookmarkEnd w:id="65"/>
+      <w:bookmarkEnd w:id="67"/>
     </w:p>
     <w:p>
       <w:pPr>
@@ -2401,11 +2424,11 @@
       <w:pPr>
         <w:pStyle w:val="Heading2"/>
       </w:pPr>
-      <w:bookmarkStart w:id="66" w:name="kuhn-und-bülow-versicherungsmakler-group"/>
+      <w:bookmarkStart w:id="68" w:name="kuhn-und-bülow-versicherungsmakler-group"/>
       <w:r>
         <w:t xml:space="preserve">04/2017 - 05/2017; Kuhn und Bülow Versicherungsmakler Group</w:t>
       </w:r>
-      <w:bookmarkEnd w:id="66"/>
+      <w:bookmarkEnd w:id="68"/>
     </w:p>
     <w:p>
       <w:pPr>
@@ -2427,11 +2450,11 @@
       <w:pPr>
         <w:pStyle w:val="Heading3"/>
       </w:pPr>
-      <w:bookmarkStart w:id="67" w:name="X74e9cc46e1ee7803b9e944c824f0122e6fe3c79"/>
+      <w:bookmarkStart w:id="69" w:name="X74e9cc46e1ee7803b9e944c824f0122e6fe3c79"/>
       <w:r>
         <w:t xml:space="preserve">Berichtswesen und Statistiken mit Power BI</w:t>
       </w:r>
-      <w:bookmarkEnd w:id="67"/>
+      <w:bookmarkEnd w:id="69"/>
     </w:p>
     <w:p>
       <w:pPr>
@@ -2445,11 +2468,11 @@
       <w:pPr>
         <w:pStyle w:val="Heading2"/>
       </w:pPr>
-      <w:bookmarkStart w:id="68" w:name="airberlin"/>
+      <w:bookmarkStart w:id="70" w:name="airberlin"/>
       <w:r>
         <w:t xml:space="preserve">09/2016 - 12/2016; airberlin</w:t>
       </w:r>
-      <w:bookmarkEnd w:id="68"/>
+      <w:bookmarkEnd w:id="70"/>
     </w:p>
     <w:p>
       <w:pPr>
@@ -2471,11 +2494,11 @@
       <w:pPr>
         <w:pStyle w:val="Heading3"/>
       </w:pPr>
-      <w:bookmarkStart w:id="69" w:name="Xc32d1d144eabae6b752b1c5bed441fd61af65c2"/>
+      <w:bookmarkStart w:id="71" w:name="Xc32d1d144eabae6b752b1c5bed441fd61af65c2"/>
       <w:r>
         <w:t xml:space="preserve">Customer Segmentation, Ancillaries: Microsoft BI Architekt und Entwickler</w:t>
       </w:r>
-      <w:bookmarkEnd w:id="69"/>
+      <w:bookmarkEnd w:id="71"/>
     </w:p>
     <w:p>
       <w:pPr>
@@ -2489,11 +2512,11 @@
       <w:pPr>
         <w:pStyle w:val="Heading2"/>
       </w:pPr>
-      <w:bookmarkStart w:id="70" w:name="proxcel-gmbh"/>
+      <w:bookmarkStart w:id="72" w:name="proxcel-gmbh"/>
       <w:r>
         <w:t xml:space="preserve">06/2016 - 07/2016; proXcel GmbH</w:t>
       </w:r>
-      <w:bookmarkEnd w:id="70"/>
+      <w:bookmarkEnd w:id="72"/>
     </w:p>
     <w:p>
       <w:pPr>
@@ -2515,21 +2538,21 @@
       <w:pPr>
         <w:pStyle w:val="Heading3"/>
       </w:pPr>
-      <w:bookmarkStart w:id="71" w:name="X07a2af9f8a61480acbfe8cc4be5706e6b69801e"/>
+      <w:bookmarkStart w:id="73" w:name="X07a2af9f8a61480acbfe8cc4be5706e6b69801e"/>
       <w:r>
         <w:t xml:space="preserve">Unterstützung bei Analyse, Bearbeitung und Auswertung komplexer Datenpakete eines Produktionsprozesses mit Microsoft-BI-Analyse-Plattform, Data Mining</w:t>
       </w:r>
-      <w:bookmarkEnd w:id="71"/>
+      <w:bookmarkEnd w:id="73"/>
     </w:p>
     <w:p>
       <w:pPr>
         <w:pStyle w:val="Heading2"/>
       </w:pPr>
-      <w:bookmarkStart w:id="72" w:name="heraeus-kulzer"/>
+      <w:bookmarkStart w:id="74" w:name="heraeus-kulzer"/>
       <w:r>
         <w:t xml:space="preserve">05/2016 - 05/2016; Heraeus Kulzer</w:t>
       </w:r>
-      <w:bookmarkEnd w:id="72"/>
+      <w:bookmarkEnd w:id="74"/>
     </w:p>
     <w:p>
       <w:pPr>
@@ -2551,11 +2574,11 @@
       <w:pPr>
         <w:pStyle w:val="Heading3"/>
       </w:pPr>
-      <w:bookmarkStart w:id="73" w:name="Xee4427f1cdbc2517159a49cb5f465a6b65c6de8"/>
+      <w:bookmarkStart w:id="75" w:name="Xee4427f1cdbc2517159a49cb5f465a6b65c6de8"/>
       <w:r>
         <w:t xml:space="preserve">BI Support, Microsoft BI-Analyse-Plattform</w:t>
       </w:r>
-      <w:bookmarkEnd w:id="73"/>
+      <w:bookmarkEnd w:id="75"/>
     </w:p>
     <w:p>
       <w:pPr>
@@ -2569,11 +2592,11 @@
       <w:pPr>
         <w:pStyle w:val="Heading2"/>
       </w:pPr>
-      <w:bookmarkStart w:id="74" w:name="X4903d59d437c95cd8f9102d4795de14ed2a778e"/>
+      <w:bookmarkStart w:id="76" w:name="X4903d59d437c95cd8f9102d4795de14ed2a778e"/>
       <w:r>
         <w:t xml:space="preserve">06/2015 - 03/2016; Volkswagen Gebrauchtfahrzeughandels und Service GmbH (VGSG)</w:t>
       </w:r>
-      <w:bookmarkEnd w:id="74"/>
+      <w:bookmarkEnd w:id="76"/>
     </w:p>
     <w:p>
       <w:pPr>
@@ -2595,11 +2618,11 @@
       <w:pPr>
         <w:pStyle w:val="Heading3"/>
       </w:pPr>
-      <w:bookmarkStart w:id="75" w:name="X6058d0f09a5a0651002dba20bc82f0746d66162"/>
+      <w:bookmarkStart w:id="77" w:name="X6058d0f09a5a0651002dba20bc82f0746d66162"/>
       <w:r>
         <w:t xml:space="preserve">BI Competence Center Volkswagen Nutzfahrzeuge, Datamining, neuronale Netze, Visualisierung, Microsoft BI-Analyse-Plattform: Microsoft BI Architekt und Entwickler</w:t>
       </w:r>
-      <w:bookmarkEnd w:id="75"/>
+      <w:bookmarkEnd w:id="77"/>
     </w:p>
     <w:p>
       <w:pPr>
@@ -2715,7 +2738,7 @@
       <w:r>
         <w:br/>
       </w:r>
-      <w:hyperlink r:id="rId76">
+      <w:hyperlink r:id="rId78">
         <w:r>
           <w:rPr>
             <w:rStyle w:val="Hyperlink"/>
@@ -2752,11 +2775,11 @@
       <w:pPr>
         <w:pStyle w:val="Heading2"/>
       </w:pPr>
-      <w:bookmarkStart w:id="77" w:name="henkel-ag-co.-kgaa"/>
+      <w:bookmarkStart w:id="79" w:name="henkel-ag-co.-kgaa"/>
       <w:r>
         <w:t xml:space="preserve">08/2012 - 05/2015; Henkel AG &amp; Co. KGaA</w:t>
       </w:r>
-      <w:bookmarkEnd w:id="77"/>
+      <w:bookmarkEnd w:id="79"/>
     </w:p>
     <w:p>
       <w:pPr>
@@ -2778,11 +2801,11 @@
       <w:pPr>
         <w:pStyle w:val="Heading3"/>
       </w:pPr>
-      <w:bookmarkStart w:id="78" w:name="Xaf3aa3bbf3fe28182fe0ba95d85e7e7a47d2972"/>
+      <w:bookmarkStart w:id="80" w:name="Xaf3aa3bbf3fe28182fe0ba95d85e7e7a47d2972"/>
       <w:r>
         <w:t xml:space="preserve">SCOUT (= Supply Chain Optimization Unified Toolbox), Microsoft BI-Analyse- Plattform: Microsoft BI Architekt und Entwickler</w:t>
       </w:r>
-      <w:bookmarkEnd w:id="78"/>
+      <w:bookmarkEnd w:id="80"/>
     </w:p>
     <w:p>
       <w:pPr>
@@ -2896,11 +2919,11 @@
       <w:pPr>
         <w:pStyle w:val="Heading2"/>
       </w:pPr>
-      <w:bookmarkStart w:id="79" w:name="bezirkskliniken-mittelfranken-ansbach"/>
+      <w:bookmarkStart w:id="81" w:name="bezirkskliniken-mittelfranken-ansbach"/>
       <w:r>
         <w:t xml:space="preserve">10/2005 - 08/2012; Bezirkskliniken Mittelfranken, Ansbach</w:t>
       </w:r>
-      <w:bookmarkEnd w:id="79"/>
+      <w:bookmarkEnd w:id="81"/>
     </w:p>
     <w:p>
       <w:pPr>
@@ -2922,11 +2945,11 @@
       <w:pPr>
         <w:pStyle w:val="Heading3"/>
       </w:pPr>
-      <w:bookmarkStart w:id="80" w:name="X88d5c37a8789ae2b3cfd59ba3871d1d18825501"/>
+      <w:bookmarkStart w:id="82" w:name="X88d5c37a8789ae2b3cfd59ba3871d1d18825501"/>
       <w:r>
         <w:t xml:space="preserve">Krankenhaus: Konzeption und Realisierung analytischer Anwendungen für das Controlling und Personalwesen, Microsoft BI-Analyse-Plattform: Microsoft BI Architekt und Entwickler</w:t>
       </w:r>
-      <w:bookmarkEnd w:id="80"/>
+      <w:bookmarkEnd w:id="82"/>
     </w:p>
     <w:p>
       <w:pPr>
@@ -3080,11 +3103,11 @@
       <w:pPr>
         <w:pStyle w:val="Heading2"/>
       </w:pPr>
-      <w:bookmarkStart w:id="81" w:name="nestlé-suisse-s.a"/>
+      <w:bookmarkStart w:id="83" w:name="nestlé-suisse-s.a"/>
       <w:r>
         <w:t xml:space="preserve">02/2011 - 05/2012; Nestlé Suisse S.A</w:t>
       </w:r>
-      <w:bookmarkEnd w:id="81"/>
+      <w:bookmarkEnd w:id="83"/>
     </w:p>
     <w:p>
       <w:pPr>
@@ -3106,11 +3129,11 @@
       <w:pPr>
         <w:pStyle w:val="Heading3"/>
       </w:pPr>
-      <w:bookmarkStart w:id="82" w:name="X42b05608da991eced1382798cc62c294cd7895e"/>
+      <w:bookmarkStart w:id="84" w:name="X42b05608da991eced1382798cc62c294cd7895e"/>
       <w:r>
         <w:t xml:space="preserve">Dynamic Planning Framework - Dynamic Forecast: Microsoft BI Architekt und Entwickler</w:t>
       </w:r>
-      <w:bookmarkEnd w:id="82"/>
+      <w:bookmarkEnd w:id="84"/>
     </w:p>
     <w:p>
       <w:pPr>
@@ -3156,11 +3179,11 @@
       <w:pPr>
         <w:pStyle w:val="Heading2"/>
       </w:pPr>
-      <w:bookmarkStart w:id="83" w:name="X3e85b8b010ace162c4ad0ebd9825e7a3266954e"/>
+      <w:bookmarkStart w:id="85" w:name="X3e85b8b010ace162c4ad0ebd9825e7a3266954e"/>
       <w:r>
         <w:t xml:space="preserve">10/2011 - 04/2012; MTS (Mobile TeleSystems OJSC), Moskau (Russland)</w:t>
       </w:r>
-      <w:bookmarkEnd w:id="83"/>
+      <w:bookmarkEnd w:id="85"/>
     </w:p>
     <w:p>
       <w:pPr>
@@ -3182,11 +3205,11 @@
       <w:pPr>
         <w:pStyle w:val="Heading3"/>
       </w:pPr>
-      <w:bookmarkStart w:id="84" w:name="Xf6e34c1d2930a3c1fc76ac41d565be123600a13"/>
+      <w:bookmarkStart w:id="86" w:name="Xf6e34c1d2930a3c1fc76ac41d565be123600a13"/>
       <w:r>
         <w:t xml:space="preserve">Einkaufscontrolling - Procurement Performance Management (PPM), Spend Control, Supplier Consolidation: BI Entwickler</w:t>
       </w:r>
-      <w:bookmarkEnd w:id="84"/>
+      <w:bookmarkEnd w:id="86"/>
     </w:p>
     <w:p>
       <w:pPr>
@@ -3234,7 +3257,7 @@
       <w:r>
         <w:t xml:space="preserve"> </w:t>
       </w:r>
-      <w:hyperlink r:id="rId85">
+      <w:hyperlink r:id="rId87">
         <w:r>
           <w:rPr>
             <w:rStyle w:val="Hyperlink"/>
@@ -3247,21 +3270,21 @@
       <w:pPr>
         <w:pStyle w:val="Heading2"/>
       </w:pPr>
-      <w:bookmarkStart w:id="86" w:name="hgc-gesundheitsconsult-gmbh"/>
+      <w:bookmarkStart w:id="88" w:name="hgc-gesundheitsconsult-gmbh"/>
       <w:r>
         <w:t xml:space="preserve">10/2005 - 12/2011; HGC GesundheitsConsult GmbH</w:t>
       </w:r>
-      <w:bookmarkEnd w:id="86"/>
+      <w:bookmarkEnd w:id="88"/>
     </w:p>
     <w:p>
       <w:pPr>
         <w:pStyle w:val="Heading3"/>
       </w:pPr>
-      <w:bookmarkStart w:id="87" w:name="Xf2d4a92a9c8de5f13e6d98783fcb249c557b5fb"/>
+      <w:bookmarkStart w:id="89" w:name="Xf2d4a92a9c8de5f13e6d98783fcb249c557b5fb"/>
       <w:r>
         <w:t xml:space="preserve">freie Mitarbeit als Experte für Geschäftsanalyse (BI) in Krankenhäusern, Microsoft BI-Analyse-Plattform: Microsoft BI Architekt und Entwickler</w:t>
       </w:r>
-      <w:bookmarkEnd w:id="87"/>
+      <w:bookmarkEnd w:id="89"/>
     </w:p>
     <w:p>
       <w:pPr>
@@ -3479,11 +3502,11 @@
       <w:pPr>
         <w:pStyle w:val="Heading2"/>
       </w:pPr>
-      <w:bookmarkStart w:id="88" w:name="otto-group"/>
+      <w:bookmarkStart w:id="90" w:name="otto-group"/>
       <w:r>
         <w:t xml:space="preserve">11/2010 - 02/2011; otto group</w:t>
       </w:r>
-      <w:bookmarkEnd w:id="88"/>
+      <w:bookmarkEnd w:id="90"/>
     </w:p>
     <w:p>
       <w:pPr>
@@ -3505,11 +3528,11 @@
       <w:pPr>
         <w:pStyle w:val="Heading3"/>
       </w:pPr>
-      <w:bookmarkStart w:id="89" w:name="X83f3f7f5909fb46624cc33b5585d2aa6cf3e957"/>
+      <w:bookmarkStart w:id="91" w:name="X83f3f7f5909fb46624cc33b5585d2aa6cf3e957"/>
       <w:r>
         <w:t xml:space="preserve">P4P CoreDWH - Datamarts/Reports, Microsoft BI-Analyse-Plattform: Microsoft BI Architekt und Entwickler</w:t>
       </w:r>
-      <w:bookmarkEnd w:id="89"/>
+      <w:bookmarkEnd w:id="91"/>
     </w:p>
     <w:p>
       <w:pPr>
@@ -3575,11 +3598,11 @@
       <w:pPr>
         <w:pStyle w:val="Heading2"/>
       </w:pPr>
-      <w:bookmarkStart w:id="90" w:name="krones-ag"/>
+      <w:bookmarkStart w:id="92" w:name="krones-ag"/>
       <w:r>
         <w:t xml:space="preserve">09/2010 - 11/2010; Krones AG</w:t>
       </w:r>
-      <w:bookmarkEnd w:id="90"/>
+      <w:bookmarkEnd w:id="92"/>
     </w:p>
     <w:p>
       <w:pPr>
@@ -3601,11 +3624,11 @@
       <w:pPr>
         <w:pStyle w:val="Heading3"/>
       </w:pPr>
-      <w:bookmarkStart w:id="91" w:name="X7f3394c8b0061b76f7f72e699e83fa28b31f07d"/>
+      <w:bookmarkStart w:id="93" w:name="X7f3394c8b0061b76f7f72e699e83fa28b31f07d"/>
       <w:r>
         <w:t xml:space="preserve">Migration Auftragseingangsstatistik von SAP BW auf Microsoft SQL Server: Microsoft BI Architekt und Entwickler</w:t>
       </w:r>
-      <w:bookmarkEnd w:id="91"/>
+      <w:bookmarkEnd w:id="93"/>
     </w:p>
     <w:p>
       <w:pPr>
@@ -3635,21 +3658,21 @@
       <w:pPr>
         <w:pStyle w:val="Heading2"/>
       </w:pPr>
-      <w:bookmarkStart w:id="92" w:name="henkel-ag-co.-kgaa-1"/>
+      <w:bookmarkStart w:id="94" w:name="henkel-ag-co.-kgaa-1"/>
       <w:r>
         <w:t xml:space="preserve">01/2010 - 08/2010; Henkel AG &amp; Co. KGaA</w:t>
       </w:r>
-      <w:bookmarkEnd w:id="92"/>
+      <w:bookmarkEnd w:id="94"/>
     </w:p>
     <w:p>
       <w:pPr>
         <w:pStyle w:val="Heading3"/>
       </w:pPr>
-      <w:bookmarkStart w:id="93" w:name="Xe1e483f58722b7691b7350d5bd5a72b1ead7697"/>
+      <w:bookmarkStart w:id="95" w:name="Xe1e483f58722b7691b7350d5bd5a72b1ead7697"/>
       <w:r>
         <w:t xml:space="preserve">GLOBIS (Global Business Information System), COLOR (Common Local Profitability Reporting), Microsoft BI-Analyse-Plattform: Microsoft BI Architekt und Entwickler</w:t>
       </w:r>
-      <w:bookmarkEnd w:id="93"/>
+      <w:bookmarkEnd w:id="95"/>
     </w:p>
     <w:p>
       <w:pPr>
@@ -3679,11 +3702,11 @@
       <w:pPr>
         <w:pStyle w:val="Heading2"/>
       </w:pPr>
-      <w:bookmarkStart w:id="94" w:name="vivantes-gmbh---netzwerk-für-gesundheit"/>
+      <w:bookmarkStart w:id="96" w:name="vivantes-gmbh---netzwerk-für-gesundheit"/>
       <w:r>
         <w:t xml:space="preserve">01/2003 - 04/2010; Vivantes GmbH - Netzwerk für Gesundheit</w:t>
       </w:r>
-      <w:bookmarkEnd w:id="94"/>
+      <w:bookmarkEnd w:id="96"/>
     </w:p>
     <w:p>
       <w:pPr>
@@ -3705,11 +3728,11 @@
       <w:pPr>
         <w:pStyle w:val="Heading3"/>
       </w:pPr>
-      <w:bookmarkStart w:id="95" w:name="X9deddd48478ec7e38c599e749a21ea3242ac24f"/>
+      <w:bookmarkStart w:id="97" w:name="X9deddd48478ec7e38c599e749a21ea3242ac24f"/>
       <w:r>
         <w:t xml:space="preserve">Krankenhaus - zentralen Finanz- und DRG-Berichtswesen, Microsoft BI-Analyse-Plattform: Microsoft BI Architekt und Entwickler</w:t>
       </w:r>
-      <w:bookmarkEnd w:id="95"/>
+      <w:bookmarkEnd w:id="97"/>
     </w:p>
     <w:p>
       <w:pPr>
@@ -3943,11 +3966,11 @@
       <w:pPr>
         <w:pStyle w:val="Heading2"/>
       </w:pPr>
-      <w:bookmarkStart w:id="96" w:name="rudolf-wöhrl-ag"/>
+      <w:bookmarkStart w:id="98" w:name="rudolf-wöhrl-ag"/>
       <w:r>
         <w:t xml:space="preserve">10/2008 - 12/2009; Rudolf Wöhrl AG</w:t>
       </w:r>
-      <w:bookmarkEnd w:id="96"/>
+      <w:bookmarkEnd w:id="98"/>
     </w:p>
     <w:p>
       <w:pPr>
@@ -3969,11 +3992,11 @@
       <w:pPr>
         <w:pStyle w:val="Heading3"/>
       </w:pPr>
-      <w:bookmarkStart w:id="97" w:name="X788c76e2e57f6708cab474c062acecbe400ad1c"/>
+      <w:bookmarkStart w:id="99" w:name="X788c76e2e57f6708cab474c062acecbe400ad1c"/>
       <w:r>
         <w:t xml:space="preserve">BI-Team (Controlling, Finanzen, IT), Microsoft BI-Analyse-Plattform: Microsoft BI Architekt und Entwickler</w:t>
       </w:r>
-      <w:bookmarkEnd w:id="97"/>
+      <w:bookmarkEnd w:id="99"/>
     </w:p>
     <w:p>
       <w:pPr>
@@ -4043,11 +4066,11 @@
       <w:pPr>
         <w:pStyle w:val="Heading2"/>
       </w:pPr>
-      <w:bookmarkStart w:id="98" w:name="landwirtschaftliche-rentenbank"/>
+      <w:bookmarkStart w:id="100" w:name="landwirtschaftliche-rentenbank"/>
       <w:r>
         <w:t xml:space="preserve">09/2005 - 01/2009; Landwirtschaftliche Rentenbank</w:t>
       </w:r>
-      <w:bookmarkEnd w:id="98"/>
+      <w:bookmarkEnd w:id="100"/>
     </w:p>
     <w:p>
       <w:pPr>
@@ -4069,7 +4092,7 @@
       <w:pPr>
         <w:pStyle w:val="Heading3"/>
       </w:pPr>
-      <w:bookmarkStart w:id="99" w:name="Xcdb1134e720947cef959b241f49a525636b27c6"/>
+      <w:bookmarkStart w:id="101" w:name="Xcdb1134e720947cef959b241f49a525636b27c6"/>
       <w:r>
         <w:t xml:space="preserve">IT-Anwendungsentwicklung, Bereich</w:t>
       </w:r>
@@ -4088,7 +4111,7 @@
       <w:r>
         <w:t xml:space="preserve">, Microsoft BI-Analyse-Plattform: Microsoft BI Architekt und Entwickler</w:t>
       </w:r>
-      <w:bookmarkEnd w:id="99"/>
+      <w:bookmarkEnd w:id="101"/>
     </w:p>
     <w:p>
       <w:pPr>
@@ -4282,11 +4305,11 @@
       <w:pPr>
         <w:pStyle w:val="Heading2"/>
       </w:pPr>
-      <w:bookmarkStart w:id="100" w:name="id-gmbh"/>
+      <w:bookmarkStart w:id="102" w:name="id-gmbh"/>
       <w:r>
         <w:t xml:space="preserve">09/2004 - 10/2004; ID GmbH</w:t>
       </w:r>
-      <w:bookmarkEnd w:id="100"/>
+      <w:bookmarkEnd w:id="102"/>
     </w:p>
     <w:p>
       <w:pPr>
@@ -4308,11 +4331,11 @@
       <w:pPr>
         <w:pStyle w:val="Heading3"/>
       </w:pPr>
-      <w:bookmarkStart w:id="101" w:name="X181087cfe94e4179e0fec1bd19af13edcaaa6ff"/>
+      <w:bookmarkStart w:id="103" w:name="X181087cfe94e4179e0fec1bd19af13edcaaa6ff"/>
       <w:r>
         <w:t xml:space="preserve">Entwicklung eines analytischen Zusatzmoduls für einen DRG-Grouper, inklusive Szenarien und Kostenmodul: Microsoft BI Architekt und Entwickler</w:t>
       </w:r>
-      <w:bookmarkEnd w:id="101"/>
+      <w:bookmarkEnd w:id="103"/>
     </w:p>
     <w:p>
       <w:pPr>
@@ -4382,11 +4405,11 @@
       <w:pPr>
         <w:pStyle w:val="Heading2"/>
       </w:pPr>
-      <w:bookmarkStart w:id="102" w:name="mis-gmbh"/>
+      <w:bookmarkStart w:id="104" w:name="mis-gmbh"/>
       <w:r>
         <w:t xml:space="preserve">09/1999 - 09/2004; MIS GmbH</w:t>
       </w:r>
-      <w:bookmarkEnd w:id="102"/>
+      <w:bookmarkEnd w:id="104"/>
     </w:p>
     <w:p>
       <w:pPr>
@@ -4408,11 +4431,11 @@
       <w:pPr>
         <w:pStyle w:val="Heading3"/>
       </w:pPr>
-      <w:bookmarkStart w:id="103" w:name="angestellter-bi-architekt-und-entwickler"/>
+      <w:bookmarkStart w:id="105" w:name="angestellter-bi-architekt-und-entwickler"/>
       <w:r>
         <w:t xml:space="preserve">angestellter BI Architekt und Entwickler</w:t>
       </w:r>
-      <w:bookmarkEnd w:id="103"/>
+      <w:bookmarkEnd w:id="105"/>
     </w:p>
     <w:p>
       <w:pPr>
@@ -4618,21 +4641,21 @@
       <w:pPr>
         <w:pStyle w:val="Heading3"/>
       </w:pPr>
-      <w:bookmarkStart w:id="104" w:name="X132579db065ffef062fee635f57500e8860b70a"/>
+      <w:bookmarkStart w:id="106" w:name="X132579db065ffef062fee635f57500e8860b70a"/>
       <w:r>
         <w:t xml:space="preserve">folgende Projekte wurden als Berater für Business Intelligence bei Kunden der MIS durchgeführt. Bei den namentlich genannten Firmen handelt es sich um Referenzkunden der MIS GmbH (jetzt infor)</w:t>
       </w:r>
-      <w:bookmarkEnd w:id="104"/>
+      <w:bookmarkEnd w:id="106"/>
     </w:p>
     <w:p>
       <w:pPr>
         <w:pStyle w:val="Heading3"/>
       </w:pPr>
-      <w:bookmarkStart w:id="105" w:name="X36abeea170bb2996379dfc84208a28c70c42876"/>
+      <w:bookmarkStart w:id="107" w:name="X36abeea170bb2996379dfc84208a28c70c42876"/>
       <w:r>
         <w:t xml:space="preserve">01/2004 - 05/2004 Konzeption und Umsetzung der "*21-DRG-Analyse" (für Krankenhäuser)</w:t>
       </w:r>
-      <w:bookmarkEnd w:id="105"/>
+      <w:bookmarkEnd w:id="107"/>
     </w:p>
     <w:p>
       <w:pPr>
@@ -4682,11 +4705,11 @@
       <w:pPr>
         <w:pStyle w:val="Heading3"/>
       </w:pPr>
-      <w:bookmarkStart w:id="106" w:name="medienhaus-aschendorff-über-mis-gmbh"/>
+      <w:bookmarkStart w:id="108" w:name="medienhaus-aschendorff-über-mis-gmbh"/>
       <w:r>
         <w:t xml:space="preserve">05/2001 - 05/2004; Medienhaus Aschendorff (über MIS GmbH)</w:t>
       </w:r>
-      <w:bookmarkEnd w:id="106"/>
+      <w:bookmarkEnd w:id="108"/>
     </w:p>
     <w:p>
       <w:pPr>
@@ -4708,11 +4731,11 @@
       <w:pPr>
         <w:pStyle w:val="Heading4"/>
       </w:pPr>
-      <w:bookmarkStart w:id="107" w:name="X8852c77d27947738ba1e977b56af2940f59ca42"/>
+      <w:bookmarkStart w:id="109" w:name="X8852c77d27947738ba1e977b56af2940f59ca42"/>
       <w:r>
         <w:t xml:space="preserve">Konzeption und Implementierung eines Anzeigeninformationssystems (AIS): angestellter BI Architekt und Entwickler</w:t>
       </w:r>
-      <w:bookmarkEnd w:id="107"/>
+      <w:bookmarkEnd w:id="109"/>
     </w:p>
     <w:p>
       <w:pPr>
@@ -4792,11 +4815,11 @@
       <w:pPr>
         <w:pStyle w:val="Heading3"/>
       </w:pPr>
-      <w:bookmarkStart w:id="108" w:name="mis-gmbh-1"/>
+      <w:bookmarkStart w:id="110" w:name="mis-gmbh-1"/>
       <w:r>
         <w:t xml:space="preserve">01/2004 - 05/2004; MIS GmbH</w:t>
       </w:r>
-      <w:bookmarkEnd w:id="108"/>
+      <w:bookmarkEnd w:id="110"/>
     </w:p>
     <w:p>
       <w:pPr>
@@ -4818,7 +4841,7 @@
       <w:pPr>
         <w:pStyle w:val="Heading4"/>
       </w:pPr>
-      <w:bookmarkStart w:id="109" w:name="X992e7afdb775ad06fd3105f1f1d40e020a31028"/>
+      <w:bookmarkStart w:id="111" w:name="X992e7afdb775ad06fd3105f1f1d40e020a31028"/>
       <w:r>
         <w:t xml:space="preserve">Konzeption und Umsetzung der</w:t>
       </w:r>
@@ -4840,7 +4863,7 @@
       <w:r>
         <w:t xml:space="preserve">(für Krankenhäuser)</w:t>
       </w:r>
-      <w:bookmarkEnd w:id="109"/>
+      <w:bookmarkEnd w:id="111"/>
     </w:p>
     <w:p>
       <w:pPr>
@@ -4886,11 +4909,11 @@
       <w:pPr>
         <w:pStyle w:val="Heading3"/>
       </w:pPr>
-      <w:bookmarkStart w:id="110" w:name="X765de7e4692a9827d36d818c1d491c6c7f5f1b7"/>
+      <w:bookmarkStart w:id="112" w:name="X765de7e4692a9827d36d818c1d491c6c7f5f1b7"/>
       <w:r>
         <w:t xml:space="preserve">01/2004 - 04/2004; VzE - Verein zur Errichtung evangelischer Krankenhäuser</w:t>
       </w:r>
-      <w:bookmarkEnd w:id="110"/>
+      <w:bookmarkEnd w:id="112"/>
     </w:p>
     <w:p>
       <w:pPr>
@@ -4912,11 +4935,11 @@
       <w:pPr>
         <w:pStyle w:val="Heading4"/>
       </w:pPr>
-      <w:bookmarkStart w:id="111" w:name="Xc41f30335abdde97a107041353ddb9393fb53b2"/>
+      <w:bookmarkStart w:id="113" w:name="Xc41f30335abdde97a107041353ddb9393fb53b2"/>
       <w:r>
         <w:t xml:space="preserve">Medizincontrolling, DRG-Controlling und -Berichtswesen Konzeption, Modellierung und Betreuung der relationalen und analytischen Datenbanken und der dazugehörigen ETL-Prozesse</w:t>
       </w:r>
-      <w:bookmarkEnd w:id="111"/>
+      <w:bookmarkEnd w:id="113"/>
     </w:p>
     <w:p>
       <w:pPr>
@@ -4978,11 +5001,11 @@
       <w:pPr>
         <w:pStyle w:val="Heading3"/>
       </w:pPr>
-      <w:bookmarkStart w:id="112" w:name="kcc-über-mis-gmbh"/>
+      <w:bookmarkStart w:id="114" w:name="kcc-über-mis-gmbh"/>
       <w:r>
         <w:t xml:space="preserve">09/2001 - 12/2003; KCC (über MIS GmbH)</w:t>
       </w:r>
-      <w:bookmarkEnd w:id="112"/>
+      <w:bookmarkEnd w:id="114"/>
     </w:p>
     <w:p>
       <w:pPr>
@@ -5004,7 +5027,7 @@
       <w:pPr>
         <w:pStyle w:val="Heading4"/>
       </w:pPr>
-      <w:bookmarkStart w:id="113" w:name="X8d9f4f19d2cc8831a14b695ca5e55f02b41a437"/>
+      <w:bookmarkStart w:id="115" w:name="X8d9f4f19d2cc8831a14b695ca5e55f02b41a437"/>
       <w:r>
         <w:t xml:space="preserve">(Branche Krankenhäuser) Konzeption, Entwicklung und Betreuung der</w:t>
       </w:r>
@@ -5026,7 +5049,7 @@
       <w:r>
         <w:t xml:space="preserve">(Diagnosis Related Costs) für verschiedene Darstellungen der Kostenträgerrechnung. Gemeinsam mit einem Partner der MIS</w:t>
       </w:r>
-      <w:bookmarkEnd w:id="113"/>
+      <w:bookmarkEnd w:id="115"/>
     </w:p>
     <w:p>
       <w:pPr>
@@ -5096,11 +5119,11 @@
       <w:pPr>
         <w:pStyle w:val="Heading3"/>
       </w:pPr>
-      <w:bookmarkStart w:id="114" w:name="märkische-oderzeitung-über-mis-gmbh"/>
+      <w:bookmarkStart w:id="116" w:name="märkische-oderzeitung-über-mis-gmbh"/>
       <w:r>
         <w:t xml:space="preserve">09/2000 - 03/2002; Märkische Oderzeitung (über MIS GmbH)</w:t>
       </w:r>
-      <w:bookmarkEnd w:id="114"/>
+      <w:bookmarkEnd w:id="116"/>
     </w:p>
     <w:p>
       <w:pPr>
@@ -5114,11 +5137,11 @@
       <w:pPr>
         <w:pStyle w:val="Heading4"/>
       </w:pPr>
-      <w:bookmarkStart w:id="115" w:name="X70d0a3cea5c7176dc848254477bba7c6bf60fe8"/>
+      <w:bookmarkStart w:id="117" w:name="X70d0a3cea5c7176dc848254477bba7c6bf60fe8"/>
       <w:r>
         <w:t xml:space="preserve">Anzeigeninformationssystem (AIS), basierend auf Daten aus VI&amp;VA</w:t>
       </w:r>
-      <w:bookmarkEnd w:id="115"/>
+      <w:bookmarkEnd w:id="117"/>
     </w:p>
     <w:p>
       <w:pPr>
@@ -5156,11 +5179,11 @@
       <w:pPr>
         <w:pStyle w:val="Heading3"/>
       </w:pPr>
-      <w:bookmarkStart w:id="116" w:name="mis-gmbh-2"/>
+      <w:bookmarkStart w:id="118" w:name="mis-gmbh-2"/>
       <w:r>
         <w:t xml:space="preserve">01/2001 - 12/2001; MIS GmbH</w:t>
       </w:r>
-      <w:bookmarkEnd w:id="116"/>
+      <w:bookmarkEnd w:id="118"/>
     </w:p>
     <w:p>
       <w:pPr>
@@ -5182,7 +5205,7 @@
       <w:pPr>
         <w:pStyle w:val="Heading4"/>
       </w:pPr>
-      <w:bookmarkStart w:id="117" w:name="X3aa9d9c470771b9a00cc7fb74f0eec2d4b5fcca"/>
+      <w:bookmarkStart w:id="119" w:name="X3aa9d9c470771b9a00cc7fb74f0eec2d4b5fcca"/>
       <w:r>
         <w:t xml:space="preserve">Konzeption und Umsetzung der</w:t>
       </w:r>
@@ -5198,7 +5221,7 @@
       <w:r>
         <w:t xml:space="preserve">”</w:t>
       </w:r>
-      <w:bookmarkEnd w:id="117"/>
+      <w:bookmarkEnd w:id="119"/>
     </w:p>
     <w:p>
       <w:pPr>
@@ -5228,11 +5251,11 @@
       <w:pPr>
         <w:pStyle w:val="Heading3"/>
       </w:pPr>
-      <w:bookmarkStart w:id="118" w:name="deutsche-telekom-über-mis-gmbh"/>
+      <w:bookmarkStart w:id="120" w:name="deutsche-telekom-über-mis-gmbh"/>
       <w:r>
         <w:t xml:space="preserve">12/1999 - 09/2000; Deutsche Telekom (über MIS GmbH)</w:t>
       </w:r>
-      <w:bookmarkEnd w:id="118"/>
+      <w:bookmarkEnd w:id="120"/>
     </w:p>
     <w:p>
       <w:pPr>
@@ -5254,11 +5277,11 @@
       <w:pPr>
         <w:pStyle w:val="Heading4"/>
       </w:pPr>
-      <w:bookmarkStart w:id="119" w:name="Xef9bb437d649204b98a61925482ffb9ddb4ba5b"/>
+      <w:bookmarkStart w:id="121" w:name="Xef9bb437d649204b98a61925482ffb9ddb4ba5b"/>
       <w:r>
         <w:t xml:space="preserve">Umstellung einer analytischen Anwendung von MIS Alea auf MS Analysis Services (bzw. damals noch MS OLAP Services) unter Beibehaltung des bestehenden Berichtswesens und andere Anpassungen</w:t>
       </w:r>
-      <w:bookmarkEnd w:id="119"/>
+      <w:bookmarkEnd w:id="121"/>
     </w:p>
     <w:p>
       <w:pPr>
@@ -5304,11 +5327,11 @@
       <w:pPr>
         <w:pStyle w:val="Heading3"/>
       </w:pPr>
-      <w:bookmarkStart w:id="120" w:name="Xc017423af9d7f86221842709e4835aadf5919fc"/>
+      <w:bookmarkStart w:id="122" w:name="Xc017423af9d7f86221842709e4835aadf5919fc"/>
       <w:r>
         <w:t xml:space="preserve">09/1999 - 05/2004 diverse Projekte / diverse Branchen (u. a. Energiewirtschaft, Versicherungen, Banken, …)</w:t>
       </w:r>
-      <w:bookmarkEnd w:id="120"/>
+      <w:bookmarkEnd w:id="122"/>
     </w:p>
     <w:p>
       <w:r>
@@ -5319,21 +5342,21 @@
       <w:pPr>
         <w:pStyle w:val="Heading1"/>
       </w:pPr>
-      <w:bookmarkStart w:id="121" w:name="referenzen-bewertungen-für-germo-görtz"/>
+      <w:bookmarkStart w:id="123" w:name="referenzen-bewertungen-für-germo-görtz"/>
       <w:r>
         <w:t xml:space="preserve">Referenzen / Bewertungen für Germo Görtz</w:t>
       </w:r>
-      <w:bookmarkEnd w:id="121"/>
+      <w:bookmarkEnd w:id="123"/>
     </w:p>
     <w:p>
       <w:pPr>
         <w:pStyle w:val="Heading2"/>
       </w:pPr>
-      <w:bookmarkStart w:id="122" w:name="würth-logistics-ag-1"/>
+      <w:bookmarkStart w:id="124" w:name="würth-logistics-ag-1"/>
       <w:r>
         <w:t xml:space="preserve">Würth Logistics AG</w:t>
       </w:r>
-      <w:bookmarkEnd w:id="122"/>
+      <w:bookmarkEnd w:id="124"/>
     </w:p>
     <w:p>
       <w:pPr>
@@ -5355,11 +5378,11 @@
       <w:pPr>
         <w:pStyle w:val="Heading2"/>
       </w:pPr>
-      <w:bookmarkStart w:id="123" w:name="öffentlich-rechtliche-versicherung"/>
+      <w:bookmarkStart w:id="125" w:name="öffentlich-rechtliche-versicherung"/>
       <w:r>
         <w:t xml:space="preserve">Öffentlich-rechtliche Versicherung</w:t>
       </w:r>
-      <w:bookmarkEnd w:id="123"/>
+      <w:bookmarkEnd w:id="125"/>
     </w:p>
     <w:p>
       <w:pPr>
@@ -5381,11 +5404,11 @@
       <w:pPr>
         <w:pStyle w:val="Heading2"/>
       </w:pPr>
-      <w:bookmarkStart w:id="124" w:name="drk-kliniken-berlin-1"/>
+      <w:bookmarkStart w:id="126" w:name="drk-kliniken-berlin-1"/>
       <w:r>
         <w:t xml:space="preserve">DRK Kliniken Berlin</w:t>
       </w:r>
-      <w:bookmarkEnd w:id="124"/>
+      <w:bookmarkEnd w:id="126"/>
     </w:p>
     <w:p>
       <w:pPr>
@@ -5407,7 +5430,7 @@
       <w:pPr>
         <w:pStyle w:val="BodyText"/>
       </w:pPr>
-      <w:hyperlink r:id="rId125">
+      <w:hyperlink r:id="rId127">
         <w:r>
           <w:rPr>
             <w:rStyle w:val="Hyperlink"/>
@@ -5420,11 +5443,11 @@
       <w:pPr>
         <w:pStyle w:val="Heading2"/>
       </w:pPr>
-      <w:bookmarkStart w:id="126" w:name="vivantes---krankenhauskonzern-1"/>
+      <w:bookmarkStart w:id="128" w:name="vivantes---krankenhauskonzern-1"/>
       <w:r>
         <w:t xml:space="preserve">Vivantes - Krankenhauskonzern (1)</w:t>
       </w:r>
-      <w:bookmarkEnd w:id="126"/>
+      <w:bookmarkEnd w:id="128"/>
     </w:p>
     <w:p>
       <w:pPr>
@@ -5495,7 +5518,7 @@
       <w:pPr>
         <w:pStyle w:val="BodyText"/>
       </w:pPr>
-      <w:hyperlink r:id="rId127">
+      <w:hyperlink r:id="rId129">
         <w:r>
           <w:rPr>
             <w:rStyle w:val="Hyperlink"/>
@@ -5508,11 +5531,11 @@
       <w:pPr>
         <w:pStyle w:val="Heading2"/>
       </w:pPr>
-      <w:bookmarkStart w:id="128" w:name="vivantes---krankenhauskonzern-2"/>
+      <w:bookmarkStart w:id="130" w:name="vivantes---krankenhauskonzern-2"/>
       <w:r>
         <w:t xml:space="preserve">Vivantes - Krankenhauskonzern (2)</w:t>
       </w:r>
-      <w:bookmarkEnd w:id="128"/>
+      <w:bookmarkEnd w:id="130"/>
     </w:p>
     <w:p>
       <w:pPr>
@@ -5534,7 +5557,7 @@
       <w:pPr>
         <w:pStyle w:val="BodyText"/>
       </w:pPr>
-      <w:hyperlink r:id="rId127">
+      <w:hyperlink r:id="rId129">
         <w:r>
           <w:rPr>
             <w:rStyle w:val="Hyperlink"/>
@@ -5547,11 +5570,11 @@
       <w:pPr>
         <w:pStyle w:val="Heading2"/>
       </w:pPr>
-      <w:bookmarkStart w:id="129" w:name="bezirkskliniken-mittelfranken"/>
+      <w:bookmarkStart w:id="131" w:name="bezirkskliniken-mittelfranken"/>
       <w:r>
         <w:t xml:space="preserve">Bezirkskliniken Mittelfranken</w:t>
       </w:r>
-      <w:bookmarkEnd w:id="129"/>
+      <w:bookmarkEnd w:id="131"/>
     </w:p>
     <w:p>
       <w:pPr>
@@ -5573,7 +5596,7 @@
       <w:pPr>
         <w:pStyle w:val="BodyText"/>
       </w:pPr>
-      <w:hyperlink r:id="rId130">
+      <w:hyperlink r:id="rId132">
         <w:r>
           <w:rPr>
             <w:rStyle w:val="Hyperlink"/>
@@ -5586,11 +5609,11 @@
       <w:pPr>
         <w:pStyle w:val="Heading2"/>
       </w:pPr>
-      <w:bookmarkStart w:id="131" w:name="Xd1e7c11cbd7939e814c4f51c01abd0b8081ca66"/>
+      <w:bookmarkStart w:id="133" w:name="Xd1e7c11cbd7939e814c4f51c01abd0b8081ca66"/>
       <w:r>
         <w:t xml:space="preserve">GfS Gesellschaft für Standortsicherung Unternehmensberatung mbH</w:t>
       </w:r>
-      <w:bookmarkEnd w:id="131"/>
+      <w:bookmarkEnd w:id="133"/>
     </w:p>
     <w:p>
       <w:pPr>
@@ -5628,7 +5651,7 @@
       <w:pPr>
         <w:pStyle w:val="BodyText"/>
       </w:pPr>
-      <w:hyperlink r:id="rId132">
+      <w:hyperlink r:id="rId134">
         <w:r>
           <w:rPr>
             <w:rStyle w:val="Hyperlink"/>
@@ -5641,11 +5664,11 @@
       <w:pPr>
         <w:pStyle w:val="Heading2"/>
       </w:pPr>
-      <w:bookmarkStart w:id="133" w:name="opel"/>
+      <w:bookmarkStart w:id="135" w:name="opel"/>
       <w:r>
         <w:t xml:space="preserve">Opel</w:t>
       </w:r>
-      <w:bookmarkEnd w:id="133"/>
+      <w:bookmarkEnd w:id="135"/>
     </w:p>
     <w:p>
       <w:pPr>
@@ -5675,11 +5698,11 @@
       <w:pPr>
         <w:pStyle w:val="Heading2"/>
       </w:pPr>
-      <w:bookmarkStart w:id="134" w:name="henkel-ag-co.-kgaa-2"/>
+      <w:bookmarkStart w:id="136" w:name="henkel-ag-co.-kgaa-2"/>
       <w:r>
         <w:t xml:space="preserve">Henkel AG &amp; Co. KGaA</w:t>
       </w:r>
-      <w:bookmarkEnd w:id="134"/>
+      <w:bookmarkEnd w:id="136"/>
     </w:p>
     <w:p>
       <w:pPr>
@@ -5701,7 +5724,7 @@
       <w:pPr>
         <w:pStyle w:val="BodyText"/>
       </w:pPr>
-      <w:hyperlink r:id="rId135">
+      <w:hyperlink r:id="rId137">
         <w:r>
           <w:rPr>
             <w:rStyle w:val="Hyperlink"/>
@@ -5714,11 +5737,11 @@
       <w:pPr>
         <w:pStyle w:val="Heading2"/>
       </w:pPr>
-      <w:bookmarkStart w:id="136" w:name="investitionsgüterhersteller-20.000-ma"/>
+      <w:bookmarkStart w:id="138" w:name="investitionsgüterhersteller-20.000-ma"/>
       <w:r>
         <w:t xml:space="preserve">Investitionsgüterhersteller (&gt;20.000 MA)</w:t>
       </w:r>
-      <w:bookmarkEnd w:id="136"/>
+      <w:bookmarkEnd w:id="138"/>
     </w:p>
     <w:p>
       <w:pPr>
@@ -5740,11 +5763,11 @@
       <w:pPr>
         <w:pStyle w:val="Heading2"/>
       </w:pPr>
-      <w:bookmarkStart w:id="137" w:name="kelvion-holding-gmbh"/>
+      <w:bookmarkStart w:id="139" w:name="kelvion-holding-gmbh"/>
       <w:r>
         <w:t xml:space="preserve">Kelvion Holding GmbH</w:t>
       </w:r>
-      <w:bookmarkEnd w:id="137"/>
+      <w:bookmarkEnd w:id="139"/>
     </w:p>
     <w:p>
       <w:pPr>
@@ -5766,7 +5789,7 @@
       <w:pPr>
         <w:pStyle w:val="BodyText"/>
       </w:pPr>
-      <w:hyperlink r:id="rId138">
+      <w:hyperlink r:id="rId140">
         <w:r>
           <w:rPr>
             <w:rStyle w:val="Hyperlink"/>
@@ -5779,11 +5802,11 @@
       <w:pPr>
         <w:pStyle w:val="Heading2"/>
       </w:pPr>
-      <w:bookmarkStart w:id="139" w:name="volkswagen-nutzfahrzeuge"/>
+      <w:bookmarkStart w:id="141" w:name="volkswagen-nutzfahrzeuge"/>
       <w:r>
         <w:t xml:space="preserve">Volkswagen Nutzfahrzeuge</w:t>
       </w:r>
-      <w:bookmarkEnd w:id="139"/>
+      <w:bookmarkEnd w:id="141"/>
     </w:p>
     <w:p>
       <w:pPr>
@@ -5823,7 +5846,7 @@
       <w:pPr>
         <w:pStyle w:val="BodyText"/>
       </w:pPr>
-      <w:hyperlink r:id="rId140">
+      <w:hyperlink r:id="rId142">
         <w:r>
           <w:rPr>
             <w:rStyle w:val="Hyperlink"/>
@@ -5836,11 +5859,11 @@
       <w:pPr>
         <w:pStyle w:val="Heading2"/>
       </w:pPr>
-      <w:bookmarkStart w:id="141" w:name="nestlé"/>
+      <w:bookmarkStart w:id="143" w:name="nestlé"/>
       <w:r>
         <w:t xml:space="preserve">Nestlé</w:t>
       </w:r>
-      <w:bookmarkEnd w:id="141"/>
+      <w:bookmarkEnd w:id="143"/>
     </w:p>
     <w:p>
       <w:pPr>
@@ -5862,7 +5885,7 @@
       <w:pPr>
         <w:pStyle w:val="BodyText"/>
       </w:pPr>
-      <w:hyperlink r:id="rId142">
+      <w:hyperlink r:id="rId144">
         <w:r>
           <w:rPr>
             <w:rStyle w:val="Hyperlink"/>
@@ -5875,11 +5898,11 @@
       <w:pPr>
         <w:pStyle w:val="Heading2"/>
       </w:pPr>
-      <w:bookmarkStart w:id="143" w:name="landwirtschaftliche-rentenbank-1"/>
+      <w:bookmarkStart w:id="145" w:name="landwirtschaftliche-rentenbank-1"/>
       <w:r>
         <w:t xml:space="preserve">Landwirtschaftliche Rentenbank</w:t>
       </w:r>
-      <w:bookmarkEnd w:id="143"/>
+      <w:bookmarkEnd w:id="145"/>
     </w:p>
     <w:p>
       <w:pPr>
@@ -5901,7 +5924,7 @@
       <w:pPr>
         <w:pStyle w:val="BodyText"/>
       </w:pPr>
-      <w:hyperlink r:id="rId144">
+      <w:hyperlink r:id="rId146">
         <w:r>
           <w:rPr>
             <w:rStyle w:val="Hyperlink"/>
@@ -5914,11 +5937,11 @@
       <w:pPr>
         <w:pStyle w:val="Heading2"/>
       </w:pPr>
-      <w:bookmarkStart w:id="145" w:name="mis-ag"/>
+      <w:bookmarkStart w:id="147" w:name="mis-ag"/>
       <w:r>
         <w:t xml:space="preserve">MIS AG</w:t>
       </w:r>
-      <w:bookmarkEnd w:id="145"/>
+      <w:bookmarkEnd w:id="147"/>
     </w:p>
     <w:p>
       <w:pPr>
@@ -6030,7 +6053,7 @@
       <w:pPr>
         <w:pStyle w:val="BodyText"/>
       </w:pPr>
-      <w:hyperlink r:id="rId146">
+      <w:hyperlink r:id="rId148">
         <w:r>
           <w:rPr>
             <w:rStyle w:val="Hyperlink"/>

</xml_diff>

<commit_message>
Profil in Word exportiert, PeterHahn
</commit_message>
<xml_diff>
--- a/Germo_Goertz_IT_profile.docx
+++ b/Germo_Goertz_IT_profile.docx
@@ -101,7 +101,7 @@
         <w:pStyle w:val="Date"/>
       </w:pPr>
       <w:r>
-        <w:t xml:space="preserve">09.04.2021</w:t>
+        <w:t xml:space="preserve">04.05.2021</w:t>
       </w:r>
     </w:p>
     <w:p>
@@ -480,10 +480,7 @@
         </w:r>
       </w:hyperlink>
       <w:r>
-        <w:t xml:space="preserve"> </w:t>
-      </w:r>
-      <w:r>
-        <w:t xml:space="preserve">einschließlich</w:t>
+        <w:t xml:space="preserve">, einschließlich</w:t>
       </w:r>
       <w:r>
         <w:t xml:space="preserve"> </w:t>
@@ -507,7 +504,7 @@
           <w:rPr>
             <w:rStyle w:val="Hyperlink"/>
           </w:rPr>
-          <w:t xml:space="preserve">(Sql Server Analysis Services)</w:t>
+          <w:t xml:space="preserve">(SQL Server Analysis Services)</w:t>
         </w:r>
       </w:hyperlink>
       <w:r>
@@ -643,7 +640,7 @@
           <w:rPr>
             <w:rStyle w:val="Hyperlink"/>
           </w:rPr>
-          <w:t xml:space="preserve">Wherescape</w:t>
+          <w:t xml:space="preserve">WhereScape</w:t>
         </w:r>
       </w:hyperlink>
       <w:r>
@@ -670,7 +667,7 @@
         <w:br/>
       </w:r>
       <w:r>
-        <w:t xml:space="preserve">bevorzugtes Tool für DevOps, agiles Projekt-Controlling, Issue-Tracking, Code-Versionisierung</w:t>
+        <w:t xml:space="preserve">bevorzugtes Tool für DevOps, agiles Projekt-Controlling, Issue-Tracking, Code-Versionierung</w:t>
       </w:r>
     </w:p>
     <w:p>
@@ -716,7 +713,7 @@
         <w:br/>
       </w:r>
       <w:r>
-        <w:t xml:space="preserve">open Source Dokumentations-Framework insbesondere für technische Dokumentation</w:t>
+        <w:t xml:space="preserve">open Source Dokumentations-Framework, insbesondere für technische Dokumentation</w:t>
       </w:r>
     </w:p>
     <w:p>
@@ -1568,7 +1565,7 @@
       </w:r>
     </w:p>
     <w:bookmarkEnd w:id="54"/>
-    <w:bookmarkStart w:id="133" w:name="projekthistorie-germo-görtz-de"/>
+    <w:bookmarkStart w:id="134" w:name="projekthistorie-germo-görtz-de"/>
     <w:p>
       <w:pPr>
         <w:pStyle w:val="Heading1"/>
@@ -1577,12 +1574,38 @@
         <w:t xml:space="preserve">Projekthistorie Germo Görtz (de)</w:t>
       </w:r>
     </w:p>
-    <w:bookmarkStart w:id="57" w:name="bis-jetzt-binovis"/>
+    <w:bookmarkStart w:id="55" w:name="bis-jetzt-peter-hahn-gmbh"/>
     <w:p>
       <w:pPr>
         <w:pStyle w:val="Heading2"/>
       </w:pPr>
       <w:r>
+        <w:t xml:space="preserve">04/2021 - bis jetzt; Peter Hahn GmbH</w:t>
+      </w:r>
+    </w:p>
+    <w:p>
+      <w:pPr>
+        <w:pStyle w:val="FirstParagraph"/>
+      </w:pPr>
+      <w:r>
+        <w:t xml:space="preserve">&gt;1.000 Mitarbeiter</w:t>
+      </w:r>
+    </w:p>
+    <w:p>
+      <w:pPr>
+        <w:pStyle w:val="BodyText"/>
+      </w:pPr>
+      <w:r>
+        <w:t xml:space="preserve">Handel (Bekleidung)</w:t>
+      </w:r>
+    </w:p>
+    <w:bookmarkEnd w:id="55"/>
+    <w:bookmarkStart w:id="58" w:name="bis-jetzt-binovis"/>
+    <w:p>
+      <w:pPr>
+        <w:pStyle w:val="Heading2"/>
+      </w:pPr>
+      <w:r>
         <w:t xml:space="preserve">09/2019 - bis jetzt; binovis</w:t>
       </w:r>
     </w:p>
@@ -1602,7 +1625,7 @@
         <w:t xml:space="preserve">Sonstiges</w:t>
       </w:r>
     </w:p>
-    <w:bookmarkStart w:id="56" w:name="microsoft-bi-architekt-und-entwickler"/>
+    <w:bookmarkStart w:id="57" w:name="microsoft-bi-architekt-und-entwickler"/>
     <w:p>
       <w:pPr>
         <w:pStyle w:val="Heading3"/>
@@ -1643,7 +1666,7 @@
       <w:r>
         <w:br/>
       </w:r>
-      <w:hyperlink r:id="rId55">
+      <w:hyperlink r:id="rId56">
         <w:r>
           <w:rPr>
             <w:rStyle w:val="Hyperlink"/>
@@ -1676,9 +1699,9 @@
         <w:t xml:space="preserve">IoT, dafür auch Python</w:t>
       </w:r>
     </w:p>
-    <w:bookmarkEnd w:id="56"/>
     <w:bookmarkEnd w:id="57"/>
-    <w:bookmarkStart w:id="59" w:name="X3bffe90cb0ac6dc57fb66ccf6ff6c2057a4642d"/>
+    <w:bookmarkEnd w:id="58"/>
+    <w:bookmarkStart w:id="60" w:name="X3bffe90cb0ac6dc57fb66ccf6ff6c2057a4642d"/>
     <w:p>
       <w:pPr>
         <w:pStyle w:val="Heading2"/>
@@ -1703,7 +1726,7 @@
         <w:t xml:space="preserve">Banken und Finanzdienstleistungen</w:t>
       </w:r>
     </w:p>
-    <w:bookmarkStart w:id="58" w:name="Xe19d0bb59e1c1e0f9441ce6a40f04abcc3c6a99"/>
+    <w:bookmarkStart w:id="59" w:name="Xe19d0bb59e1c1e0f9441ce6a40f04abcc3c6a99"/>
     <w:p>
       <w:pPr>
         <w:pStyle w:val="Heading3"/>
@@ -1748,9 +1771,9 @@
         <w:t xml:space="preserve">einzelne Module mit Python, Powershell</w:t>
       </w:r>
     </w:p>
-    <w:bookmarkEnd w:id="58"/>
     <w:bookmarkEnd w:id="59"/>
-    <w:bookmarkStart w:id="61" w:name="swisscom"/>
+    <w:bookmarkEnd w:id="60"/>
+    <w:bookmarkStart w:id="62" w:name="swisscom"/>
     <w:p>
       <w:pPr>
         <w:pStyle w:val="Heading2"/>
@@ -1775,7 +1798,7 @@
         <w:t xml:space="preserve">Telekommunikation</w:t>
       </w:r>
     </w:p>
-    <w:bookmarkStart w:id="60" w:name="Xb9fb9564f1b06be85a8bfa37059ed4857b0de00"/>
+    <w:bookmarkStart w:id="61" w:name="Xb9fb9564f1b06be85a8bfa37059ed4857b0de00"/>
     <w:p>
       <w:pPr>
         <w:pStyle w:val="Heading3"/>
@@ -1844,9 +1867,9 @@
         <w:t xml:space="preserve">DWH, ELT und SSAS werden mit AnalyticsCreator erstellt</w:t>
       </w:r>
     </w:p>
-    <w:bookmarkEnd w:id="60"/>
     <w:bookmarkEnd w:id="61"/>
-    <w:bookmarkStart w:id="63" w:name="drk-kliniken-berlin"/>
+    <w:bookmarkEnd w:id="62"/>
+    <w:bookmarkStart w:id="64" w:name="drk-kliniken-berlin"/>
     <w:p>
       <w:pPr>
         <w:pStyle w:val="Heading2"/>
@@ -1871,7 +1894,7 @@
         <w:t xml:space="preserve">Sonstiges</w:t>
       </w:r>
     </w:p>
-    <w:bookmarkStart w:id="62" w:name="Xe3eacee3cc74dfb06c4438c5fd41c4fce004c13"/>
+    <w:bookmarkStart w:id="63" w:name="Xe3eacee3cc74dfb06c4438c5fd41c4fce004c13"/>
     <w:p>
       <w:pPr>
         <w:pStyle w:val="Heading3"/>
@@ -2091,9 +2114,9 @@
         <w:t xml:space="preserve">, bis irgendwann die vollständige Migration in ein klinisches DWH des KISAnbieters abgeschlossen sein wird.</w:t>
       </w:r>
     </w:p>
-    <w:bookmarkEnd w:id="62"/>
     <w:bookmarkEnd w:id="63"/>
-    <w:bookmarkStart w:id="65" w:name="würth-logistics-ag"/>
+    <w:bookmarkEnd w:id="64"/>
+    <w:bookmarkStart w:id="66" w:name="würth-logistics-ag"/>
     <w:p>
       <w:pPr>
         <w:pStyle w:val="Heading2"/>
@@ -2118,7 +2141,7 @@
         <w:t xml:space="preserve">Transport und Logistik</w:t>
       </w:r>
     </w:p>
-    <w:bookmarkStart w:id="64" w:name="X45304e37f5626c8d2d38812b6f1d81cd1e0bb4c"/>
+    <w:bookmarkStart w:id="65" w:name="X45304e37f5626c8d2d38812b6f1d81cd1e0bb4c"/>
     <w:p>
       <w:pPr>
         <w:pStyle w:val="Heading3"/>
@@ -2187,9 +2210,9 @@
         <w:t xml:space="preserve">Das schweizer Logistik-Unternehmen ist zuständig für die weltweite Koordination der Logistik eines deutschen Großkonzerns, des Weltmarktführers für den Vertrieb von Montage- und Befestigungsmaterial.</w:t>
       </w:r>
     </w:p>
-    <w:bookmarkEnd w:id="64"/>
     <w:bookmarkEnd w:id="65"/>
-    <w:bookmarkStart w:id="67" w:name="provinzial-nord-west-münster"/>
+    <w:bookmarkEnd w:id="66"/>
+    <w:bookmarkStart w:id="68" w:name="provinzial-nord-west-münster"/>
     <w:p>
       <w:pPr>
         <w:pStyle w:val="Heading2"/>
@@ -2214,7 +2237,7 @@
         <w:t xml:space="preserve">Versicherungen</w:t>
       </w:r>
     </w:p>
-    <w:bookmarkStart w:id="66" w:name="Xaffea12de34897d0c91100f113e20d0e6ac0ca7"/>
+    <w:bookmarkStart w:id="67" w:name="Xaffea12de34897d0c91100f113e20d0e6ac0ca7"/>
     <w:p>
       <w:pPr>
         <w:pStyle w:val="Heading3"/>
@@ -2247,9 +2270,9 @@
         <w:t xml:space="preserve">Big Data</w:t>
       </w:r>
     </w:p>
-    <w:bookmarkEnd w:id="66"/>
     <w:bookmarkEnd w:id="67"/>
-    <w:bookmarkStart w:id="69" w:name="zeiss-group"/>
+    <w:bookmarkEnd w:id="68"/>
+    <w:bookmarkStart w:id="70" w:name="zeiss-group"/>
     <w:p>
       <w:pPr>
         <w:pStyle w:val="Heading2"/>
@@ -2274,7 +2297,7 @@
         <w:t xml:space="preserve">Industrie und Maschinenbau</w:t>
       </w:r>
     </w:p>
-    <w:bookmarkStart w:id="68" w:name="X96281ad0b0eb6bf98df7ee95bf7642cea0ecd1d"/>
+    <w:bookmarkStart w:id="69" w:name="X96281ad0b0eb6bf98df7ee95bf7642cea0ecd1d"/>
     <w:p>
       <w:pPr>
         <w:pStyle w:val="Heading3"/>
@@ -2351,9 +2374,9 @@
         <w:t xml:space="preserve">Microsoft Azure - Unterstützung bei Verwendung von Azure Diensten, Migration von SSAS Lösungen zu Azure, ETL / ELT, diverses</w:t>
       </w:r>
     </w:p>
-    <w:bookmarkEnd w:id="68"/>
     <w:bookmarkEnd w:id="69"/>
-    <w:bookmarkStart w:id="71" w:name="zeiss-group-1"/>
+    <w:bookmarkEnd w:id="70"/>
+    <w:bookmarkStart w:id="72" w:name="zeiss-group-1"/>
     <w:p>
       <w:pPr>
         <w:pStyle w:val="Heading2"/>
@@ -2378,7 +2401,7 @@
         <w:t xml:space="preserve">Industrie und Maschinenbau</w:t>
       </w:r>
     </w:p>
-    <w:bookmarkStart w:id="70" w:name="X3a551e009672249d0328b7f3a184cf1fd9ff2ec"/>
+    <w:bookmarkStart w:id="71" w:name="X3a551e009672249d0328b7f3a184cf1fd9ff2ec"/>
     <w:p>
       <w:pPr>
         <w:pStyle w:val="Heading3"/>
@@ -2439,9 +2462,9 @@
         <w:t xml:space="preserve">Kernprojekt 03.2016 - 04.0216, Danach bis 09.2018 laufender Support bis und einschließlich Migration auf ServiceNow</w:t>
       </w:r>
     </w:p>
-    <w:bookmarkEnd w:id="70"/>
     <w:bookmarkEnd w:id="71"/>
-    <w:bookmarkStart w:id="73" w:name="adecco-germany-holding-sa-co.-kg"/>
+    <w:bookmarkEnd w:id="72"/>
+    <w:bookmarkStart w:id="74" w:name="adecco-germany-holding-sa-co.-kg"/>
     <w:p>
       <w:pPr>
         <w:pStyle w:val="Heading2"/>
@@ -2466,7 +2489,7 @@
         <w:t xml:space="preserve">Sonstiges</w:t>
       </w:r>
     </w:p>
-    <w:bookmarkStart w:id="72" w:name="X97146607ce8505c6aeb46e81f9b374c15d4b243"/>
+    <w:bookmarkStart w:id="73" w:name="X97146607ce8505c6aeb46e81f9b374c15d4b243"/>
     <w:p>
       <w:pPr>
         <w:pStyle w:val="Heading3"/>
@@ -2626,9 +2649,9 @@
         <w:t xml:space="preserve">Microsoft SQL Server (relational, SSAS, SSIS), Power BI, AnalyticsCreator</w:t>
       </w:r>
     </w:p>
-    <w:bookmarkEnd w:id="72"/>
     <w:bookmarkEnd w:id="73"/>
-    <w:bookmarkStart w:id="75" w:name="adam-opel-gmbh"/>
+    <w:bookmarkEnd w:id="74"/>
+    <w:bookmarkStart w:id="76" w:name="adam-opel-gmbh"/>
     <w:p>
       <w:pPr>
         <w:pStyle w:val="Heading2"/>
@@ -2653,7 +2676,7 @@
         <w:t xml:space="preserve">Automobil und Fahrzeugbau</w:t>
       </w:r>
     </w:p>
-    <w:bookmarkStart w:id="74" w:name="X15b591b27646bc969b58cc65cb1ad5118ed1b06"/>
+    <w:bookmarkStart w:id="75" w:name="X15b591b27646bc969b58cc65cb1ad5118ed1b06"/>
     <w:p>
       <w:pPr>
         <w:pStyle w:val="Heading3"/>
@@ -2710,9 +2733,9 @@
         <w:t xml:space="preserve">DWH, ELT und SSAS werden mit AnalyticsCreator erstellt.</w:t>
       </w:r>
     </w:p>
-    <w:bookmarkEnd w:id="74"/>
     <w:bookmarkEnd w:id="75"/>
-    <w:bookmarkStart w:id="77" w:name="kelvion"/>
+    <w:bookmarkEnd w:id="76"/>
+    <w:bookmarkStart w:id="78" w:name="kelvion"/>
     <w:p>
       <w:pPr>
         <w:pStyle w:val="Heading2"/>
@@ -2737,7 +2760,7 @@
         <w:t xml:space="preserve">Industrie und Maschinenbau</w:t>
       </w:r>
     </w:p>
-    <w:bookmarkStart w:id="76" w:name="X5e445dc096e708b09c65a53462412474342f724"/>
+    <w:bookmarkStart w:id="77" w:name="X5e445dc096e708b09c65a53462412474342f724"/>
     <w:p>
       <w:pPr>
         <w:pStyle w:val="Heading3"/>
@@ -2754,9 +2777,9 @@
         <w:t xml:space="preserve">Microsoft SQL Server 2016 (relational, SSAS, SSIS, SSRS), cMORE/Connect for SAP, cMORE/XL (XLCubed), Targit</w:t>
       </w:r>
     </w:p>
-    <w:bookmarkEnd w:id="76"/>
     <w:bookmarkEnd w:id="77"/>
-    <w:bookmarkStart w:id="79" w:name="kuhn-und-bülow-versicherungsmakler-group"/>
+    <w:bookmarkEnd w:id="78"/>
+    <w:bookmarkStart w:id="80" w:name="kuhn-und-bülow-versicherungsmakler-group"/>
     <w:p>
       <w:pPr>
         <w:pStyle w:val="Heading2"/>
@@ -2781,7 +2804,7 @@
         <w:t xml:space="preserve">Versicherungen</w:t>
       </w:r>
     </w:p>
-    <w:bookmarkStart w:id="78" w:name="X74e9cc46e1ee7803b9e944c824f0122e6fe3c79"/>
+    <w:bookmarkStart w:id="79" w:name="X74e9cc46e1ee7803b9e944c824f0122e6fe3c79"/>
     <w:p>
       <w:pPr>
         <w:pStyle w:val="Heading3"/>
@@ -2798,9 +2821,9 @@
         <w:t xml:space="preserve">Grundlagen für Statistiken und Berichte erstellen, um basierend auf Daten des operativen Systems Auswertungen nach Versicherungsnehmern, Versicherern, Schäden und Prämien zu ermöglichen.</w:t>
       </w:r>
     </w:p>
-    <w:bookmarkEnd w:id="78"/>
     <w:bookmarkEnd w:id="79"/>
-    <w:bookmarkStart w:id="81" w:name="airberlin"/>
+    <w:bookmarkEnd w:id="80"/>
+    <w:bookmarkStart w:id="82" w:name="airberlin"/>
     <w:p>
       <w:pPr>
         <w:pStyle w:val="Heading2"/>
@@ -2825,7 +2848,7 @@
         <w:t xml:space="preserve">Transport und Logistik</w:t>
       </w:r>
     </w:p>
-    <w:bookmarkStart w:id="80" w:name="Xc32d1d144eabae6b752b1c5bed441fd61af65c2"/>
+    <w:bookmarkStart w:id="81" w:name="Xc32d1d144eabae6b752b1c5bed441fd61af65c2"/>
     <w:p>
       <w:pPr>
         <w:pStyle w:val="Heading3"/>
@@ -2842,9 +2865,9 @@
         <w:t xml:space="preserve">Microsoft SQL Server 2014 (relational, SSAS, SSIS)</w:t>
       </w:r>
     </w:p>
-    <w:bookmarkEnd w:id="80"/>
     <w:bookmarkEnd w:id="81"/>
-    <w:bookmarkStart w:id="83" w:name="proxcel-gmbh"/>
+    <w:bookmarkEnd w:id="82"/>
+    <w:bookmarkStart w:id="84" w:name="proxcel-gmbh"/>
     <w:p>
       <w:pPr>
         <w:pStyle w:val="Heading2"/>
@@ -2869,7 +2892,7 @@
         <w:t xml:space="preserve">Sonstiges</w:t>
       </w:r>
     </w:p>
-    <w:bookmarkStart w:id="82" w:name="X07a2af9f8a61480acbfe8cc4be5706e6b69801e"/>
+    <w:bookmarkStart w:id="83" w:name="X07a2af9f8a61480acbfe8cc4be5706e6b69801e"/>
     <w:p>
       <w:pPr>
         <w:pStyle w:val="Heading3"/>
@@ -2878,9 +2901,9 @@
         <w:t xml:space="preserve">Unterstützung bei Analyse, Bearbeitung und Auswertung komplexer Datenpakete eines Produktionsprozesses mit Microsoft-BI-Analyse-Plattform, Data Mining</w:t>
       </w:r>
     </w:p>
-    <w:bookmarkEnd w:id="82"/>
     <w:bookmarkEnd w:id="83"/>
-    <w:bookmarkStart w:id="85" w:name="heraeus-kulzer"/>
+    <w:bookmarkEnd w:id="84"/>
+    <w:bookmarkStart w:id="86" w:name="heraeus-kulzer"/>
     <w:p>
       <w:pPr>
         <w:pStyle w:val="Heading2"/>
@@ -2905,7 +2928,7 @@
         <w:t xml:space="preserve">Industrie und Maschinenbau</w:t>
       </w:r>
     </w:p>
-    <w:bookmarkStart w:id="84" w:name="Xee4427f1cdbc2517159a49cb5f465a6b65c6de8"/>
+    <w:bookmarkStart w:id="85" w:name="Xee4427f1cdbc2517159a49cb5f465a6b65c6de8"/>
     <w:p>
       <w:pPr>
         <w:pStyle w:val="Heading3"/>
@@ -2922,9 +2945,9 @@
         <w:t xml:space="preserve">Microsoft SQL Server (relational, SSAS, SSIS)</w:t>
       </w:r>
     </w:p>
-    <w:bookmarkEnd w:id="84"/>
     <w:bookmarkEnd w:id="85"/>
-    <w:bookmarkStart w:id="88" w:name="X4903d59d437c95cd8f9102d4795de14ed2a778e"/>
+    <w:bookmarkEnd w:id="86"/>
+    <w:bookmarkStart w:id="89" w:name="X4903d59d437c95cd8f9102d4795de14ed2a778e"/>
     <w:p>
       <w:pPr>
         <w:pStyle w:val="Heading2"/>
@@ -2949,7 +2972,7 @@
         <w:t xml:space="preserve">Automobil und Fahrzeugbau</w:t>
       </w:r>
     </w:p>
-    <w:bookmarkStart w:id="87" w:name="X6058d0f09a5a0651002dba20bc82f0746d66162"/>
+    <w:bookmarkStart w:id="88" w:name="X6058d0f09a5a0651002dba20bc82f0746d66162"/>
     <w:p>
       <w:pPr>
         <w:pStyle w:val="Heading3"/>
@@ -3072,7 +3095,7 @@
       <w:r>
         <w:br/>
       </w:r>
-      <w:hyperlink r:id="rId86">
+      <w:hyperlink r:id="rId87">
         <w:r>
           <w:rPr>
             <w:rStyle w:val="Hyperlink"/>
@@ -3105,9 +3128,9 @@
         <w:t xml:space="preserve">Wirtschaftsinformatik (WI 2017), St. Gallen, S. 1205-1219</w:t>
       </w:r>
     </w:p>
-    <w:bookmarkEnd w:id="87"/>
     <w:bookmarkEnd w:id="88"/>
-    <w:bookmarkStart w:id="90" w:name="henkel-ag-co.-kgaa"/>
+    <w:bookmarkEnd w:id="89"/>
+    <w:bookmarkStart w:id="91" w:name="henkel-ag-co.-kgaa"/>
     <w:p>
       <w:pPr>
         <w:pStyle w:val="Heading2"/>
@@ -3132,7 +3155,7 @@
         <w:t xml:space="preserve">Konsumgüter und Handel</w:t>
       </w:r>
     </w:p>
-    <w:bookmarkStart w:id="89" w:name="Xaf3aa3bbf3fe28182fe0ba95d85e7e7a47d2972"/>
+    <w:bookmarkStart w:id="90" w:name="Xaf3aa3bbf3fe28182fe0ba95d85e7e7a47d2972"/>
     <w:p>
       <w:pPr>
         <w:pStyle w:val="Heading3"/>
@@ -3249,9 +3272,9 @@
         <w:t xml:space="preserve">Hauptfokus: SSAS, Datamart, auch SSIS</w:t>
       </w:r>
     </w:p>
-    <w:bookmarkEnd w:id="89"/>
     <w:bookmarkEnd w:id="90"/>
-    <w:bookmarkStart w:id="92" w:name="bezirkskliniken-mittelfranken-ansbach"/>
+    <w:bookmarkEnd w:id="91"/>
+    <w:bookmarkStart w:id="93" w:name="bezirkskliniken-mittelfranken-ansbach"/>
     <w:p>
       <w:pPr>
         <w:pStyle w:val="Heading2"/>
@@ -3276,7 +3299,7 @@
         <w:t xml:space="preserve">Sonstiges</w:t>
       </w:r>
     </w:p>
-    <w:bookmarkStart w:id="91" w:name="X88d5c37a8789ae2b3cfd59ba3871d1d18825501"/>
+    <w:bookmarkStart w:id="92" w:name="X88d5c37a8789ae2b3cfd59ba3871d1d18825501"/>
     <w:p>
       <w:pPr>
         <w:pStyle w:val="Heading3"/>
@@ -3433,9 +3456,9 @@
         <w:t xml:space="preserve">andere</w:t>
       </w:r>
     </w:p>
-    <w:bookmarkEnd w:id="91"/>
     <w:bookmarkEnd w:id="92"/>
-    <w:bookmarkStart w:id="94" w:name="nestlé-suisse-s.a"/>
+    <w:bookmarkEnd w:id="93"/>
+    <w:bookmarkStart w:id="95" w:name="nestlé-suisse-s.a"/>
     <w:p>
       <w:pPr>
         <w:pStyle w:val="Heading2"/>
@@ -3460,7 +3483,7 @@
         <w:t xml:space="preserve">Konsumgüter und Handel</w:t>
       </w:r>
     </w:p>
-    <w:bookmarkStart w:id="93" w:name="X42b05608da991eced1382798cc62c294cd7895e"/>
+    <w:bookmarkStart w:id="94" w:name="X42b05608da991eced1382798cc62c294cd7895e"/>
     <w:p>
       <w:pPr>
         <w:pStyle w:val="Heading3"/>
@@ -3509,9 +3532,9 @@
         <w:t xml:space="preserve">Microsoft SQL Server 2005, MS SQL Server 2008 R2</w:t>
       </w:r>
     </w:p>
-    <w:bookmarkEnd w:id="93"/>
     <w:bookmarkEnd w:id="94"/>
-    <w:bookmarkStart w:id="97" w:name="X3e85b8b010ace162c4ad0ebd9825e7a3266954e"/>
+    <w:bookmarkEnd w:id="95"/>
+    <w:bookmarkStart w:id="98" w:name="X3e85b8b010ace162c4ad0ebd9825e7a3266954e"/>
     <w:p>
       <w:pPr>
         <w:pStyle w:val="Heading2"/>
@@ -3536,7 +3559,7 @@
         <w:t xml:space="preserve">Telekommunikation</w:t>
       </w:r>
     </w:p>
-    <w:bookmarkStart w:id="96" w:name="Xf6e34c1d2930a3c1fc76ac41d565be123600a13"/>
+    <w:bookmarkStart w:id="97" w:name="Xf6e34c1d2930a3c1fc76ac41d565be123600a13"/>
     <w:p>
       <w:pPr>
         <w:pStyle w:val="Heading3"/>
@@ -3591,7 +3614,7 @@
       <w:r>
         <w:t xml:space="preserve"> </w:t>
       </w:r>
-      <w:hyperlink r:id="rId95">
+      <w:hyperlink r:id="rId96">
         <w:r>
           <w:rPr>
             <w:rStyle w:val="Hyperlink"/>
@@ -3600,9 +3623,9 @@
         </w:r>
       </w:hyperlink>
     </w:p>
-    <w:bookmarkEnd w:id="96"/>
     <w:bookmarkEnd w:id="97"/>
-    <w:bookmarkStart w:id="99" w:name="hgc-gesundheitsconsult-gmbh"/>
+    <w:bookmarkEnd w:id="98"/>
+    <w:bookmarkStart w:id="100" w:name="hgc-gesundheitsconsult-gmbh"/>
     <w:p>
       <w:pPr>
         <w:pStyle w:val="Heading2"/>
@@ -3611,7 +3634,7 @@
         <w:t xml:space="preserve">10/2005 - 12/2011; HGC GesundheitsConsult GmbH</w:t>
       </w:r>
     </w:p>
-    <w:bookmarkStart w:id="98" w:name="Xf2d4a92a9c8de5f13e6d98783fcb249c557b5fb"/>
+    <w:bookmarkStart w:id="99" w:name="Xf2d4a92a9c8de5f13e6d98783fcb249c557b5fb"/>
     <w:p>
       <w:pPr>
         <w:pStyle w:val="Heading3"/>
@@ -3832,9 +3855,9 @@
         <w:t xml:space="preserve">Microsoft SQL Server (2000, 2005, 2008) relational, MSAS, SSAS, DTS, SSIS, Bissantz Deltamaster</w:t>
       </w:r>
     </w:p>
-    <w:bookmarkEnd w:id="98"/>
     <w:bookmarkEnd w:id="99"/>
-    <w:bookmarkStart w:id="101" w:name="otto-group"/>
+    <w:bookmarkEnd w:id="100"/>
+    <w:bookmarkStart w:id="102" w:name="otto-group"/>
     <w:p>
       <w:pPr>
         <w:pStyle w:val="Heading2"/>
@@ -3859,7 +3882,7 @@
         <w:t xml:space="preserve">Konsumgüter und Handel</w:t>
       </w:r>
     </w:p>
-    <w:bookmarkStart w:id="100" w:name="X83f3f7f5909fb46624cc33b5585d2aa6cf3e957"/>
+    <w:bookmarkStart w:id="101" w:name="X83f3f7f5909fb46624cc33b5585d2aa6cf3e957"/>
     <w:p>
       <w:pPr>
         <w:pStyle w:val="Heading3"/>
@@ -3928,9 +3951,9 @@
         <w:t xml:space="preserve">Microsoft SQL Server 2008 R2 (relational, SSAS, SSIS)</w:t>
       </w:r>
     </w:p>
-    <w:bookmarkEnd w:id="100"/>
     <w:bookmarkEnd w:id="101"/>
-    <w:bookmarkStart w:id="103" w:name="krones-ag"/>
+    <w:bookmarkEnd w:id="102"/>
+    <w:bookmarkStart w:id="104" w:name="krones-ag"/>
     <w:p>
       <w:pPr>
         <w:pStyle w:val="Heading2"/>
@@ -3955,7 +3978,7 @@
         <w:t xml:space="preserve">Industrie und Maschinenbau</w:t>
       </w:r>
     </w:p>
-    <w:bookmarkStart w:id="102" w:name="X7f3394c8b0061b76f7f72e699e83fa28b31f07d"/>
+    <w:bookmarkStart w:id="103" w:name="X7f3394c8b0061b76f7f72e699e83fa28b31f07d"/>
     <w:p>
       <w:pPr>
         <w:pStyle w:val="Heading3"/>
@@ -3988,9 +4011,9 @@
         <w:t xml:space="preserve">Microsoft SQL Server 2008 R2 (relational, SSAS, SSIS)</w:t>
       </w:r>
     </w:p>
-    <w:bookmarkEnd w:id="102"/>
     <w:bookmarkEnd w:id="103"/>
-    <w:bookmarkStart w:id="105" w:name="henkel-ag-co.-kgaa-1"/>
+    <w:bookmarkEnd w:id="104"/>
+    <w:bookmarkStart w:id="106" w:name="henkel-ag-co.-kgaa-1"/>
     <w:p>
       <w:pPr>
         <w:pStyle w:val="Heading2"/>
@@ -3999,7 +4022,7 @@
         <w:t xml:space="preserve">01/2010 - 08/2010; Henkel AG &amp; Co. KGaA</w:t>
       </w:r>
     </w:p>
-    <w:bookmarkStart w:id="104" w:name="Xe1e483f58722b7691b7350d5bd5a72b1ead7697"/>
+    <w:bookmarkStart w:id="105" w:name="Xe1e483f58722b7691b7350d5bd5a72b1ead7697"/>
     <w:p>
       <w:pPr>
         <w:pStyle w:val="Heading3"/>
@@ -4032,9 +4055,9 @@
         <w:t xml:space="preserve">Microsoft SQL Server 2008 R2 (relational, SSAS, SSIS)</w:t>
       </w:r>
     </w:p>
-    <w:bookmarkEnd w:id="104"/>
     <w:bookmarkEnd w:id="105"/>
-    <w:bookmarkStart w:id="107" w:name="vivantes-gmbh---netzwerk-für-gesundheit"/>
+    <w:bookmarkEnd w:id="106"/>
+    <w:bookmarkStart w:id="108" w:name="vivantes-gmbh---netzwerk-für-gesundheit"/>
     <w:p>
       <w:pPr>
         <w:pStyle w:val="Heading2"/>
@@ -4059,7 +4082,7 @@
         <w:t xml:space="preserve">Sonstiges</w:t>
       </w:r>
     </w:p>
-    <w:bookmarkStart w:id="106" w:name="X9deddd48478ec7e38c599e749a21ea3242ac24f"/>
+    <w:bookmarkStart w:id="107" w:name="X9deddd48478ec7e38c599e749a21ea3242ac24f"/>
     <w:p>
       <w:pPr>
         <w:pStyle w:val="Heading3"/>
@@ -4296,9 +4319,9 @@
         <w:t xml:space="preserve">Microsoft SQL Server 2000 (relational, MSAS, DTS), Microsoft SQL Server 2005 (relational, SSAS, SSIS), Bissantz Deltamaster, Softpro CubePlayer, MIS Plain, MIS Onvision, MIS Integration Framework</w:t>
       </w:r>
     </w:p>
-    <w:bookmarkEnd w:id="106"/>
     <w:bookmarkEnd w:id="107"/>
-    <w:bookmarkStart w:id="109" w:name="rudolf-wöhrl-ag"/>
+    <w:bookmarkEnd w:id="108"/>
+    <w:bookmarkStart w:id="110" w:name="rudolf-wöhrl-ag"/>
     <w:p>
       <w:pPr>
         <w:pStyle w:val="Heading2"/>
@@ -4323,7 +4346,7 @@
         <w:t xml:space="preserve">Konsumgüter und Handel</w:t>
       </w:r>
     </w:p>
-    <w:bookmarkStart w:id="108" w:name="X788c76e2e57f6708cab474c062acecbe400ad1c"/>
+    <w:bookmarkStart w:id="109" w:name="X788c76e2e57f6708cab474c062acecbe400ad1c"/>
     <w:p>
       <w:pPr>
         <w:pStyle w:val="Heading3"/>
@@ -4396,9 +4419,9 @@
         <w:t xml:space="preserve">diverse</w:t>
       </w:r>
     </w:p>
-    <w:bookmarkEnd w:id="108"/>
     <w:bookmarkEnd w:id="109"/>
-    <w:bookmarkStart w:id="111" w:name="landwirtschaftliche-rentenbank"/>
+    <w:bookmarkEnd w:id="110"/>
+    <w:bookmarkStart w:id="112" w:name="landwirtschaftliche-rentenbank"/>
     <w:p>
       <w:pPr>
         <w:pStyle w:val="Heading2"/>
@@ -4423,7 +4446,7 @@
         <w:t xml:space="preserve">Banken und Finanzdienstleistungen</w:t>
       </w:r>
     </w:p>
-    <w:bookmarkStart w:id="110" w:name="Xcdb1134e720947cef959b241f49a525636b27c6"/>
+    <w:bookmarkStart w:id="111" w:name="Xcdb1134e720947cef959b241f49a525636b27c6"/>
     <w:p>
       <w:pPr>
         <w:pStyle w:val="Heading3"/>
@@ -4635,9 +4658,9 @@
         <w:t xml:space="preserve">Microsoft SQL Server 2000 (relational, MSAS, DTS), Microsoft SQL Server 2005 (relational, SSAS, SSIS, SSRS), MIS Plain, Datawarehouse Explorer</w:t>
       </w:r>
     </w:p>
-    <w:bookmarkEnd w:id="110"/>
     <w:bookmarkEnd w:id="111"/>
-    <w:bookmarkStart w:id="113" w:name="id-gmbh"/>
+    <w:bookmarkEnd w:id="112"/>
+    <w:bookmarkStart w:id="114" w:name="id-gmbh"/>
     <w:p>
       <w:pPr>
         <w:pStyle w:val="Heading2"/>
@@ -4662,7 +4685,7 @@
         <w:t xml:space="preserve">Sonstiges</w:t>
       </w:r>
     </w:p>
-    <w:bookmarkStart w:id="112" w:name="X181087cfe94e4179e0fec1bd19af13edcaaa6ff"/>
+    <w:bookmarkStart w:id="113" w:name="X181087cfe94e4179e0fec1bd19af13edcaaa6ff"/>
     <w:p>
       <w:pPr>
         <w:pStyle w:val="Heading3"/>
@@ -4735,9 +4758,9 @@
         <w:t xml:space="preserve">Microsoft SQL Server 2000 (relational, DTS, MSAS), Excel, Cubeware Analysesystem</w:t>
       </w:r>
     </w:p>
-    <w:bookmarkEnd w:id="112"/>
     <w:bookmarkEnd w:id="113"/>
-    <w:bookmarkStart w:id="132" w:name="mis-gmbh"/>
+    <w:bookmarkEnd w:id="114"/>
+    <w:bookmarkStart w:id="133" w:name="mis-gmbh"/>
     <w:p>
       <w:pPr>
         <w:pStyle w:val="Heading2"/>
@@ -4762,7 +4785,7 @@
         <w:t xml:space="preserve">Sonstiges</w:t>
       </w:r>
     </w:p>
-    <w:bookmarkStart w:id="114" w:name="angestellter-bi-architekt-und-entwickler"/>
+    <w:bookmarkStart w:id="115" w:name="angestellter-bi-architekt-und-entwickler"/>
     <w:p>
       <w:pPr>
         <w:pStyle w:val="Heading3"/>
@@ -4971,8 +4994,8 @@
         <w:t xml:space="preserve">mehrfache Migrationen von MIS Alea auf MSAS 2000 (Microsoft Analysis Services)</w:t>
       </w:r>
     </w:p>
-    <w:bookmarkEnd w:id="114"/>
-    <w:bookmarkStart w:id="115" w:name="X132579db065ffef062fee635f57500e8860b70a"/>
+    <w:bookmarkEnd w:id="115"/>
+    <w:bookmarkStart w:id="116" w:name="X132579db065ffef062fee635f57500e8860b70a"/>
     <w:p>
       <w:pPr>
         <w:pStyle w:val="Heading3"/>
@@ -4981,8 +5004,8 @@
         <w:t xml:space="preserve">folgende Projekte wurden als Berater für Business Intelligence bei Kunden der MIS durchgeführt. Bei den namentlich genannten Firmen handelt es sich um Referenzkunden der MIS GmbH (jetzt infor)</w:t>
       </w:r>
     </w:p>
-    <w:bookmarkEnd w:id="115"/>
-    <w:bookmarkStart w:id="116" w:name="X36abeea170bb2996379dfc84208a28c70c42876"/>
+    <w:bookmarkEnd w:id="116"/>
+    <w:bookmarkStart w:id="117" w:name="X36abeea170bb2996379dfc84208a28c70c42876"/>
     <w:p>
       <w:pPr>
         <w:pStyle w:val="Heading3"/>
@@ -5035,8 +5058,8 @@
         <w:t xml:space="preserve">OLAP-Datenbanken: Microsoft Analysis Services (MSAS), MIS Alea</w:t>
       </w:r>
     </w:p>
-    <w:bookmarkEnd w:id="116"/>
-    <w:bookmarkStart w:id="118" w:name="medienhaus-aschendorff-über-mis-gmbh"/>
+    <w:bookmarkEnd w:id="117"/>
+    <w:bookmarkStart w:id="119" w:name="medienhaus-aschendorff-über-mis-gmbh"/>
     <w:p>
       <w:pPr>
         <w:pStyle w:val="Heading3"/>
@@ -5061,7 +5084,7 @@
         <w:t xml:space="preserve">Medien und Verlage</w:t>
       </w:r>
     </w:p>
-    <w:bookmarkStart w:id="117" w:name="X8852c77d27947738ba1e977b56af2940f59ca42"/>
+    <w:bookmarkStart w:id="118" w:name="X8852c77d27947738ba1e977b56af2940f59ca42"/>
     <w:p>
       <w:pPr>
         <w:pStyle w:val="Heading4"/>
@@ -5144,9 +5167,9 @@
         <w:t xml:space="preserve">Analytische Datenbank: Microsoft Analysis Services (MSAS)</w:t>
       </w:r>
     </w:p>
-    <w:bookmarkEnd w:id="117"/>
     <w:bookmarkEnd w:id="118"/>
-    <w:bookmarkStart w:id="120" w:name="mis-gmbh-1"/>
+    <w:bookmarkEnd w:id="119"/>
+    <w:bookmarkStart w:id="121" w:name="mis-gmbh-1"/>
     <w:p>
       <w:pPr>
         <w:pStyle w:val="Heading3"/>
@@ -5171,7 +5194,7 @@
         <w:t xml:space="preserve">Sonstiges</w:t>
       </w:r>
     </w:p>
-    <w:bookmarkStart w:id="119" w:name="X992e7afdb775ad06fd3105f1f1d40e020a31028"/>
+    <w:bookmarkStart w:id="120" w:name="X992e7afdb775ad06fd3105f1f1d40e020a31028"/>
     <w:p>
       <w:pPr>
         <w:pStyle w:val="Heading4"/>
@@ -5238,9 +5261,9 @@
         <w:t xml:space="preserve">Benutzerschnittstellen (Frontends): MIS Onvision, MIS Plain</w:t>
       </w:r>
     </w:p>
-    <w:bookmarkEnd w:id="119"/>
     <w:bookmarkEnd w:id="120"/>
-    <w:bookmarkStart w:id="122" w:name="X765de7e4692a9827d36d818c1d491c6c7f5f1b7"/>
+    <w:bookmarkEnd w:id="121"/>
+    <w:bookmarkStart w:id="123" w:name="X765de7e4692a9827d36d818c1d491c6c7f5f1b7"/>
     <w:p>
       <w:pPr>
         <w:pStyle w:val="Heading3"/>
@@ -5265,7 +5288,7 @@
         <w:t xml:space="preserve">Sonstiges</w:t>
       </w:r>
     </w:p>
-    <w:bookmarkStart w:id="121" w:name="Xc41f30335abdde97a107041353ddb9393fb53b2"/>
+    <w:bookmarkStart w:id="122" w:name="Xc41f30335abdde97a107041353ddb9393fb53b2"/>
     <w:p>
       <w:pPr>
         <w:pStyle w:val="Heading4"/>
@@ -5330,9 +5353,9 @@
         <w:t xml:space="preserve">Benutzerschnittstellen (Frontends): MIS Onvision, MIS Plain</w:t>
       </w:r>
     </w:p>
-    <w:bookmarkEnd w:id="121"/>
     <w:bookmarkEnd w:id="122"/>
-    <w:bookmarkStart w:id="124" w:name="kcc-über-mis-gmbh"/>
+    <w:bookmarkEnd w:id="123"/>
+    <w:bookmarkStart w:id="125" w:name="kcc-über-mis-gmbh"/>
     <w:p>
       <w:pPr>
         <w:pStyle w:val="Heading3"/>
@@ -5357,7 +5380,7 @@
         <w:t xml:space="preserve">Sonstiges</w:t>
       </w:r>
     </w:p>
-    <w:bookmarkStart w:id="123" w:name="X8d9f4f19d2cc8831a14b695ca5e55f02b41a437"/>
+    <w:bookmarkStart w:id="124" w:name="X8d9f4f19d2cc8831a14b695ca5e55f02b41a437"/>
     <w:p>
       <w:pPr>
         <w:pStyle w:val="Heading4"/>
@@ -5448,9 +5471,9 @@
         <w:t xml:space="preserve">Benutzerschnittstellen (Frontends): MIS Onvision, MIS Plain</w:t>
       </w:r>
     </w:p>
-    <w:bookmarkEnd w:id="123"/>
     <w:bookmarkEnd w:id="124"/>
-    <w:bookmarkStart w:id="126" w:name="märkische-oderzeitung-über-mis-gmbh"/>
+    <w:bookmarkEnd w:id="125"/>
+    <w:bookmarkStart w:id="127" w:name="märkische-oderzeitung-über-mis-gmbh"/>
     <w:p>
       <w:pPr>
         <w:pStyle w:val="Heading3"/>
@@ -5467,7 +5490,7 @@
         <w:t xml:space="preserve">Medien und Verlage</w:t>
       </w:r>
     </w:p>
-    <w:bookmarkStart w:id="125" w:name="X70d0a3cea5c7176dc848254477bba7c6bf60fe8"/>
+    <w:bookmarkStart w:id="126" w:name="X70d0a3cea5c7176dc848254477bba7c6bf60fe8"/>
     <w:p>
       <w:pPr>
         <w:pStyle w:val="Heading4"/>
@@ -5508,9 +5531,9 @@
         <w:t xml:space="preserve">Frontend: MIS Alea Excel Integration</w:t>
       </w:r>
     </w:p>
-    <w:bookmarkEnd w:id="125"/>
     <w:bookmarkEnd w:id="126"/>
-    <w:bookmarkStart w:id="128" w:name="mis-gmbh-2"/>
+    <w:bookmarkEnd w:id="127"/>
+    <w:bookmarkStart w:id="129" w:name="mis-gmbh-2"/>
     <w:p>
       <w:pPr>
         <w:pStyle w:val="Heading3"/>
@@ -5535,7 +5558,7 @@
         <w:t xml:space="preserve">Sonstiges</w:t>
       </w:r>
     </w:p>
-    <w:bookmarkStart w:id="127" w:name="X3aa9d9c470771b9a00cc7fb74f0eec2d4b5fcca"/>
+    <w:bookmarkStart w:id="128" w:name="X3aa9d9c470771b9a00cc7fb74f0eec2d4b5fcca"/>
     <w:p>
       <w:pPr>
         <w:pStyle w:val="Heading4"/>
@@ -5580,9 +5603,9 @@
         <w:t xml:space="preserve">analytische Datenbanken: MIS Alea, Microsoft Analysis Services (MSAS)</w:t>
       </w:r>
     </w:p>
-    <w:bookmarkEnd w:id="127"/>
     <w:bookmarkEnd w:id="128"/>
-    <w:bookmarkStart w:id="130" w:name="deutsche-telekom-über-mis-gmbh"/>
+    <w:bookmarkEnd w:id="129"/>
+    <w:bookmarkStart w:id="131" w:name="deutsche-telekom-über-mis-gmbh"/>
     <w:p>
       <w:pPr>
         <w:pStyle w:val="Heading3"/>
@@ -5607,7 +5630,7 @@
         <w:t xml:space="preserve">Telekommunikation</w:t>
       </w:r>
     </w:p>
-    <w:bookmarkStart w:id="129" w:name="Xef9bb437d649204b98a61925482ffb9ddb4ba5b"/>
+    <w:bookmarkStart w:id="130" w:name="Xef9bb437d649204b98a61925482ffb9ddb4ba5b"/>
     <w:p>
       <w:pPr>
         <w:pStyle w:val="Heading4"/>
@@ -5656,9 +5679,9 @@
         <w:t xml:space="preserve">Frontend: MIS Alea Excel Integration</w:t>
       </w:r>
     </w:p>
-    <w:bookmarkEnd w:id="129"/>
     <w:bookmarkEnd w:id="130"/>
-    <w:bookmarkStart w:id="131" w:name="Xc017423af9d7f86221842709e4835aadf5919fc"/>
+    <w:bookmarkEnd w:id="131"/>
+    <w:bookmarkStart w:id="132" w:name="Xc017423af9d7f86221842709e4835aadf5919fc"/>
     <w:p>
       <w:pPr>
         <w:pStyle w:val="Heading3"/>
@@ -5672,10 +5695,10 @@
         <w:br w:type="page"/>
       </w:r>
     </w:p>
-    <w:bookmarkEnd w:id="131"/>
     <w:bookmarkEnd w:id="132"/>
     <w:bookmarkEnd w:id="133"/>
-    <w:bookmarkStart w:id="159" w:name="referenzen-bewertungen-für-germo-görtz"/>
+    <w:bookmarkEnd w:id="134"/>
+    <w:bookmarkStart w:id="160" w:name="referenzen-bewertungen-für-germo-görtz"/>
     <w:p>
       <w:pPr>
         <w:pStyle w:val="Heading1"/>
@@ -5684,7 +5707,7 @@
         <w:t xml:space="preserve">Referenzen / Bewertungen für Germo Görtz</w:t>
       </w:r>
     </w:p>
-    <w:bookmarkStart w:id="134" w:name="würth-logistics-ag-1"/>
+    <w:bookmarkStart w:id="135" w:name="würth-logistics-ag-1"/>
     <w:p>
       <w:pPr>
         <w:pStyle w:val="Heading2"/>
@@ -5709,8 +5732,8 @@
         <w:t xml:space="preserve">Herr Görtz ist ein höchst profesionller Consulter. Herr Görtz hat während den ersten zwei Wochen vom Aufbau unserem DWH hervorragende Arbeit im initialen Setting und bei der Schulung der Mitarbeiter im Analytics Creator inkl. SSIS / SSAS geleistet. Nach den zwei Wochen sind wir in der Lage, einen grossteil der DWH Struktur und Logiken eigenständig zu pflegen und warten.</w:t>
       </w:r>
     </w:p>
-    <w:bookmarkEnd w:id="134"/>
-    <w:bookmarkStart w:id="135" w:name="öffentlich-rechtliche-versicherung"/>
+    <w:bookmarkEnd w:id="135"/>
+    <w:bookmarkStart w:id="136" w:name="öffentlich-rechtliche-versicherung"/>
     <w:p>
       <w:pPr>
         <w:pStyle w:val="Heading2"/>
@@ -5735,8 +5758,8 @@
         <w:t xml:space="preserve">Herr Görtz hat uns in unserem Projekt mehr als 1 Jahr als Haupt-Entwickler unterstützt. Dabei war er zuständig für die Programmierung von Partner- und Vertragsdaten im neu aufgebauten DWH. Herr Görtz hat die Programmierung mit hoher Eigenmotivation und zügig durchgeführt. Daneben war sehr positiv, dass er einen sehr regelmäßigen, konstruktiven und intensiven Austausch mit den Fachkonzeptionierern gehaltet hat und somit stets Dinge hinterfragt und für die Programmierung verbessert hat.</w:t>
       </w:r>
     </w:p>
-    <w:bookmarkEnd w:id="135"/>
-    <w:bookmarkStart w:id="137" w:name="drk-kliniken-berlin-1"/>
+    <w:bookmarkEnd w:id="136"/>
+    <w:bookmarkStart w:id="138" w:name="drk-kliniken-berlin-1"/>
     <w:p>
       <w:pPr>
         <w:pStyle w:val="Heading2"/>
@@ -5765,7 +5788,7 @@
       <w:pPr>
         <w:pStyle w:val="BodyText"/>
       </w:pPr>
-      <w:hyperlink r:id="rId136">
+      <w:hyperlink r:id="rId137">
         <w:r>
           <w:rPr>
             <w:rStyle w:val="Hyperlink"/>
@@ -5774,8 +5797,8 @@
         </w:r>
       </w:hyperlink>
     </w:p>
-    <w:bookmarkEnd w:id="137"/>
-    <w:bookmarkStart w:id="139" w:name="vivantes---krankenhauskonzern-1"/>
+    <w:bookmarkEnd w:id="138"/>
+    <w:bookmarkStart w:id="140" w:name="vivantes---krankenhauskonzern-1"/>
     <w:p>
       <w:pPr>
         <w:pStyle w:val="Heading2"/>
@@ -5853,7 +5876,7 @@
       <w:pPr>
         <w:pStyle w:val="BodyText"/>
       </w:pPr>
-      <w:hyperlink r:id="rId138">
+      <w:hyperlink r:id="rId139">
         <w:r>
           <w:rPr>
             <w:rStyle w:val="Hyperlink"/>
@@ -5862,8 +5885,8 @@
         </w:r>
       </w:hyperlink>
     </w:p>
-    <w:bookmarkEnd w:id="139"/>
-    <w:bookmarkStart w:id="140" w:name="vivantes---krankenhauskonzern-2"/>
+    <w:bookmarkEnd w:id="140"/>
+    <w:bookmarkStart w:id="141" w:name="vivantes---krankenhauskonzern-2"/>
     <w:p>
       <w:pPr>
         <w:pStyle w:val="Heading2"/>
@@ -5892,7 +5915,7 @@
       <w:pPr>
         <w:pStyle w:val="BodyText"/>
       </w:pPr>
-      <w:hyperlink r:id="rId138">
+      <w:hyperlink r:id="rId139">
         <w:r>
           <w:rPr>
             <w:rStyle w:val="Hyperlink"/>
@@ -5901,8 +5924,8 @@
         </w:r>
       </w:hyperlink>
     </w:p>
-    <w:bookmarkEnd w:id="140"/>
-    <w:bookmarkStart w:id="142" w:name="bezirkskliniken-mittelfranken"/>
+    <w:bookmarkEnd w:id="141"/>
+    <w:bookmarkStart w:id="143" w:name="bezirkskliniken-mittelfranken"/>
     <w:p>
       <w:pPr>
         <w:pStyle w:val="Heading2"/>
@@ -5931,7 +5954,7 @@
       <w:pPr>
         <w:pStyle w:val="BodyText"/>
       </w:pPr>
-      <w:hyperlink r:id="rId141">
+      <w:hyperlink r:id="rId142">
         <w:r>
           <w:rPr>
             <w:rStyle w:val="Hyperlink"/>
@@ -5940,8 +5963,8 @@
         </w:r>
       </w:hyperlink>
     </w:p>
-    <w:bookmarkEnd w:id="142"/>
-    <w:bookmarkStart w:id="144" w:name="Xd1e7c11cbd7939e814c4f51c01abd0b8081ca66"/>
+    <w:bookmarkEnd w:id="143"/>
+    <w:bookmarkStart w:id="145" w:name="Xd1e7c11cbd7939e814c4f51c01abd0b8081ca66"/>
     <w:p>
       <w:pPr>
         <w:pStyle w:val="Heading2"/>
@@ -5986,7 +6009,7 @@
       <w:pPr>
         <w:pStyle w:val="BodyText"/>
       </w:pPr>
-      <w:hyperlink r:id="rId143">
+      <w:hyperlink r:id="rId144">
         <w:r>
           <w:rPr>
             <w:rStyle w:val="Hyperlink"/>
@@ -5995,8 +6018,8 @@
         </w:r>
       </w:hyperlink>
     </w:p>
-    <w:bookmarkEnd w:id="144"/>
-    <w:bookmarkStart w:id="145" w:name="opel"/>
+    <w:bookmarkEnd w:id="145"/>
+    <w:bookmarkStart w:id="146" w:name="opel"/>
     <w:p>
       <w:pPr>
         <w:pStyle w:val="Heading2"/>
@@ -6029,8 +6052,8 @@
         <w:t xml:space="preserve">He is determined to do a good job and offers good value for his customers. I would recommend Germo and would not hesitate to work with him in the future.</w:t>
       </w:r>
     </w:p>
-    <w:bookmarkEnd w:id="145"/>
-    <w:bookmarkStart w:id="147" w:name="henkel-ag-co.-kgaa-2"/>
+    <w:bookmarkEnd w:id="146"/>
+    <w:bookmarkStart w:id="148" w:name="henkel-ag-co.-kgaa-2"/>
     <w:p>
       <w:pPr>
         <w:pStyle w:val="Heading2"/>
@@ -6059,7 +6082,7 @@
       <w:pPr>
         <w:pStyle w:val="BodyText"/>
       </w:pPr>
-      <w:hyperlink r:id="rId146">
+      <w:hyperlink r:id="rId147">
         <w:r>
           <w:rPr>
             <w:rStyle w:val="Hyperlink"/>
@@ -6068,8 +6091,8 @@
         </w:r>
       </w:hyperlink>
     </w:p>
-    <w:bookmarkEnd w:id="147"/>
-    <w:bookmarkStart w:id="148" w:name="investitionsgüterhersteller-20.000-ma"/>
+    <w:bookmarkEnd w:id="148"/>
+    <w:bookmarkStart w:id="149" w:name="investitionsgüterhersteller-20.000-ma"/>
     <w:p>
       <w:pPr>
         <w:pStyle w:val="Heading2"/>
@@ -6094,8 +6117,8 @@
         <w:t xml:space="preserve">Der Berater besitzt sehr gute Kenntnisse im Aufbau und Betrieb von komplexen Data Warehouse Systemen und rund um die Themen BI-Solutions. Mit seinem umfassenden fachlichen Know-How und Erfahrungen konnte er die anspruchsvollen Anforderungen innovativ und zur unserer vollsten Zufriedenheit umsetzen. Die Zusammenarbeit und Kommunikation klappt hervorragend. Neben seinem tiefgehenden Fachwissen sind vor allem seine hohe Einsatzbereitschaft, Engagement und Anpassungsfähigkeit sowie seine sorgfältige, innovative und selbständige Arbeitsweise hervorzuheben. Wir bedanken uns für die erfolgreiche Zusammenarbeit und werden mit ihm auch in der Zukunft gerne zusammenarbeiten.</w:t>
       </w:r>
     </w:p>
-    <w:bookmarkEnd w:id="148"/>
-    <w:bookmarkStart w:id="150" w:name="kelvion-holding-gmbh"/>
+    <w:bookmarkEnd w:id="149"/>
+    <w:bookmarkStart w:id="151" w:name="kelvion-holding-gmbh"/>
     <w:p>
       <w:pPr>
         <w:pStyle w:val="Heading2"/>
@@ -6124,7 +6147,7 @@
       <w:pPr>
         <w:pStyle w:val="BodyText"/>
       </w:pPr>
-      <w:hyperlink r:id="rId149">
+      <w:hyperlink r:id="rId150">
         <w:r>
           <w:rPr>
             <w:rStyle w:val="Hyperlink"/>
@@ -6133,8 +6156,8 @@
         </w:r>
       </w:hyperlink>
     </w:p>
-    <w:bookmarkEnd w:id="150"/>
-    <w:bookmarkStart w:id="152" w:name="volkswagen-nutzfahrzeuge"/>
+    <w:bookmarkEnd w:id="151"/>
+    <w:bookmarkStart w:id="153" w:name="volkswagen-nutzfahrzeuge"/>
     <w:p>
       <w:pPr>
         <w:pStyle w:val="Heading2"/>
@@ -6181,7 +6204,7 @@
       <w:pPr>
         <w:pStyle w:val="BodyText"/>
       </w:pPr>
-      <w:hyperlink r:id="rId151">
+      <w:hyperlink r:id="rId152">
         <w:r>
           <w:rPr>
             <w:rStyle w:val="Hyperlink"/>
@@ -6190,8 +6213,8 @@
         </w:r>
       </w:hyperlink>
     </w:p>
-    <w:bookmarkEnd w:id="152"/>
-    <w:bookmarkStart w:id="154" w:name="nestlé"/>
+    <w:bookmarkEnd w:id="153"/>
+    <w:bookmarkStart w:id="155" w:name="nestlé"/>
     <w:p>
       <w:pPr>
         <w:pStyle w:val="Heading2"/>
@@ -6220,7 +6243,7 @@
       <w:pPr>
         <w:pStyle w:val="BodyText"/>
       </w:pPr>
-      <w:hyperlink r:id="rId153">
+      <w:hyperlink r:id="rId154">
         <w:r>
           <w:rPr>
             <w:rStyle w:val="Hyperlink"/>
@@ -6229,8 +6252,8 @@
         </w:r>
       </w:hyperlink>
     </w:p>
-    <w:bookmarkEnd w:id="154"/>
-    <w:bookmarkStart w:id="156" w:name="landwirtschaftliche-rentenbank-1"/>
+    <w:bookmarkEnd w:id="155"/>
+    <w:bookmarkStart w:id="157" w:name="landwirtschaftliche-rentenbank-1"/>
     <w:p>
       <w:pPr>
         <w:pStyle w:val="Heading2"/>
@@ -6259,7 +6282,7 @@
       <w:pPr>
         <w:pStyle w:val="BodyText"/>
       </w:pPr>
-      <w:hyperlink r:id="rId155">
+      <w:hyperlink r:id="rId156">
         <w:r>
           <w:rPr>
             <w:rStyle w:val="Hyperlink"/>
@@ -6268,8 +6291,8 @@
         </w:r>
       </w:hyperlink>
     </w:p>
-    <w:bookmarkEnd w:id="156"/>
-    <w:bookmarkStart w:id="158" w:name="mis-ag"/>
+    <w:bookmarkEnd w:id="157"/>
+    <w:bookmarkStart w:id="159" w:name="mis-ag"/>
     <w:p>
       <w:pPr>
         <w:pStyle w:val="Heading2"/>
@@ -6388,7 +6411,7 @@
       <w:pPr>
         <w:pStyle w:val="BodyText"/>
       </w:pPr>
-      <w:hyperlink r:id="rId157">
+      <w:hyperlink r:id="rId158">
         <w:r>
           <w:rPr>
             <w:rStyle w:val="Hyperlink"/>
@@ -6397,8 +6420,8 @@
         </w:r>
       </w:hyperlink>
     </w:p>
-    <w:bookmarkEnd w:id="158"/>
     <w:bookmarkEnd w:id="159"/>
+    <w:bookmarkEnd w:id="160"/>
     <w:sectPr/>
   </w:body>
 </w:document>

</xml_diff>

<commit_message>
Profil und Historie angepasst
</commit_message>
<xml_diff>
--- a/Germo_Goertz_IT_profile.docx
+++ b/Germo_Goertz_IT_profile.docx
@@ -99,7 +99,19 @@
         <w:t xml:space="preserve"> </w:t>
       </w:r>
       <w:r>
-        <w:t xml:space="preserve">ETL/ELT</w:t>
+        <w:t xml:space="preserve">ELT</w:t>
+      </w:r>
+      <w:r>
+        <w:t xml:space="preserve"> </w:t>
+      </w:r>
+      <w:r>
+        <w:t xml:space="preserve">statt</w:t>
+      </w:r>
+      <w:r>
+        <w:t xml:space="preserve"> </w:t>
+      </w:r>
+      <w:r>
+        <w:t xml:space="preserve">ETL</w:t>
       </w:r>
     </w:p>
     <w:p>
@@ -107,7 +119,7 @@
         <w:pStyle w:val="Date"/>
       </w:pPr>
       <w:r>
-        <w:t xml:space="preserve">02.09.2021</w:t>
+        <w:t xml:space="preserve">08.10.2021</w:t>
       </w:r>
     </w:p>
     <w:p>
@@ -480,7 +492,7 @@
         <w:pStyle w:val="Compact"/>
       </w:pPr>
       <w:r>
-        <w:t xml:space="preserve">ETL / ELT (Extrahieren, Laden, Transformieren von Daten)</w:t>
+        <w:t xml:space="preserve">ELT (Extrahieren, Laden, Transformieren von Daten) statt ETL</w:t>
       </w:r>
     </w:p>
     <w:p>
@@ -875,23 +887,7 @@
         <w:br/>
       </w:r>
       <w:r>
-        <w:t xml:space="preserve">alle meine Projekte werden grundsätzlich versionisiert, möglichst mit</w:t>
-      </w:r>
-      <w:r>
-        <w:t xml:space="preserve"> </w:t>
-      </w:r>
-      <w:r>
-        <w:rPr>
-          <w:bCs/>
-          <w:b/>
-        </w:rPr>
-        <w:t xml:space="preserve">git</w:t>
-      </w:r>
-      <w:r>
-        <w:t xml:space="preserve"> </w:t>
-      </w:r>
-      <w:r>
-        <w:t xml:space="preserve">(manchmal mit TFS oder Subversion)</w:t>
+        <w:t xml:space="preserve">alle meine Projekte werden grundsätzlich versionisiert</w:t>
       </w:r>
     </w:p>
     <w:p>
@@ -1012,7 +1008,7 @@
         <w:pStyle w:val="Compact"/>
       </w:pPr>
       <w:r>
-        <w:t xml:space="preserve">Erfolgreich durch Exzellenz</w:t>
+        <w:t xml:space="preserve">Exzellenz durch Kompetenz</w:t>
       </w:r>
     </w:p>
     <w:p>
@@ -1024,7 +1020,7 @@
         <w:pStyle w:val="Compact"/>
       </w:pPr>
       <w:r>
-        <w:t xml:space="preserve">Fokussierung auf Kernkompetenz</w:t>
+        <w:t xml:space="preserve">Handwerk statt Fließband</w:t>
       </w:r>
     </w:p>
     <w:p>
@@ -1036,19 +1032,13 @@
         <w:pStyle w:val="Compact"/>
       </w:pPr>
       <w:r>
-        <w:t xml:space="preserve">Handwerk statt Fließband</w:t>
-      </w:r>
-    </w:p>
-    <w:p>
-      <w:pPr>
-        <w:numPr>
-          <w:ilvl w:val="0"/>
-          <w:numId w:val="1006"/>
-        </w:numPr>
-        <w:pStyle w:val="Compact"/>
-      </w:pPr>
-      <w:r>
-        <w:t xml:space="preserve">Technokratie statt Demokratie</w:t>
+        <w:t xml:space="preserve">Technokratie statt Demokratie:</w:t>
+      </w:r>
+      <w:r>
+        <w:br/>
+      </w:r>
+      <w:r>
+        <w:t xml:space="preserve">Vertrauen in Experten</w:t>
       </w:r>
     </w:p>
     <w:p>
@@ -1406,15 +1396,15 @@
         <w:t xml:space="preserve"> </w:t>
       </w:r>
       <w:r>
-        <w:t xml:space="preserve">Datenbanken. Das kann (und soll?) verwirren, da es sich um unterschiedliche Technologien handelt.</w:t>
-      </w:r>
-    </w:p>
-    <w:p>
-      <w:pPr>
-        <w:pStyle w:val="FirstParagraph"/>
-      </w:pPr>
-      <w:r>
-        <w:t xml:space="preserve">Die Dokumentation von Microsoft:</w:t>
+        <w:t xml:space="preserve">Datenbanken.</w:t>
+      </w:r>
+    </w:p>
+    <w:p>
+      <w:pPr>
+        <w:pStyle w:val="FirstParagraph"/>
+      </w:pPr>
+      <w:r>
+        <w:t xml:space="preserve">Das kann (und soll?) verwirren, da es sich um unterschiedliche Technologien handelt. Die Dokumentation von Microsoft:</w:t>
       </w:r>
       <w:r>
         <w:t xml:space="preserve"> </w:t>
@@ -1634,7 +1624,7 @@
       </w:r>
     </w:p>
     <w:bookmarkEnd w:id="53"/>
-    <w:bookmarkStart w:id="136" w:name="projekthistorie-germo-görtz-de"/>
+    <w:bookmarkStart w:id="137" w:name="projekthistorie-germo-görtz-de"/>
     <w:p>
       <w:pPr>
         <w:pStyle w:val="Heading1"/>
@@ -1643,12 +1633,96 @@
         <w:t xml:space="preserve">Projekthistorie Germo Görtz (de)</w:t>
       </w:r>
     </w:p>
-    <w:bookmarkStart w:id="54" w:name="bis-jetzt-syskron---im-house-of-krones"/>
+    <w:bookmarkStart w:id="55" w:name="abcfinance"/>
     <w:p>
       <w:pPr>
         <w:pStyle w:val="Heading2"/>
       </w:pPr>
       <w:r>
+        <w:t xml:space="preserve">08/2021 - 12/2021; abcfinance</w:t>
+      </w:r>
+    </w:p>
+    <w:p>
+      <w:pPr>
+        <w:pStyle w:val="FirstParagraph"/>
+      </w:pPr>
+      <w:r>
+        <w:t xml:space="preserve">500-1000 Mitarbeiter</w:t>
+      </w:r>
+    </w:p>
+    <w:p>
+      <w:pPr>
+        <w:pStyle w:val="BodyText"/>
+      </w:pPr>
+      <w:r>
+        <w:t xml:space="preserve">Banken und Finanzdienstleistungen</w:t>
+      </w:r>
+    </w:p>
+    <w:bookmarkStart w:id="54" w:name="X839ca400b860571f4afd327bb95a0331d09417e"/>
+    <w:p>
+      <w:pPr>
+        <w:pStyle w:val="Heading3"/>
+      </w:pPr>
+      <w:r>
+        <w:t xml:space="preserve">Konzeption und PoC für eine «Source to target» - Dokumentation für das zentrale DWH über die verschiedenen Schichten (u. a. Data Vault, Starschema und tabulare Modelle)</w:t>
+      </w:r>
+    </w:p>
+    <w:p>
+      <w:pPr>
+        <w:numPr>
+          <w:ilvl w:val="0"/>
+          <w:numId w:val="1009"/>
+        </w:numPr>
+        <w:pStyle w:val="Compact"/>
+      </w:pPr>
+      <w:r>
+        <w:t xml:space="preserve">umfasst Versionierung der Dokumentation, Anreicherung mit Metadaten und fachlichen Daten, Bereitstellung von Schnittstellen für Fachbereiche zur Administration und Konsumierung, Verknüpfung mit Informationen aus Quellsystemen im Rahmen der ETL/ELT-Prozesse etc.</w:t>
+      </w:r>
+    </w:p>
+    <w:p>
+      <w:pPr>
+        <w:numPr>
+          <w:ilvl w:val="0"/>
+          <w:numId w:val="1009"/>
+        </w:numPr>
+        <w:pStyle w:val="Compact"/>
+      </w:pPr>
+      <w:r>
+        <w:t xml:space="preserve">Unterstützung bei Umsetzung der Lösung</w:t>
+      </w:r>
+    </w:p>
+    <w:p>
+      <w:pPr>
+        <w:numPr>
+          <w:ilvl w:val="0"/>
+          <w:numId w:val="1009"/>
+        </w:numPr>
+        <w:pStyle w:val="Compact"/>
+      </w:pPr>
+      <w:r>
+        <w:t xml:space="preserve">Entwicklung entsprechender Prozesse/Workloads für die Erzeugung und Aktualisierung der Dokumentation</w:t>
+      </w:r>
+    </w:p>
+    <w:p>
+      <w:pPr>
+        <w:numPr>
+          <w:ilvl w:val="0"/>
+          <w:numId w:val="1009"/>
+        </w:numPr>
+        <w:pStyle w:val="Compact"/>
+      </w:pPr>
+      <w:r>
+        <w:t xml:space="preserve">Einführung eines entsprechenden Werkzeugs</w:t>
+      </w:r>
+    </w:p>
+    <w:bookmarkEnd w:id="54"/>
+    <w:bookmarkEnd w:id="55"/>
+    <w:bookmarkStart w:id="56" w:name="bis-jetzt-syskron---im-house-of-krones"/>
+    <w:p>
+      <w:pPr>
+        <w:pStyle w:val="Heading2"/>
+      </w:pPr>
+      <w:r>
         <w:t xml:space="preserve">08/2021 - bis jetzt; SYSKRON - im House of Krones</w:t>
       </w:r>
     </w:p>
@@ -1656,146 +1730,82 @@
       <w:pPr>
         <w:numPr>
           <w:ilvl w:val="0"/>
-          <w:numId w:val="1009"/>
-        </w:numPr>
-        <w:pStyle w:val="Compact"/>
-      </w:pPr>
-      <w:r>
-        <w:t xml:space="preserve">Unterstützung im MS SQL Server / BI</w:t>
-      </w:r>
-    </w:p>
-    <w:bookmarkEnd w:id="54"/>
-    <w:bookmarkStart w:id="55" w:name="abcfinance"/>
+          <w:numId w:val="1010"/>
+        </w:numPr>
+        <w:pStyle w:val="Compact"/>
+      </w:pPr>
+      <w:r>
+        <w:t xml:space="preserve">Unterstützung im Bereich MS SQL Server / BI</w:t>
+      </w:r>
+    </w:p>
+    <w:bookmarkEnd w:id="56"/>
+    <w:bookmarkStart w:id="59" w:name="bis-jetzt-iconcare-binovis-visality"/>
     <w:p>
       <w:pPr>
         <w:pStyle w:val="Heading2"/>
       </w:pPr>
       <w:r>
-        <w:t xml:space="preserve">08/2021 - 12/2021; abcfinance</w:t>
-      </w:r>
-    </w:p>
-    <w:p>
-      <w:pPr>
-        <w:numPr>
-          <w:ilvl w:val="0"/>
-          <w:numId w:val="1010"/>
-        </w:numPr>
-        <w:pStyle w:val="Compact"/>
-      </w:pPr>
-      <w:r>
-        <w:t xml:space="preserve">Konzeption und PoC für eine « Source to target » - Dokumentation für das zentrale DWH über die verschiedenen Schichten (u. a. Data Vault, Starschema und tabulare Modelle)</w:t>
+        <w:t xml:space="preserve">09/2019 - bis jetzt; iconcare (BInovis &amp; Visality)</w:t>
+      </w:r>
+    </w:p>
+    <w:p>
+      <w:pPr>
+        <w:pStyle w:val="FirstParagraph"/>
+      </w:pPr>
+      <w:r>
+        <w:t xml:space="preserve">10-50 Mitarbeiter</w:t>
+      </w:r>
+    </w:p>
+    <w:p>
+      <w:pPr>
+        <w:pStyle w:val="BodyText"/>
+      </w:pPr>
+      <w:r>
+        <w:t xml:space="preserve">Sonstiges</w:t>
+      </w:r>
+    </w:p>
+    <w:bookmarkStart w:id="58" w:name="microsoft-bi-architekt-und-entwickler"/>
+    <w:p>
+      <w:pPr>
+        <w:pStyle w:val="Heading3"/>
+      </w:pPr>
+      <w:r>
+        <w:t xml:space="preserve">Microsoft BI Architekt und Entwickler</w:t>
+      </w:r>
+    </w:p>
+    <w:p>
+      <w:pPr>
+        <w:numPr>
+          <w:ilvl w:val="0"/>
+          <w:numId w:val="1011"/>
+        </w:numPr>
+        <w:pStyle w:val="Compact"/>
+      </w:pPr>
+      <w:r>
+        <w:t xml:space="preserve">Prozess- und Zeitanalysen in Krankenhäusern (beispielsweise OP Zeiten, OP Wechselzeiten, OP Auslastungen)</w:t>
+      </w:r>
+    </w:p>
+    <w:p>
+      <w:pPr>
+        <w:numPr>
+          <w:ilvl w:val="0"/>
+          <w:numId w:val="1011"/>
+        </w:numPr>
+        <w:pStyle w:val="Compact"/>
+      </w:pPr>
+      <w:r>
+        <w:t xml:space="preserve">Healthcare-Control-Center-Tool</w:t>
       </w:r>
       <w:r>
         <w:br/>
       </w:r>
       <w:r>
-        <w:t xml:space="preserve">umfasst Versionierung der Dokumentation, Anreicherung mit Metadaten und fachlichen Daten, Bereitstellung von Schnittstellen für Fachbereiche zur Administration und Konsumierung, Verknüpfung mit Informationen aus Quellsystemen im Rahmen der ETL/ELT-Prozesse etc.</w:t>
-      </w:r>
-    </w:p>
-    <w:p>
-      <w:pPr>
-        <w:numPr>
-          <w:ilvl w:val="0"/>
-          <w:numId w:val="1010"/>
-        </w:numPr>
-        <w:pStyle w:val="Compact"/>
-      </w:pPr>
-      <w:r>
-        <w:t xml:space="preserve">Unterstützung bei Umsetzung der Lösung</w:t>
-      </w:r>
-    </w:p>
-    <w:p>
-      <w:pPr>
-        <w:numPr>
-          <w:ilvl w:val="0"/>
-          <w:numId w:val="1010"/>
-        </w:numPr>
-        <w:pStyle w:val="Compact"/>
-      </w:pPr>
-      <w:r>
-        <w:t xml:space="preserve">Entwicklung entsprechender Prozesse/Workloads für die Erzeugung und Aktualisierung der Dokumentation</w:t>
-      </w:r>
-    </w:p>
-    <w:p>
-      <w:pPr>
-        <w:numPr>
-          <w:ilvl w:val="0"/>
-          <w:numId w:val="1010"/>
-        </w:numPr>
-        <w:pStyle w:val="Compact"/>
-      </w:pPr>
-      <w:r>
-        <w:t xml:space="preserve">Einführung eines entsprechenden Werkzeugs</w:t>
-      </w:r>
-    </w:p>
-    <w:bookmarkEnd w:id="55"/>
-    <w:bookmarkStart w:id="58" w:name="bis-jetzt-iconcare-binovis-visality"/>
-    <w:p>
-      <w:pPr>
-        <w:pStyle w:val="Heading2"/>
-      </w:pPr>
-      <w:r>
-        <w:t xml:space="preserve">09/2019 - bis jetzt; iconcare (BInovis &amp; Visality)</w:t>
-      </w:r>
-    </w:p>
-    <w:p>
-      <w:pPr>
-        <w:pStyle w:val="FirstParagraph"/>
-      </w:pPr>
-      <w:r>
-        <w:t xml:space="preserve">10-50 Mitarbeiter</w:t>
-      </w:r>
-    </w:p>
-    <w:p>
-      <w:pPr>
-        <w:pStyle w:val="BodyText"/>
-      </w:pPr>
-      <w:r>
-        <w:t xml:space="preserve">Sonstiges</w:t>
-      </w:r>
-    </w:p>
-    <w:bookmarkStart w:id="57" w:name="microsoft-bi-architekt-und-entwickler"/>
-    <w:p>
-      <w:pPr>
-        <w:pStyle w:val="Heading3"/>
-      </w:pPr>
-      <w:r>
-        <w:t xml:space="preserve">Microsoft BI Architekt und Entwickler</w:t>
-      </w:r>
-    </w:p>
-    <w:p>
-      <w:pPr>
-        <w:numPr>
-          <w:ilvl w:val="0"/>
-          <w:numId w:val="1011"/>
-        </w:numPr>
-        <w:pStyle w:val="Compact"/>
-      </w:pPr>
-      <w:r>
-        <w:t xml:space="preserve">Prozess- und Zeitanalysen in Krankenhäusern (beispielsweise OP Zeiten, OP Wechselzeiten, OP Auslastungen)</w:t>
-      </w:r>
-    </w:p>
-    <w:p>
-      <w:pPr>
-        <w:numPr>
-          <w:ilvl w:val="0"/>
-          <w:numId w:val="1011"/>
-        </w:numPr>
-        <w:pStyle w:val="Compact"/>
-      </w:pPr>
-      <w:r>
-        <w:t xml:space="preserve">Healthcare-Control-Center-Tool</w:t>
+        <w:t xml:space="preserve">Übertragung von Steuerungsmethoden aus der Aviation-Branche in ein innovatives IT-Tool zur Planung, Steuerung und Optimierung von Krankenhaus-Prozessen</w:t>
       </w:r>
       <w:r>
         <w:br/>
       </w:r>
-      <w:r>
-        <w:t xml:space="preserve">Übertragung von Steuerungsmethoden aus der Aviation-Branche in ein innovatives IT-Tool zur Planung, Steuerung und Optimierung von Krankenhaus-Prozessen</w:t>
-      </w:r>
-      <w:r>
-        <w:br/>
-      </w:r>
-      <w:hyperlink r:id="rId56">
+      <w:hyperlink r:id="rId57">
         <w:r>
           <w:rPr>
             <w:rStyle w:val="Hyperlink"/>
@@ -1840,9 +1850,9 @@
         <w:t xml:space="preserve">SQL Server, Python</w:t>
       </w:r>
     </w:p>
-    <w:bookmarkEnd w:id="57"/>
     <w:bookmarkEnd w:id="58"/>
-    <w:bookmarkStart w:id="60" w:name="peter-hahn-gmbh"/>
+    <w:bookmarkEnd w:id="59"/>
+    <w:bookmarkStart w:id="61" w:name="peter-hahn-gmbh"/>
     <w:p>
       <w:pPr>
         <w:pStyle w:val="Heading2"/>
@@ -1867,7 +1877,7 @@
         <w:t xml:space="preserve">Handel (Bekleidung)</w:t>
       </w:r>
     </w:p>
-    <w:bookmarkStart w:id="59" w:name="power-bi-expert"/>
+    <w:bookmarkStart w:id="60" w:name="power-bi-expert"/>
     <w:p>
       <w:pPr>
         <w:pStyle w:val="Heading3"/>
@@ -1918,15 +1928,15 @@
         <w:t xml:space="preserve">Zusammenarbeit mit anderen Teilprojekten und Zuarbeit von Ergebnissen</w:t>
       </w:r>
     </w:p>
-    <w:bookmarkEnd w:id="59"/>
     <w:bookmarkEnd w:id="60"/>
-    <w:bookmarkStart w:id="62" w:name="meag-munich-ergo-assetmanagement-gmbh"/>
+    <w:bookmarkEnd w:id="61"/>
+    <w:bookmarkStart w:id="63" w:name="meag---munich-ergo-assetmanagement-gmbh"/>
     <w:p>
       <w:pPr>
         <w:pStyle w:val="Heading2"/>
       </w:pPr>
       <w:r>
-        <w:t xml:space="preserve">02/2020 - 03/2021; MEAG Munich ERGO Assetmanagement GmbH</w:t>
+        <w:t xml:space="preserve">02/2020 - 03/2021; MEAG - Munich ERGO Assetmanagement GmbH</w:t>
       </w:r>
     </w:p>
     <w:p>
@@ -1945,7 +1955,7 @@
         <w:t xml:space="preserve">Banken und Finanzdienstleistungen</w:t>
       </w:r>
     </w:p>
-    <w:bookmarkStart w:id="61" w:name="Xe19d0bb59e1c1e0f9441ce6a40f04abcc3c6a99"/>
+    <w:bookmarkStart w:id="62" w:name="Xe19d0bb59e1c1e0f9441ce6a40f04abcc3c6a99"/>
     <w:p>
       <w:pPr>
         <w:pStyle w:val="Heading3"/>
@@ -1990,9 +2000,9 @@
         <w:t xml:space="preserve">einzelne Module mit Python, Powershell</w:t>
       </w:r>
     </w:p>
-    <w:bookmarkEnd w:id="61"/>
     <w:bookmarkEnd w:id="62"/>
-    <w:bookmarkStart w:id="64" w:name="swisscom"/>
+    <w:bookmarkEnd w:id="63"/>
+    <w:bookmarkStart w:id="65" w:name="swisscom"/>
     <w:p>
       <w:pPr>
         <w:pStyle w:val="Heading2"/>
@@ -2017,7 +2027,7 @@
         <w:t xml:space="preserve">Telekommunikation</w:t>
       </w:r>
     </w:p>
-    <w:bookmarkStart w:id="63" w:name="Xb9fb9564f1b06be85a8bfa37059ed4857b0de00"/>
+    <w:bookmarkStart w:id="64" w:name="Xb9fb9564f1b06be85a8bfa37059ed4857b0de00"/>
     <w:p>
       <w:pPr>
         <w:pStyle w:val="Heading3"/>
@@ -2086,9 +2096,9 @@
         <w:t xml:space="preserve">DWH, ELT und SSAS werden mit AnalyticsCreator erstellt</w:t>
       </w:r>
     </w:p>
-    <w:bookmarkEnd w:id="63"/>
     <w:bookmarkEnd w:id="64"/>
-    <w:bookmarkStart w:id="66" w:name="drk-kliniken-berlin"/>
+    <w:bookmarkEnd w:id="65"/>
+    <w:bookmarkStart w:id="67" w:name="drk-kliniken-berlin"/>
     <w:p>
       <w:pPr>
         <w:pStyle w:val="Heading2"/>
@@ -2113,7 +2123,7 @@
         <w:t xml:space="preserve">Sonstiges</w:t>
       </w:r>
     </w:p>
-    <w:bookmarkStart w:id="65" w:name="Xe3eacee3cc74dfb06c4438c5fd41c4fce004c13"/>
+    <w:bookmarkStart w:id="66" w:name="Xe3eacee3cc74dfb06c4438c5fd41c4fce004c13"/>
     <w:p>
       <w:pPr>
         <w:pStyle w:val="Heading3"/>
@@ -2333,15 +2343,15 @@
         <w:t xml:space="preserve">, bis irgendwann die vollständige Migration in ein klinisches DWH des KISAnbieters abgeschlossen sein wird.</w:t>
       </w:r>
     </w:p>
-    <w:bookmarkEnd w:id="65"/>
     <w:bookmarkEnd w:id="66"/>
-    <w:bookmarkStart w:id="68" w:name="würth-logistics-ag"/>
+    <w:bookmarkEnd w:id="67"/>
+    <w:bookmarkStart w:id="69" w:name="würth-logistics-ag"/>
     <w:p>
       <w:pPr>
         <w:pStyle w:val="Heading2"/>
       </w:pPr>
       <w:r>
-        <w:t xml:space="preserve">11/2019 - 11/2019; Würth Logistics AG</w:t>
+        <w:t xml:space="preserve">11/2019 - 12/2019; Würth Logistics AG</w:t>
       </w:r>
     </w:p>
     <w:p>
@@ -2360,7 +2370,7 @@
         <w:t xml:space="preserve">Transport und Logistik</w:t>
       </w:r>
     </w:p>
-    <w:bookmarkStart w:id="67" w:name="X45304e37f5626c8d2d38812b6f1d81cd1e0bb4c"/>
+    <w:bookmarkStart w:id="68" w:name="X45304e37f5626c8d2d38812b6f1d81cd1e0bb4c"/>
     <w:p>
       <w:pPr>
         <w:pStyle w:val="Heading3"/>
@@ -2429,15 +2439,15 @@
         <w:t xml:space="preserve">Das schweizer Logistik-Unternehmen ist zuständig für die weltweite Koordination der Logistik eines deutschen Großkonzerns, des Weltmarktführers für den Vertrieb von Montage- und Befestigungsmaterial.</w:t>
       </w:r>
     </w:p>
-    <w:bookmarkEnd w:id="67"/>
     <w:bookmarkEnd w:id="68"/>
-    <w:bookmarkStart w:id="70" w:name="provinzial-nord-west-münster"/>
+    <w:bookmarkEnd w:id="69"/>
+    <w:bookmarkStart w:id="71" w:name="provinzial-nord-west"/>
     <w:p>
       <w:pPr>
         <w:pStyle w:val="Heading2"/>
       </w:pPr>
       <w:r>
-        <w:t xml:space="preserve">10/2018 - 09/2019; Provinzial Nord-West, Münster</w:t>
+        <w:t xml:space="preserve">10/2018 - 09/2019; Provinzial Nord-West</w:t>
       </w:r>
     </w:p>
     <w:p>
@@ -2456,7 +2466,7 @@
         <w:t xml:space="preserve">Versicherungen</w:t>
       </w:r>
     </w:p>
-    <w:bookmarkStart w:id="69" w:name="Xaffea12de34897d0c91100f113e20d0e6ac0ca7"/>
+    <w:bookmarkStart w:id="70" w:name="Xaffea12de34897d0c91100f113e20d0e6ac0ca7"/>
     <w:p>
       <w:pPr>
         <w:pStyle w:val="Heading3"/>
@@ -2489,9 +2499,9 @@
         <w:t xml:space="preserve">Big Data</w:t>
       </w:r>
     </w:p>
-    <w:bookmarkEnd w:id="69"/>
     <w:bookmarkEnd w:id="70"/>
-    <w:bookmarkStart w:id="72" w:name="zeiss-group"/>
+    <w:bookmarkEnd w:id="71"/>
+    <w:bookmarkStart w:id="73" w:name="zeiss-group"/>
     <w:p>
       <w:pPr>
         <w:pStyle w:val="Heading2"/>
@@ -2516,7 +2526,7 @@
         <w:t xml:space="preserve">Industrie und Maschinenbau</w:t>
       </w:r>
     </w:p>
-    <w:bookmarkStart w:id="71" w:name="X96281ad0b0eb6bf98df7ee95bf7642cea0ecd1d"/>
+    <w:bookmarkStart w:id="72" w:name="X96281ad0b0eb6bf98df7ee95bf7642cea0ecd1d"/>
     <w:p>
       <w:pPr>
         <w:pStyle w:val="Heading3"/>
@@ -2593,9 +2603,9 @@
         <w:t xml:space="preserve">Microsoft Azure - Unterstützung bei Verwendung von Azure Diensten, Migration von SSAS Lösungen zu Azure, ETL / ELT, diverses</w:t>
       </w:r>
     </w:p>
-    <w:bookmarkEnd w:id="71"/>
     <w:bookmarkEnd w:id="72"/>
-    <w:bookmarkStart w:id="74" w:name="zeiss-group-1"/>
+    <w:bookmarkEnd w:id="73"/>
+    <w:bookmarkStart w:id="75" w:name="zeiss-group-1"/>
     <w:p>
       <w:pPr>
         <w:pStyle w:val="Heading2"/>
@@ -2620,7 +2630,7 @@
         <w:t xml:space="preserve">Industrie und Maschinenbau</w:t>
       </w:r>
     </w:p>
-    <w:bookmarkStart w:id="73" w:name="X3a551e009672249d0328b7f3a184cf1fd9ff2ec"/>
+    <w:bookmarkStart w:id="74" w:name="X3a551e009672249d0328b7f3a184cf1fd9ff2ec"/>
     <w:p>
       <w:pPr>
         <w:pStyle w:val="Heading3"/>
@@ -2681,9 +2691,9 @@
         <w:t xml:space="preserve">Kernprojekt 03.2016 - 04.0216, Danach bis 09.2018 laufender Support bis und einschließlich Migration auf ServiceNow</w:t>
       </w:r>
     </w:p>
-    <w:bookmarkEnd w:id="73"/>
     <w:bookmarkEnd w:id="74"/>
-    <w:bookmarkStart w:id="76" w:name="adecco-germany-holding-sa-co.-kg"/>
+    <w:bookmarkEnd w:id="75"/>
+    <w:bookmarkStart w:id="77" w:name="adecco-germany-holding-sa-co.-kg"/>
     <w:p>
       <w:pPr>
         <w:pStyle w:val="Heading2"/>
@@ -2708,7 +2718,7 @@
         <w:t xml:space="preserve">Sonstiges</w:t>
       </w:r>
     </w:p>
-    <w:bookmarkStart w:id="75" w:name="X97146607ce8505c6aeb46e81f9b374c15d4b243"/>
+    <w:bookmarkStart w:id="76" w:name="X97146607ce8505c6aeb46e81f9b374c15d4b243"/>
     <w:p>
       <w:pPr>
         <w:pStyle w:val="Heading3"/>
@@ -2868,9 +2878,9 @@
         <w:t xml:space="preserve">Microsoft SQL Server (relational, SSAS, SSIS), Power BI, AnalyticsCreator</w:t>
       </w:r>
     </w:p>
-    <w:bookmarkEnd w:id="75"/>
     <w:bookmarkEnd w:id="76"/>
-    <w:bookmarkStart w:id="78" w:name="adam-opel-gmbh"/>
+    <w:bookmarkEnd w:id="77"/>
+    <w:bookmarkStart w:id="79" w:name="adam-opel-gmbh"/>
     <w:p>
       <w:pPr>
         <w:pStyle w:val="Heading2"/>
@@ -2895,7 +2905,7 @@
         <w:t xml:space="preserve">Automobil und Fahrzeugbau</w:t>
       </w:r>
     </w:p>
-    <w:bookmarkStart w:id="77" w:name="X15b591b27646bc969b58cc65cb1ad5118ed1b06"/>
+    <w:bookmarkStart w:id="78" w:name="X15b591b27646bc969b58cc65cb1ad5118ed1b06"/>
     <w:p>
       <w:pPr>
         <w:pStyle w:val="Heading3"/>
@@ -2952,9 +2962,9 @@
         <w:t xml:space="preserve">DWH, ELT und SSAS werden mit AnalyticsCreator erstellt.</w:t>
       </w:r>
     </w:p>
-    <w:bookmarkEnd w:id="77"/>
     <w:bookmarkEnd w:id="78"/>
-    <w:bookmarkStart w:id="80" w:name="kelvion"/>
+    <w:bookmarkEnd w:id="79"/>
+    <w:bookmarkStart w:id="81" w:name="kelvion"/>
     <w:p>
       <w:pPr>
         <w:pStyle w:val="Heading2"/>
@@ -2979,7 +2989,7 @@
         <w:t xml:space="preserve">Industrie und Maschinenbau</w:t>
       </w:r>
     </w:p>
-    <w:bookmarkStart w:id="79" w:name="X5e445dc096e708b09c65a53462412474342f724"/>
+    <w:bookmarkStart w:id="80" w:name="X5e445dc096e708b09c65a53462412474342f724"/>
     <w:p>
       <w:pPr>
         <w:pStyle w:val="Heading3"/>
@@ -2996,9 +3006,9 @@
         <w:t xml:space="preserve">Microsoft SQL Server 2016 (relational, SSAS, SSIS, SSRS), cMORE/Connect for SAP, cMORE/XL (XLCubed), Targit</w:t>
       </w:r>
     </w:p>
-    <w:bookmarkEnd w:id="79"/>
     <w:bookmarkEnd w:id="80"/>
-    <w:bookmarkStart w:id="82" w:name="kuhn-und-bülow-versicherungsmakler-group"/>
+    <w:bookmarkEnd w:id="81"/>
+    <w:bookmarkStart w:id="83" w:name="kuhn-und-bülow-versicherungsmakler-group"/>
     <w:p>
       <w:pPr>
         <w:pStyle w:val="Heading2"/>
@@ -3023,7 +3033,7 @@
         <w:t xml:space="preserve">Versicherungen</w:t>
       </w:r>
     </w:p>
-    <w:bookmarkStart w:id="81" w:name="X74e9cc46e1ee7803b9e944c824f0122e6fe3c79"/>
+    <w:bookmarkStart w:id="82" w:name="X74e9cc46e1ee7803b9e944c824f0122e6fe3c79"/>
     <w:p>
       <w:pPr>
         <w:pStyle w:val="Heading3"/>
@@ -3040,9 +3050,9 @@
         <w:t xml:space="preserve">Grundlagen für Statistiken und Berichte erstellen, um basierend auf Daten des operativen Systems Auswertungen nach Versicherungsnehmern, Versicherern, Schäden und Prämien zu ermöglichen.</w:t>
       </w:r>
     </w:p>
-    <w:bookmarkEnd w:id="81"/>
     <w:bookmarkEnd w:id="82"/>
-    <w:bookmarkStart w:id="84" w:name="airberlin"/>
+    <w:bookmarkEnd w:id="83"/>
+    <w:bookmarkStart w:id="85" w:name="airberlin"/>
     <w:p>
       <w:pPr>
         <w:pStyle w:val="Heading2"/>
@@ -3067,7 +3077,7 @@
         <w:t xml:space="preserve">Transport und Logistik</w:t>
       </w:r>
     </w:p>
-    <w:bookmarkStart w:id="83" w:name="Xc32d1d144eabae6b752b1c5bed441fd61af65c2"/>
+    <w:bookmarkStart w:id="84" w:name="Xc32d1d144eabae6b752b1c5bed441fd61af65c2"/>
     <w:p>
       <w:pPr>
         <w:pStyle w:val="Heading3"/>
@@ -3084,9 +3094,9 @@
         <w:t xml:space="preserve">Microsoft SQL Server 2014 (relational, SSAS, SSIS)</w:t>
       </w:r>
     </w:p>
-    <w:bookmarkEnd w:id="83"/>
     <w:bookmarkEnd w:id="84"/>
-    <w:bookmarkStart w:id="86" w:name="proxcel-gmbh"/>
+    <w:bookmarkEnd w:id="85"/>
+    <w:bookmarkStart w:id="87" w:name="proxcel-gmbh"/>
     <w:p>
       <w:pPr>
         <w:pStyle w:val="Heading2"/>
@@ -3111,7 +3121,7 @@
         <w:t xml:space="preserve">Sonstiges</w:t>
       </w:r>
     </w:p>
-    <w:bookmarkStart w:id="85" w:name="X07a2af9f8a61480acbfe8cc4be5706e6b69801e"/>
+    <w:bookmarkStart w:id="86" w:name="X07a2af9f8a61480acbfe8cc4be5706e6b69801e"/>
     <w:p>
       <w:pPr>
         <w:pStyle w:val="Heading3"/>
@@ -3120,9 +3130,9 @@
         <w:t xml:space="preserve">Unterstützung bei Analyse, Bearbeitung und Auswertung komplexer Datenpakete eines Produktionsprozesses mit Microsoft-BI-Analyse-Plattform, Data Mining</w:t>
       </w:r>
     </w:p>
-    <w:bookmarkEnd w:id="85"/>
     <w:bookmarkEnd w:id="86"/>
-    <w:bookmarkStart w:id="88" w:name="heraeus-kulzer"/>
+    <w:bookmarkEnd w:id="87"/>
+    <w:bookmarkStart w:id="89" w:name="heraeus-kulzer"/>
     <w:p>
       <w:pPr>
         <w:pStyle w:val="Heading2"/>
@@ -3147,7 +3157,7 @@
         <w:t xml:space="preserve">Industrie und Maschinenbau</w:t>
       </w:r>
     </w:p>
-    <w:bookmarkStart w:id="87" w:name="Xee4427f1cdbc2517159a49cb5f465a6b65c6de8"/>
+    <w:bookmarkStart w:id="88" w:name="Xee4427f1cdbc2517159a49cb5f465a6b65c6de8"/>
     <w:p>
       <w:pPr>
         <w:pStyle w:val="Heading3"/>
@@ -3164,9 +3174,9 @@
         <w:t xml:space="preserve">Microsoft SQL Server (relational, SSAS, SSIS)</w:t>
       </w:r>
     </w:p>
-    <w:bookmarkEnd w:id="87"/>
     <w:bookmarkEnd w:id="88"/>
-    <w:bookmarkStart w:id="91" w:name="X4903d59d437c95cd8f9102d4795de14ed2a778e"/>
+    <w:bookmarkEnd w:id="89"/>
+    <w:bookmarkStart w:id="92" w:name="X4903d59d437c95cd8f9102d4795de14ed2a778e"/>
     <w:p>
       <w:pPr>
         <w:pStyle w:val="Heading2"/>
@@ -3191,7 +3201,7 @@
         <w:t xml:space="preserve">Automobil und Fahrzeugbau</w:t>
       </w:r>
     </w:p>
-    <w:bookmarkStart w:id="90" w:name="X6058d0f09a5a0651002dba20bc82f0746d66162"/>
+    <w:bookmarkStart w:id="91" w:name="X6058d0f09a5a0651002dba20bc82f0746d66162"/>
     <w:p>
       <w:pPr>
         <w:pStyle w:val="Heading3"/>
@@ -3314,7 +3324,7 @@
       <w:r>
         <w:br/>
       </w:r>
-      <w:hyperlink r:id="rId89">
+      <w:hyperlink r:id="rId90">
         <w:r>
           <w:rPr>
             <w:rStyle w:val="Hyperlink"/>
@@ -3347,9 +3357,9 @@
         <w:t xml:space="preserve">Wirtschaftsinformatik (WI 2017), St. Gallen, S. 1205-1219</w:t>
       </w:r>
     </w:p>
-    <w:bookmarkEnd w:id="90"/>
     <w:bookmarkEnd w:id="91"/>
-    <w:bookmarkStart w:id="93" w:name="henkel-ag-co.-kgaa"/>
+    <w:bookmarkEnd w:id="92"/>
+    <w:bookmarkStart w:id="94" w:name="henkel-ag-co.-kgaa"/>
     <w:p>
       <w:pPr>
         <w:pStyle w:val="Heading2"/>
@@ -3374,7 +3384,7 @@
         <w:t xml:space="preserve">Konsumgüter und Handel</w:t>
       </w:r>
     </w:p>
-    <w:bookmarkStart w:id="92" w:name="Xaf3aa3bbf3fe28182fe0ba95d85e7e7a47d2972"/>
+    <w:bookmarkStart w:id="93" w:name="Xaf3aa3bbf3fe28182fe0ba95d85e7e7a47d2972"/>
     <w:p>
       <w:pPr>
         <w:pStyle w:val="Heading3"/>
@@ -3491,9 +3501,9 @@
         <w:t xml:space="preserve">Hauptfokus: SSAS, Datamart, auch SSIS</w:t>
       </w:r>
     </w:p>
-    <w:bookmarkEnd w:id="92"/>
     <w:bookmarkEnd w:id="93"/>
-    <w:bookmarkStart w:id="95" w:name="bezirkskliniken-mittelfranken-ansbach"/>
+    <w:bookmarkEnd w:id="94"/>
+    <w:bookmarkStart w:id="96" w:name="bezirkskliniken-mittelfranken-ansbach"/>
     <w:p>
       <w:pPr>
         <w:pStyle w:val="Heading2"/>
@@ -3518,7 +3528,7 @@
         <w:t xml:space="preserve">Sonstiges</w:t>
       </w:r>
     </w:p>
-    <w:bookmarkStart w:id="94" w:name="X88d5c37a8789ae2b3cfd59ba3871d1d18825501"/>
+    <w:bookmarkStart w:id="95" w:name="X88d5c37a8789ae2b3cfd59ba3871d1d18825501"/>
     <w:p>
       <w:pPr>
         <w:pStyle w:val="Heading3"/>
@@ -3675,9 +3685,9 @@
         <w:t xml:space="preserve">andere</w:t>
       </w:r>
     </w:p>
-    <w:bookmarkEnd w:id="94"/>
     <w:bookmarkEnd w:id="95"/>
-    <w:bookmarkStart w:id="97" w:name="nestlé-suisse-s.a"/>
+    <w:bookmarkEnd w:id="96"/>
+    <w:bookmarkStart w:id="98" w:name="nestlé-suisse-s.a"/>
     <w:p>
       <w:pPr>
         <w:pStyle w:val="Heading2"/>
@@ -3702,7 +3712,7 @@
         <w:t xml:space="preserve">Konsumgüter und Handel</w:t>
       </w:r>
     </w:p>
-    <w:bookmarkStart w:id="96" w:name="X42b05608da991eced1382798cc62c294cd7895e"/>
+    <w:bookmarkStart w:id="97" w:name="X42b05608da991eced1382798cc62c294cd7895e"/>
     <w:p>
       <w:pPr>
         <w:pStyle w:val="Heading3"/>
@@ -3751,9 +3761,9 @@
         <w:t xml:space="preserve">Microsoft SQL Server 2005, MS SQL Server 2008 R2</w:t>
       </w:r>
     </w:p>
-    <w:bookmarkEnd w:id="96"/>
     <w:bookmarkEnd w:id="97"/>
-    <w:bookmarkStart w:id="100" w:name="X3e85b8b010ace162c4ad0ebd9825e7a3266954e"/>
+    <w:bookmarkEnd w:id="98"/>
+    <w:bookmarkStart w:id="101" w:name="X3e85b8b010ace162c4ad0ebd9825e7a3266954e"/>
     <w:p>
       <w:pPr>
         <w:pStyle w:val="Heading2"/>
@@ -3778,7 +3788,7 @@
         <w:t xml:space="preserve">Telekommunikation</w:t>
       </w:r>
     </w:p>
-    <w:bookmarkStart w:id="99" w:name="Xf6e34c1d2930a3c1fc76ac41d565be123600a13"/>
+    <w:bookmarkStart w:id="100" w:name="Xf6e34c1d2930a3c1fc76ac41d565be123600a13"/>
     <w:p>
       <w:pPr>
         <w:pStyle w:val="Heading3"/>
@@ -3833,7 +3843,7 @@
       <w:r>
         <w:t xml:space="preserve"> </w:t>
       </w:r>
-      <w:hyperlink r:id="rId98">
+      <w:hyperlink r:id="rId99">
         <w:r>
           <w:rPr>
             <w:rStyle w:val="Hyperlink"/>
@@ -3842,9 +3852,9 @@
         </w:r>
       </w:hyperlink>
     </w:p>
-    <w:bookmarkEnd w:id="99"/>
     <w:bookmarkEnd w:id="100"/>
-    <w:bookmarkStart w:id="102" w:name="hgc-gesundheitsconsult-gmbh"/>
+    <w:bookmarkEnd w:id="101"/>
+    <w:bookmarkStart w:id="103" w:name="hgc-gesundheitsconsult-gmbh"/>
     <w:p>
       <w:pPr>
         <w:pStyle w:val="Heading2"/>
@@ -3853,7 +3863,7 @@
         <w:t xml:space="preserve">10/2005 - 12/2011; HGC GesundheitsConsult GmbH</w:t>
       </w:r>
     </w:p>
-    <w:bookmarkStart w:id="101" w:name="Xf2d4a92a9c8de5f13e6d98783fcb249c557b5fb"/>
+    <w:bookmarkStart w:id="102" w:name="Xf2d4a92a9c8de5f13e6d98783fcb249c557b5fb"/>
     <w:p>
       <w:pPr>
         <w:pStyle w:val="Heading3"/>
@@ -3867,7 +3877,7 @@
         <w:pStyle w:val="FirstParagraph"/>
       </w:pPr>
       <w:r>
-        <w:t xml:space="preserve">Kunde: GfS (Gesellschaft für Standortsicherung) =&gt; HGC GesundheitsConsult GmbH =&gt; Vendus</w:t>
+        <w:t xml:space="preserve">Partner: GfS (Gesellschaft für Standortsicherung) =&gt; HGC GesundheitsConsult GmbH =&gt; Vendus</w:t>
       </w:r>
     </w:p>
     <w:p>
@@ -4074,9 +4084,9 @@
         <w:t xml:space="preserve">Microsoft SQL Server (2000, 2005, 2008) relational, MSAS, SSAS, DTS, SSIS, Bissantz Deltamaster</w:t>
       </w:r>
     </w:p>
-    <w:bookmarkEnd w:id="101"/>
     <w:bookmarkEnd w:id="102"/>
-    <w:bookmarkStart w:id="104" w:name="otto-group"/>
+    <w:bookmarkEnd w:id="103"/>
+    <w:bookmarkStart w:id="105" w:name="otto-group"/>
     <w:p>
       <w:pPr>
         <w:pStyle w:val="Heading2"/>
@@ -4101,7 +4111,7 @@
         <w:t xml:space="preserve">Konsumgüter und Handel</w:t>
       </w:r>
     </w:p>
-    <w:bookmarkStart w:id="103" w:name="X83f3f7f5909fb46624cc33b5585d2aa6cf3e957"/>
+    <w:bookmarkStart w:id="104" w:name="X83f3f7f5909fb46624cc33b5585d2aa6cf3e957"/>
     <w:p>
       <w:pPr>
         <w:pStyle w:val="Heading3"/>
@@ -4170,9 +4180,9 @@
         <w:t xml:space="preserve">Microsoft SQL Server 2008 R2 (relational, SSAS, SSIS)</w:t>
       </w:r>
     </w:p>
-    <w:bookmarkEnd w:id="103"/>
     <w:bookmarkEnd w:id="104"/>
-    <w:bookmarkStart w:id="106" w:name="krones-ag"/>
+    <w:bookmarkEnd w:id="105"/>
+    <w:bookmarkStart w:id="107" w:name="krones-ag"/>
     <w:p>
       <w:pPr>
         <w:pStyle w:val="Heading2"/>
@@ -4197,7 +4207,7 @@
         <w:t xml:space="preserve">Industrie und Maschinenbau</w:t>
       </w:r>
     </w:p>
-    <w:bookmarkStart w:id="105" w:name="X7f3394c8b0061b76f7f72e699e83fa28b31f07d"/>
+    <w:bookmarkStart w:id="106" w:name="X7f3394c8b0061b76f7f72e699e83fa28b31f07d"/>
     <w:p>
       <w:pPr>
         <w:pStyle w:val="Heading3"/>
@@ -4230,9 +4240,9 @@
         <w:t xml:space="preserve">Microsoft SQL Server 2008 R2 (relational, SSAS, SSIS)</w:t>
       </w:r>
     </w:p>
-    <w:bookmarkEnd w:id="105"/>
     <w:bookmarkEnd w:id="106"/>
-    <w:bookmarkStart w:id="108" w:name="henkel-ag-co.-kgaa-1"/>
+    <w:bookmarkEnd w:id="107"/>
+    <w:bookmarkStart w:id="109" w:name="henkel-ag-co.-kgaa-1"/>
     <w:p>
       <w:pPr>
         <w:pStyle w:val="Heading2"/>
@@ -4241,7 +4251,7 @@
         <w:t xml:space="preserve">01/2010 - 08/2010; Henkel AG &amp; Co. KGaA</w:t>
       </w:r>
     </w:p>
-    <w:bookmarkStart w:id="107" w:name="Xe1e483f58722b7691b7350d5bd5a72b1ead7697"/>
+    <w:bookmarkStart w:id="108" w:name="Xe1e483f58722b7691b7350d5bd5a72b1ead7697"/>
     <w:p>
       <w:pPr>
         <w:pStyle w:val="Heading3"/>
@@ -4274,9 +4284,9 @@
         <w:t xml:space="preserve">Microsoft SQL Server 2008 R2 (relational, SSAS, SSIS)</w:t>
       </w:r>
     </w:p>
-    <w:bookmarkEnd w:id="107"/>
     <w:bookmarkEnd w:id="108"/>
-    <w:bookmarkStart w:id="110" w:name="vivantes-gmbh---netzwerk-für-gesundheit"/>
+    <w:bookmarkEnd w:id="109"/>
+    <w:bookmarkStart w:id="111" w:name="vivantes-gmbh---netzwerk-für-gesundheit"/>
     <w:p>
       <w:pPr>
         <w:pStyle w:val="Heading2"/>
@@ -4301,7 +4311,7 @@
         <w:t xml:space="preserve">Sonstiges</w:t>
       </w:r>
     </w:p>
-    <w:bookmarkStart w:id="109" w:name="X9deddd48478ec7e38c599e749a21ea3242ac24f"/>
+    <w:bookmarkStart w:id="110" w:name="X9deddd48478ec7e38c599e749a21ea3242ac24f"/>
     <w:p>
       <w:pPr>
         <w:pStyle w:val="Heading3"/>
@@ -4538,9 +4548,9 @@
         <w:t xml:space="preserve">Microsoft SQL Server 2000 (relational, MSAS, DTS), Microsoft SQL Server 2005 (relational, SSAS, SSIS), Bissantz Deltamaster, Softpro CubePlayer, MIS Plain, MIS Onvision, MIS Integration Framework</w:t>
       </w:r>
     </w:p>
-    <w:bookmarkEnd w:id="109"/>
     <w:bookmarkEnd w:id="110"/>
-    <w:bookmarkStart w:id="112" w:name="rudolf-wöhrl-ag"/>
+    <w:bookmarkEnd w:id="111"/>
+    <w:bookmarkStart w:id="113" w:name="rudolf-wöhrl-ag"/>
     <w:p>
       <w:pPr>
         <w:pStyle w:val="Heading2"/>
@@ -4565,7 +4575,7 @@
         <w:t xml:space="preserve">Konsumgüter und Handel</w:t>
       </w:r>
     </w:p>
-    <w:bookmarkStart w:id="111" w:name="X788c76e2e57f6708cab474c062acecbe400ad1c"/>
+    <w:bookmarkStart w:id="112" w:name="X788c76e2e57f6708cab474c062acecbe400ad1c"/>
     <w:p>
       <w:pPr>
         <w:pStyle w:val="Heading3"/>
@@ -4638,9 +4648,9 @@
         <w:t xml:space="preserve">diverse</w:t>
       </w:r>
     </w:p>
-    <w:bookmarkEnd w:id="111"/>
     <w:bookmarkEnd w:id="112"/>
-    <w:bookmarkStart w:id="114" w:name="landwirtschaftliche-rentenbank"/>
+    <w:bookmarkEnd w:id="113"/>
+    <w:bookmarkStart w:id="115" w:name="landwirtschaftliche-rentenbank"/>
     <w:p>
       <w:pPr>
         <w:pStyle w:val="Heading2"/>
@@ -4665,7 +4675,7 @@
         <w:t xml:space="preserve">Banken und Finanzdienstleistungen</w:t>
       </w:r>
     </w:p>
-    <w:bookmarkStart w:id="113" w:name="Xcdb1134e720947cef959b241f49a525636b27c6"/>
+    <w:bookmarkStart w:id="114" w:name="Xcdb1134e720947cef959b241f49a525636b27c6"/>
     <w:p>
       <w:pPr>
         <w:pStyle w:val="Heading3"/>
@@ -4877,9 +4887,9 @@
         <w:t xml:space="preserve">Microsoft SQL Server 2000 (relational, MSAS, DTS), Microsoft SQL Server 2005 (relational, SSAS, SSIS, SSRS), MIS Plain, Datawarehouse Explorer</w:t>
       </w:r>
     </w:p>
-    <w:bookmarkEnd w:id="113"/>
     <w:bookmarkEnd w:id="114"/>
-    <w:bookmarkStart w:id="116" w:name="id-gmbh"/>
+    <w:bookmarkEnd w:id="115"/>
+    <w:bookmarkStart w:id="117" w:name="id-gmbh"/>
     <w:p>
       <w:pPr>
         <w:pStyle w:val="Heading2"/>
@@ -4904,7 +4914,7 @@
         <w:t xml:space="preserve">Sonstiges</w:t>
       </w:r>
     </w:p>
-    <w:bookmarkStart w:id="115" w:name="X181087cfe94e4179e0fec1bd19af13edcaaa6ff"/>
+    <w:bookmarkStart w:id="116" w:name="X181087cfe94e4179e0fec1bd19af13edcaaa6ff"/>
     <w:p>
       <w:pPr>
         <w:pStyle w:val="Heading3"/>
@@ -4977,9 +4987,9 @@
         <w:t xml:space="preserve">Microsoft SQL Server 2000 (relational, DTS, MSAS), Excel, Cubeware Analysesystem</w:t>
       </w:r>
     </w:p>
-    <w:bookmarkEnd w:id="115"/>
     <w:bookmarkEnd w:id="116"/>
-    <w:bookmarkStart w:id="135" w:name="mis-gmbh"/>
+    <w:bookmarkEnd w:id="117"/>
+    <w:bookmarkStart w:id="136" w:name="mis-gmbh"/>
     <w:p>
       <w:pPr>
         <w:pStyle w:val="Heading2"/>
@@ -5004,7 +5014,7 @@
         <w:t xml:space="preserve">Sonstiges</w:t>
       </w:r>
     </w:p>
-    <w:bookmarkStart w:id="117" w:name="angestellter-bi-architekt-und-entwickler"/>
+    <w:bookmarkStart w:id="118" w:name="angestellter-bi-architekt-und-entwickler"/>
     <w:p>
       <w:pPr>
         <w:pStyle w:val="Heading3"/>
@@ -5213,8 +5223,8 @@
         <w:t xml:space="preserve">mehrfache Migrationen von MIS Alea auf MSAS 2000 (Microsoft Analysis Services)</w:t>
       </w:r>
     </w:p>
-    <w:bookmarkEnd w:id="117"/>
-    <w:bookmarkStart w:id="118" w:name="X132579db065ffef062fee635f57500e8860b70a"/>
+    <w:bookmarkEnd w:id="118"/>
+    <w:bookmarkStart w:id="119" w:name="X132579db065ffef062fee635f57500e8860b70a"/>
     <w:p>
       <w:pPr>
         <w:pStyle w:val="Heading3"/>
@@ -5223,8 +5233,8 @@
         <w:t xml:space="preserve">folgende Projekte wurden als Berater für Business Intelligence bei Kunden der MIS durchgeführt. Bei den namentlich genannten Firmen handelt es sich um Referenzkunden der MIS GmbH (jetzt infor)</w:t>
       </w:r>
     </w:p>
-    <w:bookmarkEnd w:id="118"/>
-    <w:bookmarkStart w:id="119" w:name="X36abeea170bb2996379dfc84208a28c70c42876"/>
+    <w:bookmarkEnd w:id="119"/>
+    <w:bookmarkStart w:id="120" w:name="X36abeea170bb2996379dfc84208a28c70c42876"/>
     <w:p>
       <w:pPr>
         <w:pStyle w:val="Heading3"/>
@@ -5277,8 +5287,8 @@
         <w:t xml:space="preserve">OLAP-Datenbanken: Microsoft Analysis Services (MSAS), MIS Alea</w:t>
       </w:r>
     </w:p>
-    <w:bookmarkEnd w:id="119"/>
-    <w:bookmarkStart w:id="121" w:name="medienhaus-aschendorff-über-mis-gmbh"/>
+    <w:bookmarkEnd w:id="120"/>
+    <w:bookmarkStart w:id="122" w:name="medienhaus-aschendorff-über-mis-gmbh"/>
     <w:p>
       <w:pPr>
         <w:pStyle w:val="Heading3"/>
@@ -5303,7 +5313,7 @@
         <w:t xml:space="preserve">Medien und Verlage</w:t>
       </w:r>
     </w:p>
-    <w:bookmarkStart w:id="120" w:name="X8852c77d27947738ba1e977b56af2940f59ca42"/>
+    <w:bookmarkStart w:id="121" w:name="X8852c77d27947738ba1e977b56af2940f59ca42"/>
     <w:p>
       <w:pPr>
         <w:pStyle w:val="Heading4"/>
@@ -5386,9 +5396,9 @@
         <w:t xml:space="preserve">Analytische Datenbank: Microsoft Analysis Services (MSAS)</w:t>
       </w:r>
     </w:p>
-    <w:bookmarkEnd w:id="120"/>
     <w:bookmarkEnd w:id="121"/>
-    <w:bookmarkStart w:id="123" w:name="mis-gmbh-1"/>
+    <w:bookmarkEnd w:id="122"/>
+    <w:bookmarkStart w:id="124" w:name="mis-gmbh-1"/>
     <w:p>
       <w:pPr>
         <w:pStyle w:val="Heading3"/>
@@ -5413,7 +5423,7 @@
         <w:t xml:space="preserve">Sonstiges</w:t>
       </w:r>
     </w:p>
-    <w:bookmarkStart w:id="122" w:name="X992e7afdb775ad06fd3105f1f1d40e020a31028"/>
+    <w:bookmarkStart w:id="123" w:name="X992e7afdb775ad06fd3105f1f1d40e020a31028"/>
     <w:p>
       <w:pPr>
         <w:pStyle w:val="Heading4"/>
@@ -5480,9 +5490,9 @@
         <w:t xml:space="preserve">Benutzerschnittstellen (Frontends): MIS Onvision, MIS Plain</w:t>
       </w:r>
     </w:p>
-    <w:bookmarkEnd w:id="122"/>
     <w:bookmarkEnd w:id="123"/>
-    <w:bookmarkStart w:id="125" w:name="X765de7e4692a9827d36d818c1d491c6c7f5f1b7"/>
+    <w:bookmarkEnd w:id="124"/>
+    <w:bookmarkStart w:id="126" w:name="X765de7e4692a9827d36d818c1d491c6c7f5f1b7"/>
     <w:p>
       <w:pPr>
         <w:pStyle w:val="Heading3"/>
@@ -5507,7 +5517,7 @@
         <w:t xml:space="preserve">Sonstiges</w:t>
       </w:r>
     </w:p>
-    <w:bookmarkStart w:id="124" w:name="Xc41f30335abdde97a107041353ddb9393fb53b2"/>
+    <w:bookmarkStart w:id="125" w:name="Xc41f30335abdde97a107041353ddb9393fb53b2"/>
     <w:p>
       <w:pPr>
         <w:pStyle w:val="Heading4"/>
@@ -5572,9 +5582,9 @@
         <w:t xml:space="preserve">Benutzerschnittstellen (Frontends): MIS Onvision, MIS Plain</w:t>
       </w:r>
     </w:p>
-    <w:bookmarkEnd w:id="124"/>
     <w:bookmarkEnd w:id="125"/>
-    <w:bookmarkStart w:id="127" w:name="kcc-über-mis-gmbh"/>
+    <w:bookmarkEnd w:id="126"/>
+    <w:bookmarkStart w:id="128" w:name="kcc-über-mis-gmbh"/>
     <w:p>
       <w:pPr>
         <w:pStyle w:val="Heading3"/>
@@ -5599,7 +5609,7 @@
         <w:t xml:space="preserve">Sonstiges</w:t>
       </w:r>
     </w:p>
-    <w:bookmarkStart w:id="126" w:name="X8d9f4f19d2cc8831a14b695ca5e55f02b41a437"/>
+    <w:bookmarkStart w:id="127" w:name="X8d9f4f19d2cc8831a14b695ca5e55f02b41a437"/>
     <w:p>
       <w:pPr>
         <w:pStyle w:val="Heading4"/>
@@ -5690,9 +5700,9 @@
         <w:t xml:space="preserve">Benutzerschnittstellen (Frontends): MIS Onvision, MIS Plain</w:t>
       </w:r>
     </w:p>
-    <w:bookmarkEnd w:id="126"/>
     <w:bookmarkEnd w:id="127"/>
-    <w:bookmarkStart w:id="129" w:name="märkische-oderzeitung-über-mis-gmbh"/>
+    <w:bookmarkEnd w:id="128"/>
+    <w:bookmarkStart w:id="130" w:name="märkische-oderzeitung-über-mis-gmbh"/>
     <w:p>
       <w:pPr>
         <w:pStyle w:val="Heading3"/>
@@ -5709,7 +5719,7 @@
         <w:t xml:space="preserve">Medien und Verlage</w:t>
       </w:r>
     </w:p>
-    <w:bookmarkStart w:id="128" w:name="X70d0a3cea5c7176dc848254477bba7c6bf60fe8"/>
+    <w:bookmarkStart w:id="129" w:name="X70d0a3cea5c7176dc848254477bba7c6bf60fe8"/>
     <w:p>
       <w:pPr>
         <w:pStyle w:val="Heading4"/>
@@ -5750,9 +5760,9 @@
         <w:t xml:space="preserve">Frontend: MIS Alea Excel Integration</w:t>
       </w:r>
     </w:p>
-    <w:bookmarkEnd w:id="128"/>
     <w:bookmarkEnd w:id="129"/>
-    <w:bookmarkStart w:id="131" w:name="mis-gmbh-2"/>
+    <w:bookmarkEnd w:id="130"/>
+    <w:bookmarkStart w:id="132" w:name="mis-gmbh-2"/>
     <w:p>
       <w:pPr>
         <w:pStyle w:val="Heading3"/>
@@ -5777,7 +5787,7 @@
         <w:t xml:space="preserve">Sonstiges</w:t>
       </w:r>
     </w:p>
-    <w:bookmarkStart w:id="130" w:name="X3aa9d9c470771b9a00cc7fb74f0eec2d4b5fcca"/>
+    <w:bookmarkStart w:id="131" w:name="X3aa9d9c470771b9a00cc7fb74f0eec2d4b5fcca"/>
     <w:p>
       <w:pPr>
         <w:pStyle w:val="Heading4"/>
@@ -5822,9 +5832,9 @@
         <w:t xml:space="preserve">analytische Datenbanken: MIS Alea, Microsoft Analysis Services (MSAS)</w:t>
       </w:r>
     </w:p>
-    <w:bookmarkEnd w:id="130"/>
     <w:bookmarkEnd w:id="131"/>
-    <w:bookmarkStart w:id="133" w:name="deutsche-telekom-über-mis-gmbh"/>
+    <w:bookmarkEnd w:id="132"/>
+    <w:bookmarkStart w:id="134" w:name="deutsche-telekom-über-mis-gmbh"/>
     <w:p>
       <w:pPr>
         <w:pStyle w:val="Heading3"/>
@@ -5849,7 +5859,7 @@
         <w:t xml:space="preserve">Telekommunikation</w:t>
       </w:r>
     </w:p>
-    <w:bookmarkStart w:id="132" w:name="Xef9bb437d649204b98a61925482ffb9ddb4ba5b"/>
+    <w:bookmarkStart w:id="133" w:name="Xef9bb437d649204b98a61925482ffb9ddb4ba5b"/>
     <w:p>
       <w:pPr>
         <w:pStyle w:val="Heading4"/>
@@ -5898,9 +5908,9 @@
         <w:t xml:space="preserve">Frontend: MIS Alea Excel Integration</w:t>
       </w:r>
     </w:p>
-    <w:bookmarkEnd w:id="132"/>
     <w:bookmarkEnd w:id="133"/>
-    <w:bookmarkStart w:id="134" w:name="Xc017423af9d7f86221842709e4835aadf5919fc"/>
+    <w:bookmarkEnd w:id="134"/>
+    <w:bookmarkStart w:id="135" w:name="Xc017423af9d7f86221842709e4835aadf5919fc"/>
     <w:p>
       <w:pPr>
         <w:pStyle w:val="Heading3"/>
@@ -5914,10 +5924,10 @@
         <w:br w:type="page"/>
       </w:r>
     </w:p>
-    <w:bookmarkEnd w:id="134"/>
     <w:bookmarkEnd w:id="135"/>
     <w:bookmarkEnd w:id="136"/>
-    <w:bookmarkStart w:id="162" w:name="referenzen-bewertungen-für-germo-görtz"/>
+    <w:bookmarkEnd w:id="137"/>
+    <w:bookmarkStart w:id="163" w:name="referenzen-bewertungen-für-germo-görtz"/>
     <w:p>
       <w:pPr>
         <w:pStyle w:val="Heading1"/>
@@ -5926,7 +5936,7 @@
         <w:t xml:space="preserve">Referenzen / Bewertungen für Germo Görtz</w:t>
       </w:r>
     </w:p>
-    <w:bookmarkStart w:id="137" w:name="würth-logistics-ag-1"/>
+    <w:bookmarkStart w:id="138" w:name="würth-logistics-ag-1"/>
     <w:p>
       <w:pPr>
         <w:pStyle w:val="Heading2"/>
@@ -5951,8 +5961,8 @@
         <w:t xml:space="preserve">Herr Görtz ist ein höchst profesionller Consulter. Herr Görtz hat während den ersten zwei Wochen vom Aufbau unserem DWH hervorragende Arbeit im initialen Setting und bei der Schulung der Mitarbeiter im Analytics Creator inkl. SSIS / SSAS geleistet. Nach den zwei Wochen sind wir in der Lage, einen grossteil der DWH Struktur und Logiken eigenständig zu pflegen und warten.</w:t>
       </w:r>
     </w:p>
-    <w:bookmarkEnd w:id="137"/>
-    <w:bookmarkStart w:id="138" w:name="öffentlich-rechtliche-versicherung"/>
+    <w:bookmarkEnd w:id="138"/>
+    <w:bookmarkStart w:id="139" w:name="öffentlich-rechtliche-versicherung"/>
     <w:p>
       <w:pPr>
         <w:pStyle w:val="Heading2"/>
@@ -5977,8 +5987,8 @@
         <w:t xml:space="preserve">Herr Görtz hat uns in unserem Projekt mehr als 1 Jahr als Haupt-Entwickler unterstützt. Dabei war er zuständig für die Programmierung von Partner- und Vertragsdaten im neu aufgebauten DWH. Herr Görtz hat die Programmierung mit hoher Eigenmotivation und zügig durchgeführt. Daneben war sehr positiv, dass er einen sehr regelmäßigen, konstruktiven und intensiven Austausch mit den Fachkonzeptionierern gehaltet hat und somit stets Dinge hinterfragt und für die Programmierung verbessert hat.</w:t>
       </w:r>
     </w:p>
-    <w:bookmarkEnd w:id="138"/>
-    <w:bookmarkStart w:id="140" w:name="drk-kliniken-berlin-1"/>
+    <w:bookmarkEnd w:id="139"/>
+    <w:bookmarkStart w:id="141" w:name="drk-kliniken-berlin-1"/>
     <w:p>
       <w:pPr>
         <w:pStyle w:val="Heading2"/>
@@ -6007,7 +6017,7 @@
       <w:pPr>
         <w:pStyle w:val="BodyText"/>
       </w:pPr>
-      <w:hyperlink r:id="rId139">
+      <w:hyperlink r:id="rId140">
         <w:r>
           <w:rPr>
             <w:rStyle w:val="Hyperlink"/>
@@ -6016,8 +6026,8 @@
         </w:r>
       </w:hyperlink>
     </w:p>
-    <w:bookmarkEnd w:id="140"/>
-    <w:bookmarkStart w:id="142" w:name="vivantes---krankenhauskonzern-1"/>
+    <w:bookmarkEnd w:id="141"/>
+    <w:bookmarkStart w:id="143" w:name="vivantes---krankenhauskonzern-1"/>
     <w:p>
       <w:pPr>
         <w:pStyle w:val="Heading2"/>
@@ -6095,7 +6105,7 @@
       <w:pPr>
         <w:pStyle w:val="BodyText"/>
       </w:pPr>
-      <w:hyperlink r:id="rId141">
+      <w:hyperlink r:id="rId142">
         <w:r>
           <w:rPr>
             <w:rStyle w:val="Hyperlink"/>
@@ -6104,8 +6114,8 @@
         </w:r>
       </w:hyperlink>
     </w:p>
-    <w:bookmarkEnd w:id="142"/>
-    <w:bookmarkStart w:id="143" w:name="vivantes---krankenhauskonzern-2"/>
+    <w:bookmarkEnd w:id="143"/>
+    <w:bookmarkStart w:id="144" w:name="vivantes---krankenhauskonzern-2"/>
     <w:p>
       <w:pPr>
         <w:pStyle w:val="Heading2"/>
@@ -6134,7 +6144,7 @@
       <w:pPr>
         <w:pStyle w:val="BodyText"/>
       </w:pPr>
-      <w:hyperlink r:id="rId141">
+      <w:hyperlink r:id="rId142">
         <w:r>
           <w:rPr>
             <w:rStyle w:val="Hyperlink"/>
@@ -6143,8 +6153,8 @@
         </w:r>
       </w:hyperlink>
     </w:p>
-    <w:bookmarkEnd w:id="143"/>
-    <w:bookmarkStart w:id="145" w:name="bezirkskliniken-mittelfranken"/>
+    <w:bookmarkEnd w:id="144"/>
+    <w:bookmarkStart w:id="146" w:name="bezirkskliniken-mittelfranken"/>
     <w:p>
       <w:pPr>
         <w:pStyle w:val="Heading2"/>
@@ -6173,7 +6183,7 @@
       <w:pPr>
         <w:pStyle w:val="BodyText"/>
       </w:pPr>
-      <w:hyperlink r:id="rId144">
+      <w:hyperlink r:id="rId145">
         <w:r>
           <w:rPr>
             <w:rStyle w:val="Hyperlink"/>
@@ -6182,8 +6192,8 @@
         </w:r>
       </w:hyperlink>
     </w:p>
-    <w:bookmarkEnd w:id="145"/>
-    <w:bookmarkStart w:id="147" w:name="Xd1e7c11cbd7939e814c4f51c01abd0b8081ca66"/>
+    <w:bookmarkEnd w:id="146"/>
+    <w:bookmarkStart w:id="148" w:name="Xd1e7c11cbd7939e814c4f51c01abd0b8081ca66"/>
     <w:p>
       <w:pPr>
         <w:pStyle w:val="Heading2"/>
@@ -6228,7 +6238,7 @@
       <w:pPr>
         <w:pStyle w:val="BodyText"/>
       </w:pPr>
-      <w:hyperlink r:id="rId146">
+      <w:hyperlink r:id="rId147">
         <w:r>
           <w:rPr>
             <w:rStyle w:val="Hyperlink"/>
@@ -6237,8 +6247,8 @@
         </w:r>
       </w:hyperlink>
     </w:p>
-    <w:bookmarkEnd w:id="147"/>
-    <w:bookmarkStart w:id="148" w:name="opel"/>
+    <w:bookmarkEnd w:id="148"/>
+    <w:bookmarkStart w:id="149" w:name="opel"/>
     <w:p>
       <w:pPr>
         <w:pStyle w:val="Heading2"/>
@@ -6271,8 +6281,8 @@
         <w:t xml:space="preserve">He is determined to do a good job and offers good value for his customers. I would recommend Germo and would not hesitate to work with him in the future.</w:t>
       </w:r>
     </w:p>
-    <w:bookmarkEnd w:id="148"/>
-    <w:bookmarkStart w:id="150" w:name="henkel-ag-co.-kgaa-2"/>
+    <w:bookmarkEnd w:id="149"/>
+    <w:bookmarkStart w:id="151" w:name="henkel-ag-co.-kgaa-2"/>
     <w:p>
       <w:pPr>
         <w:pStyle w:val="Heading2"/>
@@ -6301,7 +6311,7 @@
       <w:pPr>
         <w:pStyle w:val="BodyText"/>
       </w:pPr>
-      <w:hyperlink r:id="rId149">
+      <w:hyperlink r:id="rId150">
         <w:r>
           <w:rPr>
             <w:rStyle w:val="Hyperlink"/>
@@ -6310,8 +6320,8 @@
         </w:r>
       </w:hyperlink>
     </w:p>
-    <w:bookmarkEnd w:id="150"/>
-    <w:bookmarkStart w:id="151" w:name="investitionsgüterhersteller-20.000-ma"/>
+    <w:bookmarkEnd w:id="151"/>
+    <w:bookmarkStart w:id="152" w:name="investitionsgüterhersteller-20.000-ma"/>
     <w:p>
       <w:pPr>
         <w:pStyle w:val="Heading2"/>
@@ -6336,8 +6346,8 @@
         <w:t xml:space="preserve">Der Berater besitzt sehr gute Kenntnisse im Aufbau und Betrieb von komplexen Data Warehouse Systemen und rund um die Themen BI-Solutions. Mit seinem umfassenden fachlichen Know-How und Erfahrungen konnte er die anspruchsvollen Anforderungen innovativ und zur unserer vollsten Zufriedenheit umsetzen. Die Zusammenarbeit und Kommunikation klappt hervorragend. Neben seinem tiefgehenden Fachwissen sind vor allem seine hohe Einsatzbereitschaft, Engagement und Anpassungsfähigkeit sowie seine sorgfältige, innovative und selbständige Arbeitsweise hervorzuheben. Wir bedanken uns für die erfolgreiche Zusammenarbeit und werden mit ihm auch in der Zukunft gerne zusammenarbeiten.</w:t>
       </w:r>
     </w:p>
-    <w:bookmarkEnd w:id="151"/>
-    <w:bookmarkStart w:id="153" w:name="kelvion-holding-gmbh"/>
+    <w:bookmarkEnd w:id="152"/>
+    <w:bookmarkStart w:id="154" w:name="kelvion-holding-gmbh"/>
     <w:p>
       <w:pPr>
         <w:pStyle w:val="Heading2"/>
@@ -6366,7 +6376,7 @@
       <w:pPr>
         <w:pStyle w:val="BodyText"/>
       </w:pPr>
-      <w:hyperlink r:id="rId152">
+      <w:hyperlink r:id="rId153">
         <w:r>
           <w:rPr>
             <w:rStyle w:val="Hyperlink"/>
@@ -6375,8 +6385,8 @@
         </w:r>
       </w:hyperlink>
     </w:p>
-    <w:bookmarkEnd w:id="153"/>
-    <w:bookmarkStart w:id="155" w:name="volkswagen-nutzfahrzeuge"/>
+    <w:bookmarkEnd w:id="154"/>
+    <w:bookmarkStart w:id="156" w:name="volkswagen-nutzfahrzeuge"/>
     <w:p>
       <w:pPr>
         <w:pStyle w:val="Heading2"/>
@@ -6423,7 +6433,7 @@
       <w:pPr>
         <w:pStyle w:val="BodyText"/>
       </w:pPr>
-      <w:hyperlink r:id="rId154">
+      <w:hyperlink r:id="rId155">
         <w:r>
           <w:rPr>
             <w:rStyle w:val="Hyperlink"/>
@@ -6432,8 +6442,8 @@
         </w:r>
       </w:hyperlink>
     </w:p>
-    <w:bookmarkEnd w:id="155"/>
-    <w:bookmarkStart w:id="157" w:name="nestlé"/>
+    <w:bookmarkEnd w:id="156"/>
+    <w:bookmarkStart w:id="158" w:name="nestlé"/>
     <w:p>
       <w:pPr>
         <w:pStyle w:val="Heading2"/>
@@ -6462,7 +6472,7 @@
       <w:pPr>
         <w:pStyle w:val="BodyText"/>
       </w:pPr>
-      <w:hyperlink r:id="rId156">
+      <w:hyperlink r:id="rId157">
         <w:r>
           <w:rPr>
             <w:rStyle w:val="Hyperlink"/>
@@ -6471,8 +6481,8 @@
         </w:r>
       </w:hyperlink>
     </w:p>
-    <w:bookmarkEnd w:id="157"/>
-    <w:bookmarkStart w:id="159" w:name="landwirtschaftliche-rentenbank-1"/>
+    <w:bookmarkEnd w:id="158"/>
+    <w:bookmarkStart w:id="160" w:name="landwirtschaftliche-rentenbank-1"/>
     <w:p>
       <w:pPr>
         <w:pStyle w:val="Heading2"/>
@@ -6501,7 +6511,7 @@
       <w:pPr>
         <w:pStyle w:val="BodyText"/>
       </w:pPr>
-      <w:hyperlink r:id="rId158">
+      <w:hyperlink r:id="rId159">
         <w:r>
           <w:rPr>
             <w:rStyle w:val="Hyperlink"/>
@@ -6510,8 +6520,8 @@
         </w:r>
       </w:hyperlink>
     </w:p>
-    <w:bookmarkEnd w:id="159"/>
-    <w:bookmarkStart w:id="161" w:name="mis-ag"/>
+    <w:bookmarkEnd w:id="160"/>
+    <w:bookmarkStart w:id="162" w:name="mis-ag"/>
     <w:p>
       <w:pPr>
         <w:pStyle w:val="Heading2"/>
@@ -6630,7 +6640,7 @@
       <w:pPr>
         <w:pStyle w:val="BodyText"/>
       </w:pPr>
-      <w:hyperlink r:id="rId160">
+      <w:hyperlink r:id="rId161">
         <w:r>
           <w:rPr>
             <w:rStyle w:val="Hyperlink"/>
@@ -6639,8 +6649,8 @@
         </w:r>
       </w:hyperlink>
     </w:p>
-    <w:bookmarkEnd w:id="161"/>
     <w:bookmarkEnd w:id="162"/>
+    <w:bookmarkEnd w:id="163"/>
     <w:sectPr/>
   </w:body>
 </w:document>

</xml_diff>

<commit_message>
Projekthistorie aktualisiert. Inhalt des Profils so, dass es im Word-Export auf der ersten Seite keine Überschrift von Inhalten der nächsten Seite gibt.
</commit_message>
<xml_diff>
--- a/Germo_Goertz_IT_profile.docx
+++ b/Germo_Goertz_IT_profile.docx
@@ -131,7 +131,7 @@
         <w:pStyle w:val="Date"/>
       </w:pPr>
       <w:r>
-        <w:t xml:space="preserve">17.03.2022</w:t>
+        <w:t xml:space="preserve">27.04.2022</w:t>
       </w:r>
     </w:p>
     <w:p>
@@ -226,6 +226,14 @@
         <w:pStyle w:val="FirstParagraph"/>
       </w:pPr>
       <w:r>
+        <w:t xml:space="preserve">in English:</w:t>
+      </w:r>
+    </w:p>
+    <w:p>
+      <w:pPr>
+        <w:pStyle w:val="BodyText"/>
+      </w:pPr>
+      <w:r>
         <w:t xml:space="preserve">Diplom-Mediziner, Biophysiker,</w:t>
       </w:r>
       <w:r>
@@ -258,9 +266,11 @@
       <w:r>
         <w:t xml:space="preserve">на русском:</w:t>
       </w:r>
-      <w:r>
-        <w:br/>
-      </w:r>
+    </w:p>
+    <w:p>
+      <w:pPr>
+        <w:pStyle w:val="BodyText"/>
+      </w:pPr>
       <w:hyperlink r:id="rId27">
         <w:r>
           <w:rPr>
@@ -1730,7 +1740,7 @@
       </w:r>
     </w:p>
     <w:bookmarkEnd w:id="57"/>
-    <w:bookmarkStart w:id="143" w:name="projekthistorie-germo-görtz-de"/>
+    <w:bookmarkStart w:id="144" w:name="projekthistorie-germo-görtz-de"/>
     <w:p>
       <w:pPr>
         <w:pStyle w:val="Heading1"/>
@@ -1739,13 +1749,21 @@
         <w:t xml:space="preserve">Projekthistorie Germo Görtz (de)</w:t>
       </w:r>
     </w:p>
-    <w:bookmarkStart w:id="58" w:name="bis-jetzt-betty-barclay"/>
+    <w:p>
+      <w:pPr>
+        <w:pStyle w:val="FirstParagraph"/>
+      </w:pPr>
+      <w:r>
+        <w:t xml:space="preserve">zeitlich sortiert nach Projekt-Ende</w:t>
+      </w:r>
+    </w:p>
+    <w:bookmarkStart w:id="58" w:name="X6a9e89c81377377d4f5190d1aaa0d6541e25da0"/>
     <w:p>
       <w:pPr>
         <w:pStyle w:val="Heading2"/>
       </w:pPr>
       <w:r>
-        <w:t xml:space="preserve">03/2022 - bis jetzt; Betty Barclay</w:t>
+        <w:t xml:space="preserve">05/2022 - bis jetzt; Nomura Asset Management Europe KVG mbH</w:t>
       </w:r>
     </w:p>
     <w:p>
@@ -1761,13 +1779,13 @@
       </w:r>
     </w:p>
     <w:bookmarkEnd w:id="58"/>
-    <w:bookmarkStart w:id="59" w:name="bis-jetzt-roller"/>
+    <w:bookmarkStart w:id="59" w:name="bis-jetzt-syskron---im-house-of-krones"/>
     <w:p>
       <w:pPr>
         <w:pStyle w:val="Heading2"/>
       </w:pPr>
       <w:r>
-        <w:t xml:space="preserve">01/2022 - bis jetzt; Roller</w:t>
+        <w:t xml:space="preserve">08/2021 - bis jetzt; SYSKRON - im House of Krones</w:t>
       </w:r>
     </w:p>
     <w:p>
@@ -1783,13 +1801,38 @@
       </w:r>
     </w:p>
     <w:bookmarkEnd w:id="59"/>
-    <w:bookmarkStart w:id="60" w:name="bis-jetzt-syskron---im-house-of-krones"/>
+    <w:bookmarkStart w:id="62" w:name="bis-jetzt-iconcare-binovis-visality"/>
     <w:p>
       <w:pPr>
         <w:pStyle w:val="Heading2"/>
       </w:pPr>
       <w:r>
-        <w:t xml:space="preserve">08/2021 - bis jetzt; SYSKRON - im House of Krones</w:t>
+        <w:t xml:space="preserve">09/2019 - bis jetzt; iconcare (BInovis &amp; Visality)</w:t>
+      </w:r>
+    </w:p>
+    <w:p>
+      <w:pPr>
+        <w:pStyle w:val="FirstParagraph"/>
+      </w:pPr>
+      <w:r>
+        <w:t xml:space="preserve">10-50 Mitarbeiter</w:t>
+      </w:r>
+    </w:p>
+    <w:p>
+      <w:pPr>
+        <w:pStyle w:val="BodyText"/>
+      </w:pPr>
+      <w:r>
+        <w:t xml:space="preserve">Sonstiges</w:t>
+      </w:r>
+    </w:p>
+    <w:bookmarkStart w:id="61" w:name="microsoft-bi-architekt-und-entwickler"/>
+    <w:p>
+      <w:pPr>
+        <w:pStyle w:val="Heading3"/>
+      </w:pPr>
+      <w:r>
+        <w:t xml:space="preserve">Microsoft BI Architekt und Entwickler</w:t>
       </w:r>
     </w:p>
     <w:p>
@@ -1801,53 +1844,6 @@
         <w:pStyle w:val="Compact"/>
       </w:pPr>
       <w:r>
-        <w:t xml:space="preserve">Unterstützung im Bereich MS SQL Server / BI</w:t>
-      </w:r>
-    </w:p>
-    <w:bookmarkEnd w:id="60"/>
-    <w:bookmarkStart w:id="63" w:name="bis-jetzt-iconcare-binovis-visality"/>
-    <w:p>
-      <w:pPr>
-        <w:pStyle w:val="Heading2"/>
-      </w:pPr>
-      <w:r>
-        <w:t xml:space="preserve">09/2019 - bis jetzt; iconcare (BInovis &amp; Visality)</w:t>
-      </w:r>
-    </w:p>
-    <w:p>
-      <w:pPr>
-        <w:pStyle w:val="FirstParagraph"/>
-      </w:pPr>
-      <w:r>
-        <w:t xml:space="preserve">10-50 Mitarbeiter</w:t>
-      </w:r>
-    </w:p>
-    <w:p>
-      <w:pPr>
-        <w:pStyle w:val="BodyText"/>
-      </w:pPr>
-      <w:r>
-        <w:t xml:space="preserve">Sonstiges</w:t>
-      </w:r>
-    </w:p>
-    <w:bookmarkStart w:id="62" w:name="microsoft-bi-architekt-und-entwickler"/>
-    <w:p>
-      <w:pPr>
-        <w:pStyle w:val="Heading3"/>
-      </w:pPr>
-      <w:r>
-        <w:t xml:space="preserve">Microsoft BI Architekt und Entwickler</w:t>
-      </w:r>
-    </w:p>
-    <w:p>
-      <w:pPr>
-        <w:numPr>
-          <w:ilvl w:val="0"/>
-          <w:numId w:val="1012"/>
-        </w:numPr>
-        <w:pStyle w:val="Compact"/>
-      </w:pPr>
-      <w:r>
         <w:t xml:space="preserve">EventAnalytics</w:t>
       </w:r>
       <w:r>
@@ -1861,7 +1857,7 @@
       <w:pPr>
         <w:numPr>
           <w:ilvl w:val="0"/>
-          <w:numId w:val="1012"/>
+          <w:numId w:val="1011"/>
         </w:numPr>
         <w:pStyle w:val="Compact"/>
       </w:pPr>
@@ -1877,7 +1873,7 @@
       <w:r>
         <w:br/>
       </w:r>
-      <w:hyperlink r:id="rId61">
+      <w:hyperlink r:id="rId60">
         <w:r>
           <w:rPr>
             <w:rStyle w:val="Hyperlink"/>
@@ -1890,46 +1886,90 @@
       <w:pPr>
         <w:numPr>
           <w:ilvl w:val="0"/>
+          <w:numId w:val="1011"/>
+        </w:numPr>
+        <w:pStyle w:val="Compact"/>
+      </w:pPr>
+      <w:r>
+        <w:t xml:space="preserve">smarte Stromzähler, Zeitanalysen von Stromverbräuchen</w:t>
+      </w:r>
+    </w:p>
+    <w:p>
+      <w:pPr>
+        <w:numPr>
+          <w:ilvl w:val="1"/>
           <w:numId w:val="1012"/>
         </w:numPr>
         <w:pStyle w:val="Compact"/>
       </w:pPr>
       <w:r>
-        <w:t xml:space="preserve">smarte Stromzähler, Zeitanalysen von Stromverbräuchen</w:t>
+        <w:t xml:space="preserve">IoT</w:t>
       </w:r>
     </w:p>
     <w:p>
       <w:pPr>
         <w:numPr>
           <w:ilvl w:val="1"/>
+          <w:numId w:val="1012"/>
+        </w:numPr>
+        <w:pStyle w:val="Compact"/>
+      </w:pPr>
+      <w:r>
+        <w:t xml:space="preserve">SQL Server, Python</w:t>
+      </w:r>
+    </w:p>
+    <w:bookmarkEnd w:id="61"/>
+    <w:bookmarkEnd w:id="62"/>
+    <w:bookmarkStart w:id="63" w:name="bis-052022-roller"/>
+    <w:p>
+      <w:pPr>
+        <w:pStyle w:val="Heading2"/>
+      </w:pPr>
+      <w:r>
+        <w:t xml:space="preserve">01/2022 - bis 05/2022; Roller</w:t>
+      </w:r>
+    </w:p>
+    <w:p>
+      <w:pPr>
+        <w:numPr>
+          <w:ilvl w:val="0"/>
           <w:numId w:val="1013"/>
         </w:numPr>
         <w:pStyle w:val="Compact"/>
       </w:pPr>
       <w:r>
-        <w:t xml:space="preserve">IoT</w:t>
-      </w:r>
-    </w:p>
-    <w:p>
-      <w:pPr>
-        <w:numPr>
-          <w:ilvl w:val="1"/>
-          <w:numId w:val="1013"/>
-        </w:numPr>
-        <w:pStyle w:val="Compact"/>
-      </w:pPr>
-      <w:r>
-        <w:t xml:space="preserve">SQL Server, Python</w:t>
-      </w:r>
-    </w:p>
-    <w:bookmarkEnd w:id="62"/>
+        <w:t xml:space="preserve">Unterstützung im Bereich MS SQL Server / BI</w:t>
+      </w:r>
+    </w:p>
     <w:bookmarkEnd w:id="63"/>
-    <w:bookmarkStart w:id="65" w:name="abcfinance"/>
+    <w:bookmarkStart w:id="64" w:name="bis-042022-betty-barclay"/>
     <w:p>
       <w:pPr>
         <w:pStyle w:val="Heading2"/>
       </w:pPr>
       <w:r>
+        <w:t xml:space="preserve">03/2022 - bis 04/2022; Betty Barclay</w:t>
+      </w:r>
+    </w:p>
+    <w:p>
+      <w:pPr>
+        <w:numPr>
+          <w:ilvl w:val="0"/>
+          <w:numId w:val="1014"/>
+        </w:numPr>
+        <w:pStyle w:val="Compact"/>
+      </w:pPr>
+      <w:r>
+        <w:t xml:space="preserve">Unterstützung im Bereich MS SQL Server / BI</w:t>
+      </w:r>
+    </w:p>
+    <w:bookmarkEnd w:id="64"/>
+    <w:bookmarkStart w:id="66" w:name="abcfinance"/>
+    <w:p>
+      <w:pPr>
+        <w:pStyle w:val="Heading2"/>
+      </w:pPr>
+      <w:r>
         <w:t xml:space="preserve">08/2021 - 12/2021; abcfinance</w:t>
       </w:r>
     </w:p>
@@ -1949,7 +1989,7 @@
         <w:t xml:space="preserve">Banken und Finanzdienstleistungen</w:t>
       </w:r>
     </w:p>
-    <w:bookmarkStart w:id="64" w:name="X839ca400b860571f4afd327bb95a0331d09417e"/>
+    <w:bookmarkStart w:id="65" w:name="X839ca400b860571f4afd327bb95a0331d09417e"/>
     <w:p>
       <w:pPr>
         <w:pStyle w:val="Heading3"/>
@@ -1962,7 +2002,7 @@
       <w:pPr>
         <w:numPr>
           <w:ilvl w:val="0"/>
-          <w:numId w:val="1014"/>
+          <w:numId w:val="1015"/>
         </w:numPr>
         <w:pStyle w:val="Compact"/>
       </w:pPr>
@@ -1974,7 +2014,7 @@
       <w:pPr>
         <w:numPr>
           <w:ilvl w:val="0"/>
-          <w:numId w:val="1014"/>
+          <w:numId w:val="1015"/>
         </w:numPr>
         <w:pStyle w:val="Compact"/>
       </w:pPr>
@@ -1986,7 +2026,7 @@
       <w:pPr>
         <w:numPr>
           <w:ilvl w:val="0"/>
-          <w:numId w:val="1014"/>
+          <w:numId w:val="1015"/>
         </w:numPr>
         <w:pStyle w:val="Compact"/>
       </w:pPr>
@@ -1998,7 +2038,7 @@
       <w:pPr>
         <w:numPr>
           <w:ilvl w:val="0"/>
-          <w:numId w:val="1014"/>
+          <w:numId w:val="1015"/>
         </w:numPr>
         <w:pStyle w:val="Compact"/>
       </w:pPr>
@@ -2006,9 +2046,9 @@
         <w:t xml:space="preserve">Einführung eines entsprechenden Werkzeugs</w:t>
       </w:r>
     </w:p>
-    <w:bookmarkEnd w:id="64"/>
     <w:bookmarkEnd w:id="65"/>
-    <w:bookmarkStart w:id="67" w:name="peter-hahn-gmbh"/>
+    <w:bookmarkEnd w:id="66"/>
+    <w:bookmarkStart w:id="68" w:name="peter-hahn-gmbh"/>
     <w:p>
       <w:pPr>
         <w:pStyle w:val="Heading2"/>
@@ -2033,7 +2073,7 @@
         <w:t xml:space="preserve">Handel (Bekleidung)</w:t>
       </w:r>
     </w:p>
-    <w:bookmarkStart w:id="66" w:name="power-bi-expert"/>
+    <w:bookmarkStart w:id="67" w:name="power-bi-expert"/>
     <w:p>
       <w:pPr>
         <w:pStyle w:val="Heading3"/>
@@ -2046,7 +2086,7 @@
       <w:pPr>
         <w:numPr>
           <w:ilvl w:val="0"/>
-          <w:numId w:val="1015"/>
+          <w:numId w:val="1016"/>
         </w:numPr>
         <w:pStyle w:val="Compact"/>
       </w:pPr>
@@ -2058,7 +2098,7 @@
       <w:pPr>
         <w:numPr>
           <w:ilvl w:val="0"/>
-          <w:numId w:val="1015"/>
+          <w:numId w:val="1016"/>
         </w:numPr>
         <w:pStyle w:val="Compact"/>
       </w:pPr>
@@ -2076,7 +2116,7 @@
       <w:pPr>
         <w:numPr>
           <w:ilvl w:val="0"/>
-          <w:numId w:val="1015"/>
+          <w:numId w:val="1016"/>
         </w:numPr>
         <w:pStyle w:val="Compact"/>
       </w:pPr>
@@ -2084,9 +2124,9 @@
         <w:t xml:space="preserve">Zusammenarbeit mit anderen Teilprojekten und Zuarbeit von Ergebnissen</w:t>
       </w:r>
     </w:p>
-    <w:bookmarkEnd w:id="66"/>
     <w:bookmarkEnd w:id="67"/>
-    <w:bookmarkStart w:id="69" w:name="meag---munich-ergo-assetmanagement-gmbh"/>
+    <w:bookmarkEnd w:id="68"/>
+    <w:bookmarkStart w:id="70" w:name="meag---munich-ergo-assetmanagement-gmbh"/>
     <w:p>
       <w:pPr>
         <w:pStyle w:val="Heading2"/>
@@ -2111,7 +2151,7 @@
         <w:t xml:space="preserve">Banken und Finanzdienstleistungen</w:t>
       </w:r>
     </w:p>
-    <w:bookmarkStart w:id="68" w:name="Xe19d0bb59e1c1e0f9441ce6a40f04abcc3c6a99"/>
+    <w:bookmarkStart w:id="69" w:name="Xe19d0bb59e1c1e0f9441ce6a40f04abcc3c6a99"/>
     <w:p>
       <w:pPr>
         <w:pStyle w:val="Heading3"/>
@@ -2124,7 +2164,7 @@
       <w:pPr>
         <w:numPr>
           <w:ilvl w:val="0"/>
-          <w:numId w:val="1016"/>
+          <w:numId w:val="1017"/>
         </w:numPr>
         <w:pStyle w:val="Compact"/>
       </w:pPr>
@@ -2136,7 +2176,7 @@
       <w:pPr>
         <w:numPr>
           <w:ilvl w:val="0"/>
-          <w:numId w:val="1016"/>
+          <w:numId w:val="1017"/>
         </w:numPr>
         <w:pStyle w:val="Compact"/>
       </w:pPr>
@@ -2148,7 +2188,7 @@
       <w:pPr>
         <w:numPr>
           <w:ilvl w:val="0"/>
-          <w:numId w:val="1016"/>
+          <w:numId w:val="1017"/>
         </w:numPr>
         <w:pStyle w:val="Compact"/>
       </w:pPr>
@@ -2156,9 +2196,9 @@
         <w:t xml:space="preserve">einzelne Module mit Python, Powershell</w:t>
       </w:r>
     </w:p>
-    <w:bookmarkEnd w:id="68"/>
     <w:bookmarkEnd w:id="69"/>
-    <w:bookmarkStart w:id="71" w:name="swisscom"/>
+    <w:bookmarkEnd w:id="70"/>
+    <w:bookmarkStart w:id="72" w:name="swisscom"/>
     <w:p>
       <w:pPr>
         <w:pStyle w:val="Heading2"/>
@@ -2183,7 +2223,7 @@
         <w:t xml:space="preserve">Telekommunikation</w:t>
       </w:r>
     </w:p>
-    <w:bookmarkStart w:id="70" w:name="Xb9fb9564f1b06be85a8bfa37059ed4857b0de00"/>
+    <w:bookmarkStart w:id="71" w:name="Xb9fb9564f1b06be85a8bfa37059ed4857b0de00"/>
     <w:p>
       <w:pPr>
         <w:pStyle w:val="Heading3"/>
@@ -2196,7 +2236,7 @@
       <w:pPr>
         <w:numPr>
           <w:ilvl w:val="0"/>
-          <w:numId w:val="1017"/>
+          <w:numId w:val="1018"/>
         </w:numPr>
         <w:pStyle w:val="Compact"/>
       </w:pPr>
@@ -2208,7 +2248,7 @@
       <w:pPr>
         <w:numPr>
           <w:ilvl w:val="0"/>
-          <w:numId w:val="1017"/>
+          <w:numId w:val="1018"/>
         </w:numPr>
         <w:pStyle w:val="Compact"/>
       </w:pPr>
@@ -2220,7 +2260,7 @@
       <w:pPr>
         <w:numPr>
           <w:ilvl w:val="0"/>
-          <w:numId w:val="1017"/>
+          <w:numId w:val="1018"/>
         </w:numPr>
         <w:pStyle w:val="Compact"/>
       </w:pPr>
@@ -2232,7 +2272,7 @@
       <w:pPr>
         <w:numPr>
           <w:ilvl w:val="0"/>
-          <w:numId w:val="1017"/>
+          <w:numId w:val="1018"/>
         </w:numPr>
         <w:pStyle w:val="Compact"/>
       </w:pPr>
@@ -2244,7 +2284,7 @@
       <w:pPr>
         <w:numPr>
           <w:ilvl w:val="0"/>
-          <w:numId w:val="1017"/>
+          <w:numId w:val="1018"/>
         </w:numPr>
         <w:pStyle w:val="Compact"/>
       </w:pPr>
@@ -2252,9 +2292,9 @@
         <w:t xml:space="preserve">DWH, ELT und SSAS werden mit AnalyticsCreator erstellt</w:t>
       </w:r>
     </w:p>
-    <w:bookmarkEnd w:id="70"/>
     <w:bookmarkEnd w:id="71"/>
-    <w:bookmarkStart w:id="73" w:name="drk-kliniken-berlin"/>
+    <w:bookmarkEnd w:id="72"/>
+    <w:bookmarkStart w:id="74" w:name="drk-kliniken-berlin"/>
     <w:p>
       <w:pPr>
         <w:pStyle w:val="Heading2"/>
@@ -2279,7 +2319,7 @@
         <w:t xml:space="preserve">Sonstiges</w:t>
       </w:r>
     </w:p>
-    <w:bookmarkStart w:id="72" w:name="Xe3eacee3cc74dfb06c4438c5fd41c4fce004c13"/>
+    <w:bookmarkStart w:id="73" w:name="Xe3eacee3cc74dfb06c4438c5fd41c4fce004c13"/>
     <w:p>
       <w:pPr>
         <w:pStyle w:val="Heading3"/>
@@ -2300,7 +2340,7 @@
       <w:pPr>
         <w:numPr>
           <w:ilvl w:val="0"/>
-          <w:numId w:val="1018"/>
+          <w:numId w:val="1019"/>
         </w:numPr>
         <w:pStyle w:val="Compact"/>
       </w:pPr>
@@ -2312,7 +2352,7 @@
       <w:pPr>
         <w:numPr>
           <w:ilvl w:val="0"/>
-          <w:numId w:val="1018"/>
+          <w:numId w:val="1019"/>
         </w:numPr>
         <w:pStyle w:val="Compact"/>
       </w:pPr>
@@ -2324,7 +2364,7 @@
       <w:pPr>
         <w:numPr>
           <w:ilvl w:val="0"/>
-          <w:numId w:val="1018"/>
+          <w:numId w:val="1019"/>
         </w:numPr>
         <w:pStyle w:val="Compact"/>
       </w:pPr>
@@ -2336,7 +2376,7 @@
       <w:pPr>
         <w:numPr>
           <w:ilvl w:val="0"/>
-          <w:numId w:val="1018"/>
+          <w:numId w:val="1019"/>
         </w:numPr>
         <w:pStyle w:val="Compact"/>
       </w:pPr>
@@ -2348,7 +2388,7 @@
       <w:pPr>
         <w:numPr>
           <w:ilvl w:val="0"/>
-          <w:numId w:val="1018"/>
+          <w:numId w:val="1019"/>
         </w:numPr>
         <w:pStyle w:val="Compact"/>
       </w:pPr>
@@ -2360,7 +2400,7 @@
       <w:pPr>
         <w:numPr>
           <w:ilvl w:val="0"/>
-          <w:numId w:val="1018"/>
+          <w:numId w:val="1019"/>
         </w:numPr>
         <w:pStyle w:val="Compact"/>
       </w:pPr>
@@ -2372,7 +2412,7 @@
       <w:pPr>
         <w:numPr>
           <w:ilvl w:val="0"/>
-          <w:numId w:val="1018"/>
+          <w:numId w:val="1019"/>
         </w:numPr>
         <w:pStyle w:val="Compact"/>
       </w:pPr>
@@ -2384,7 +2424,7 @@
       <w:pPr>
         <w:numPr>
           <w:ilvl w:val="0"/>
-          <w:numId w:val="1018"/>
+          <w:numId w:val="1019"/>
         </w:numPr>
         <w:pStyle w:val="Compact"/>
       </w:pPr>
@@ -2396,7 +2436,7 @@
       <w:pPr>
         <w:numPr>
           <w:ilvl w:val="0"/>
-          <w:numId w:val="1018"/>
+          <w:numId w:val="1019"/>
         </w:numPr>
         <w:pStyle w:val="Compact"/>
       </w:pPr>
@@ -2408,7 +2448,7 @@
       <w:pPr>
         <w:numPr>
           <w:ilvl w:val="0"/>
-          <w:numId w:val="1018"/>
+          <w:numId w:val="1019"/>
         </w:numPr>
         <w:pStyle w:val="Compact"/>
       </w:pPr>
@@ -2428,7 +2468,7 @@
       <w:pPr>
         <w:numPr>
           <w:ilvl w:val="0"/>
-          <w:numId w:val="1019"/>
+          <w:numId w:val="1020"/>
         </w:numPr>
         <w:pStyle w:val="Compact"/>
       </w:pPr>
@@ -2448,7 +2488,7 @@
       <w:pPr>
         <w:numPr>
           <w:ilvl w:val="0"/>
-          <w:numId w:val="1020"/>
+          <w:numId w:val="1021"/>
         </w:numPr>
         <w:pStyle w:val="Compact"/>
       </w:pPr>
@@ -2468,7 +2508,7 @@
       <w:pPr>
         <w:numPr>
           <w:ilvl w:val="0"/>
-          <w:numId w:val="1021"/>
+          <w:numId w:val="1022"/>
         </w:numPr>
         <w:pStyle w:val="Compact"/>
       </w:pPr>
@@ -2499,9 +2539,9 @@
         <w:t xml:space="preserve">, bis irgendwann die vollständige Migration in ein klinisches DWH des KISAnbieters abgeschlossen sein wird.</w:t>
       </w:r>
     </w:p>
-    <w:bookmarkEnd w:id="72"/>
     <w:bookmarkEnd w:id="73"/>
-    <w:bookmarkStart w:id="75" w:name="würth-logistics-ag"/>
+    <w:bookmarkEnd w:id="74"/>
+    <w:bookmarkStart w:id="76" w:name="würth-logistics-ag"/>
     <w:p>
       <w:pPr>
         <w:pStyle w:val="Heading2"/>
@@ -2526,7 +2566,7 @@
         <w:t xml:space="preserve">Transport und Logistik</w:t>
       </w:r>
     </w:p>
-    <w:bookmarkStart w:id="74" w:name="X45304e37f5626c8d2d38812b6f1d81cd1e0bb4c"/>
+    <w:bookmarkStart w:id="75" w:name="X45304e37f5626c8d2d38812b6f1d81cd1e0bb4c"/>
     <w:p>
       <w:pPr>
         <w:pStyle w:val="Heading3"/>
@@ -2579,7 +2619,7 @@
       <w:pPr>
         <w:numPr>
           <w:ilvl w:val="0"/>
-          <w:numId w:val="1022"/>
+          <w:numId w:val="1023"/>
         </w:numPr>
         <w:pStyle w:val="Compact"/>
       </w:pPr>
@@ -2595,9 +2635,9 @@
         <w:t xml:space="preserve">Das schweizer Logistik-Unternehmen ist zuständig für die weltweite Koordination der Logistik eines deutschen Großkonzerns, des Weltmarktführers für den Vertrieb von Montage- und Befestigungsmaterial.</w:t>
       </w:r>
     </w:p>
-    <w:bookmarkEnd w:id="74"/>
     <w:bookmarkEnd w:id="75"/>
-    <w:bookmarkStart w:id="77" w:name="provinzial-nord-west"/>
+    <w:bookmarkEnd w:id="76"/>
+    <w:bookmarkStart w:id="78" w:name="provinzial-nord-west"/>
     <w:p>
       <w:pPr>
         <w:pStyle w:val="Heading2"/>
@@ -2622,7 +2662,7 @@
         <w:t xml:space="preserve">Versicherungen</w:t>
       </w:r>
     </w:p>
-    <w:bookmarkStart w:id="76" w:name="Xaffea12de34897d0c91100f113e20d0e6ac0ca7"/>
+    <w:bookmarkStart w:id="77" w:name="Xaffea12de34897d0c91100f113e20d0e6ac0ca7"/>
     <w:p>
       <w:pPr>
         <w:pStyle w:val="Heading3"/>
@@ -2655,9 +2695,9 @@
         <w:t xml:space="preserve">Big Data</w:t>
       </w:r>
     </w:p>
-    <w:bookmarkEnd w:id="76"/>
     <w:bookmarkEnd w:id="77"/>
-    <w:bookmarkStart w:id="79" w:name="zeiss-group"/>
+    <w:bookmarkEnd w:id="78"/>
+    <w:bookmarkStart w:id="80" w:name="zeiss-group"/>
     <w:p>
       <w:pPr>
         <w:pStyle w:val="Heading2"/>
@@ -2682,7 +2722,7 @@
         <w:t xml:space="preserve">Industrie und Maschinenbau</w:t>
       </w:r>
     </w:p>
-    <w:bookmarkStart w:id="78" w:name="X96281ad0b0eb6bf98df7ee95bf7642cea0ecd1d"/>
+    <w:bookmarkStart w:id="79" w:name="X96281ad0b0eb6bf98df7ee95bf7642cea0ecd1d"/>
     <w:p>
       <w:pPr>
         <w:pStyle w:val="Heading3"/>
@@ -2695,7 +2735,7 @@
       <w:pPr>
         <w:numPr>
           <w:ilvl w:val="0"/>
-          <w:numId w:val="1023"/>
+          <w:numId w:val="1024"/>
         </w:numPr>
         <w:pStyle w:val="Compact"/>
       </w:pPr>
@@ -2707,7 +2747,7 @@
       <w:pPr>
         <w:numPr>
           <w:ilvl w:val="0"/>
-          <w:numId w:val="1023"/>
+          <w:numId w:val="1024"/>
         </w:numPr>
         <w:pStyle w:val="Compact"/>
       </w:pPr>
@@ -2719,7 +2759,7 @@
       <w:pPr>
         <w:numPr>
           <w:ilvl w:val="0"/>
-          <w:numId w:val="1023"/>
+          <w:numId w:val="1024"/>
         </w:numPr>
         <w:pStyle w:val="Compact"/>
       </w:pPr>
@@ -2731,7 +2771,7 @@
       <w:pPr>
         <w:numPr>
           <w:ilvl w:val="0"/>
-          <w:numId w:val="1023"/>
+          <w:numId w:val="1024"/>
         </w:numPr>
         <w:pStyle w:val="Compact"/>
       </w:pPr>
@@ -2751,7 +2791,7 @@
       <w:pPr>
         <w:numPr>
           <w:ilvl w:val="0"/>
-          <w:numId w:val="1024"/>
+          <w:numId w:val="1025"/>
         </w:numPr>
         <w:pStyle w:val="Compact"/>
       </w:pPr>
@@ -2759,9 +2799,9 @@
         <w:t xml:space="preserve">Microsoft Azure - Unterstützung bei Verwendung von Azure Diensten, Migration von SSAS Lösungen zu Azure, ETL / ELT, diverses</w:t>
       </w:r>
     </w:p>
-    <w:bookmarkEnd w:id="78"/>
     <w:bookmarkEnd w:id="79"/>
-    <w:bookmarkStart w:id="81" w:name="zeiss-group-1"/>
+    <w:bookmarkEnd w:id="80"/>
+    <w:bookmarkStart w:id="82" w:name="zeiss-group-1"/>
     <w:p>
       <w:pPr>
         <w:pStyle w:val="Heading2"/>
@@ -2786,7 +2826,7 @@
         <w:t xml:space="preserve">Industrie und Maschinenbau</w:t>
       </w:r>
     </w:p>
-    <w:bookmarkStart w:id="80" w:name="X3a551e009672249d0328b7f3a184cf1fd9ff2ec"/>
+    <w:bookmarkStart w:id="81" w:name="X3a551e009672249d0328b7f3a184cf1fd9ff2ec"/>
     <w:p>
       <w:pPr>
         <w:pStyle w:val="Heading3"/>
@@ -2799,7 +2839,7 @@
       <w:pPr>
         <w:numPr>
           <w:ilvl w:val="0"/>
-          <w:numId w:val="1025"/>
+          <w:numId w:val="1026"/>
         </w:numPr>
         <w:pStyle w:val="Compact"/>
       </w:pPr>
@@ -2811,7 +2851,7 @@
       <w:pPr>
         <w:numPr>
           <w:ilvl w:val="0"/>
-          <w:numId w:val="1025"/>
+          <w:numId w:val="1026"/>
         </w:numPr>
         <w:pStyle w:val="Compact"/>
       </w:pPr>
@@ -2831,7 +2871,7 @@
       <w:pPr>
         <w:numPr>
           <w:ilvl w:val="0"/>
-          <w:numId w:val="1026"/>
+          <w:numId w:val="1027"/>
         </w:numPr>
         <w:pStyle w:val="Compact"/>
       </w:pPr>
@@ -2847,9 +2887,9 @@
         <w:t xml:space="preserve">Kernprojekt 03.2016 - 04.0216, Danach bis 09.2018 laufender Support bis und einschließlich Migration auf ServiceNow</w:t>
       </w:r>
     </w:p>
-    <w:bookmarkEnd w:id="80"/>
     <w:bookmarkEnd w:id="81"/>
-    <w:bookmarkStart w:id="83" w:name="adecco-germany-holding-sa-co.-kg"/>
+    <w:bookmarkEnd w:id="82"/>
+    <w:bookmarkStart w:id="84" w:name="adecco-germany-holding-sa-co.-kg"/>
     <w:p>
       <w:pPr>
         <w:pStyle w:val="Heading2"/>
@@ -2874,7 +2914,7 @@
         <w:t xml:space="preserve">Sonstiges</w:t>
       </w:r>
     </w:p>
-    <w:bookmarkStart w:id="82" w:name="X97146607ce8505c6aeb46e81f9b374c15d4b243"/>
+    <w:bookmarkStart w:id="83" w:name="X97146607ce8505c6aeb46e81f9b374c15d4b243"/>
     <w:p>
       <w:pPr>
         <w:pStyle w:val="Heading3"/>
@@ -2922,7 +2962,7 @@
       <w:pPr>
         <w:numPr>
           <w:ilvl w:val="0"/>
-          <w:numId w:val="1027"/>
+          <w:numId w:val="1028"/>
         </w:numPr>
         <w:pStyle w:val="Compact"/>
       </w:pPr>
@@ -2934,7 +2974,7 @@
       <w:pPr>
         <w:numPr>
           <w:ilvl w:val="0"/>
-          <w:numId w:val="1027"/>
+          <w:numId w:val="1028"/>
         </w:numPr>
         <w:pStyle w:val="Compact"/>
       </w:pPr>
@@ -2946,7 +2986,7 @@
       <w:pPr>
         <w:numPr>
           <w:ilvl w:val="0"/>
-          <w:numId w:val="1027"/>
+          <w:numId w:val="1028"/>
         </w:numPr>
         <w:pStyle w:val="Compact"/>
       </w:pPr>
@@ -2958,7 +2998,7 @@
       <w:pPr>
         <w:numPr>
           <w:ilvl w:val="0"/>
-          <w:numId w:val="1027"/>
+          <w:numId w:val="1028"/>
         </w:numPr>
         <w:pStyle w:val="Compact"/>
       </w:pPr>
@@ -2970,7 +3010,7 @@
       <w:pPr>
         <w:numPr>
           <w:ilvl w:val="0"/>
-          <w:numId w:val="1027"/>
+          <w:numId w:val="1028"/>
         </w:numPr>
         <w:pStyle w:val="Compact"/>
       </w:pPr>
@@ -2982,7 +3022,7 @@
       <w:pPr>
         <w:numPr>
           <w:ilvl w:val="0"/>
-          <w:numId w:val="1027"/>
+          <w:numId w:val="1028"/>
         </w:numPr>
         <w:pStyle w:val="Compact"/>
       </w:pPr>
@@ -2994,7 +3034,7 @@
       <w:pPr>
         <w:numPr>
           <w:ilvl w:val="0"/>
-          <w:numId w:val="1027"/>
+          <w:numId w:val="1028"/>
         </w:numPr>
         <w:pStyle w:val="Compact"/>
       </w:pPr>
@@ -3006,7 +3046,7 @@
       <w:pPr>
         <w:numPr>
           <w:ilvl w:val="0"/>
-          <w:numId w:val="1027"/>
+          <w:numId w:val="1028"/>
         </w:numPr>
         <w:pStyle w:val="Compact"/>
       </w:pPr>
@@ -3026,7 +3066,7 @@
       <w:pPr>
         <w:numPr>
           <w:ilvl w:val="0"/>
-          <w:numId w:val="1028"/>
+          <w:numId w:val="1029"/>
         </w:numPr>
         <w:pStyle w:val="Compact"/>
       </w:pPr>
@@ -3034,9 +3074,9 @@
         <w:t xml:space="preserve">Microsoft SQL Server (relational, SSAS, SSIS), Power BI, AnalyticsCreator</w:t>
       </w:r>
     </w:p>
-    <w:bookmarkEnd w:id="82"/>
     <w:bookmarkEnd w:id="83"/>
-    <w:bookmarkStart w:id="85" w:name="adam-opel-gmbh"/>
+    <w:bookmarkEnd w:id="84"/>
+    <w:bookmarkStart w:id="86" w:name="adam-opel-gmbh"/>
     <w:p>
       <w:pPr>
         <w:pStyle w:val="Heading2"/>
@@ -3061,7 +3101,7 @@
         <w:t xml:space="preserve">Automobil und Fahrzeugbau</w:t>
       </w:r>
     </w:p>
-    <w:bookmarkStart w:id="84" w:name="X15b591b27646bc969b58cc65cb1ad5118ed1b06"/>
+    <w:bookmarkStart w:id="85" w:name="X15b591b27646bc969b58cc65cb1ad5118ed1b06"/>
     <w:p>
       <w:pPr>
         <w:pStyle w:val="Heading3"/>
@@ -3074,7 +3114,7 @@
       <w:pPr>
         <w:numPr>
           <w:ilvl w:val="0"/>
-          <w:numId w:val="1029"/>
+          <w:numId w:val="1030"/>
         </w:numPr>
         <w:pStyle w:val="Compact"/>
       </w:pPr>
@@ -3086,7 +3126,7 @@
       <w:pPr>
         <w:numPr>
           <w:ilvl w:val="0"/>
-          <w:numId w:val="1029"/>
+          <w:numId w:val="1030"/>
         </w:numPr>
         <w:pStyle w:val="Compact"/>
       </w:pPr>
@@ -3098,7 +3138,7 @@
       <w:pPr>
         <w:numPr>
           <w:ilvl w:val="0"/>
-          <w:numId w:val="1029"/>
+          <w:numId w:val="1030"/>
         </w:numPr>
         <w:pStyle w:val="Compact"/>
       </w:pPr>
@@ -3110,7 +3150,7 @@
       <w:pPr>
         <w:numPr>
           <w:ilvl w:val="0"/>
-          <w:numId w:val="1029"/>
+          <w:numId w:val="1030"/>
         </w:numPr>
         <w:pStyle w:val="Compact"/>
       </w:pPr>
@@ -3118,9 +3158,9 @@
         <w:t xml:space="preserve">DWH, ELT und SSAS werden mit AnalyticsCreator erstellt.</w:t>
       </w:r>
     </w:p>
-    <w:bookmarkEnd w:id="84"/>
     <w:bookmarkEnd w:id="85"/>
-    <w:bookmarkStart w:id="87" w:name="kelvion"/>
+    <w:bookmarkEnd w:id="86"/>
+    <w:bookmarkStart w:id="88" w:name="kelvion"/>
     <w:p>
       <w:pPr>
         <w:pStyle w:val="Heading2"/>
@@ -3145,7 +3185,7 @@
         <w:t xml:space="preserve">Industrie und Maschinenbau</w:t>
       </w:r>
     </w:p>
-    <w:bookmarkStart w:id="86" w:name="X5e445dc096e708b09c65a53462412474342f724"/>
+    <w:bookmarkStart w:id="87" w:name="X5e445dc096e708b09c65a53462412474342f724"/>
     <w:p>
       <w:pPr>
         <w:pStyle w:val="Heading3"/>
@@ -3162,9 +3202,9 @@
         <w:t xml:space="preserve">Microsoft SQL Server 2016 (relational, SSAS, SSIS, SSRS), cMORE/Connect for SAP, cMORE/XL (XLCubed), Targit</w:t>
       </w:r>
     </w:p>
-    <w:bookmarkEnd w:id="86"/>
     <w:bookmarkEnd w:id="87"/>
-    <w:bookmarkStart w:id="89" w:name="kuhn-und-bülow-versicherungsmakler-group"/>
+    <w:bookmarkEnd w:id="88"/>
+    <w:bookmarkStart w:id="90" w:name="kuhn-und-bülow-versicherungsmakler-group"/>
     <w:p>
       <w:pPr>
         <w:pStyle w:val="Heading2"/>
@@ -3189,7 +3229,7 @@
         <w:t xml:space="preserve">Versicherungen</w:t>
       </w:r>
     </w:p>
-    <w:bookmarkStart w:id="88" w:name="X74e9cc46e1ee7803b9e944c824f0122e6fe3c79"/>
+    <w:bookmarkStart w:id="89" w:name="X74e9cc46e1ee7803b9e944c824f0122e6fe3c79"/>
     <w:p>
       <w:pPr>
         <w:pStyle w:val="Heading3"/>
@@ -3206,9 +3246,9 @@
         <w:t xml:space="preserve">Grundlagen für Statistiken und Berichte erstellen, um basierend auf Daten des operativen Systems Auswertungen nach Versicherungsnehmern, Versicherern, Schäden und Prämien zu ermöglichen.</w:t>
       </w:r>
     </w:p>
-    <w:bookmarkEnd w:id="88"/>
     <w:bookmarkEnd w:id="89"/>
-    <w:bookmarkStart w:id="91" w:name="airberlin"/>
+    <w:bookmarkEnd w:id="90"/>
+    <w:bookmarkStart w:id="92" w:name="airberlin"/>
     <w:p>
       <w:pPr>
         <w:pStyle w:val="Heading2"/>
@@ -3233,7 +3273,7 @@
         <w:t xml:space="preserve">Transport und Logistik</w:t>
       </w:r>
     </w:p>
-    <w:bookmarkStart w:id="90" w:name="Xc32d1d144eabae6b752b1c5bed441fd61af65c2"/>
+    <w:bookmarkStart w:id="91" w:name="Xc32d1d144eabae6b752b1c5bed441fd61af65c2"/>
     <w:p>
       <w:pPr>
         <w:pStyle w:val="Heading3"/>
@@ -3250,9 +3290,9 @@
         <w:t xml:space="preserve">Microsoft SQL Server 2014 (relational, SSAS, SSIS)</w:t>
       </w:r>
     </w:p>
-    <w:bookmarkEnd w:id="90"/>
     <w:bookmarkEnd w:id="91"/>
-    <w:bookmarkStart w:id="93" w:name="proxcel-gmbh"/>
+    <w:bookmarkEnd w:id="92"/>
+    <w:bookmarkStart w:id="94" w:name="proxcel-gmbh"/>
     <w:p>
       <w:pPr>
         <w:pStyle w:val="Heading2"/>
@@ -3277,7 +3317,7 @@
         <w:t xml:space="preserve">Sonstiges</w:t>
       </w:r>
     </w:p>
-    <w:bookmarkStart w:id="92" w:name="X07a2af9f8a61480acbfe8cc4be5706e6b69801e"/>
+    <w:bookmarkStart w:id="93" w:name="X07a2af9f8a61480acbfe8cc4be5706e6b69801e"/>
     <w:p>
       <w:pPr>
         <w:pStyle w:val="Heading3"/>
@@ -3286,9 +3326,9 @@
         <w:t xml:space="preserve">Unterstützung bei Analyse, Bearbeitung und Auswertung komplexer Datenpakete eines Produktionsprozesses mit Microsoft-BI-Analyse-Plattform, Data Mining</w:t>
       </w:r>
     </w:p>
-    <w:bookmarkEnd w:id="92"/>
     <w:bookmarkEnd w:id="93"/>
-    <w:bookmarkStart w:id="95" w:name="heraeus-kulzer"/>
+    <w:bookmarkEnd w:id="94"/>
+    <w:bookmarkStart w:id="96" w:name="heraeus-kulzer"/>
     <w:p>
       <w:pPr>
         <w:pStyle w:val="Heading2"/>
@@ -3313,7 +3353,7 @@
         <w:t xml:space="preserve">Industrie und Maschinenbau</w:t>
       </w:r>
     </w:p>
-    <w:bookmarkStart w:id="94" w:name="Xee4427f1cdbc2517159a49cb5f465a6b65c6de8"/>
+    <w:bookmarkStart w:id="95" w:name="Xee4427f1cdbc2517159a49cb5f465a6b65c6de8"/>
     <w:p>
       <w:pPr>
         <w:pStyle w:val="Heading3"/>
@@ -3330,9 +3370,9 @@
         <w:t xml:space="preserve">Microsoft SQL Server (relational, SSAS, SSIS)</w:t>
       </w:r>
     </w:p>
-    <w:bookmarkEnd w:id="94"/>
     <w:bookmarkEnd w:id="95"/>
-    <w:bookmarkStart w:id="98" w:name="X4903d59d437c95cd8f9102d4795de14ed2a778e"/>
+    <w:bookmarkEnd w:id="96"/>
+    <w:bookmarkStart w:id="99" w:name="X4903d59d437c95cd8f9102d4795de14ed2a778e"/>
     <w:p>
       <w:pPr>
         <w:pStyle w:val="Heading2"/>
@@ -3357,7 +3397,7 @@
         <w:t xml:space="preserve">Automobil und Fahrzeugbau</w:t>
       </w:r>
     </w:p>
-    <w:bookmarkStart w:id="97" w:name="X6058d0f09a5a0651002dba20bc82f0746d66162"/>
+    <w:bookmarkStart w:id="98" w:name="X6058d0f09a5a0651002dba20bc82f0746d66162"/>
     <w:p>
       <w:pPr>
         <w:pStyle w:val="Heading3"/>
@@ -3378,7 +3418,7 @@
       <w:pPr>
         <w:numPr>
           <w:ilvl w:val="0"/>
-          <w:numId w:val="1030"/>
+          <w:numId w:val="1031"/>
         </w:numPr>
         <w:pStyle w:val="Compact"/>
       </w:pPr>
@@ -3390,7 +3430,7 @@
       <w:pPr>
         <w:numPr>
           <w:ilvl w:val="0"/>
-          <w:numId w:val="1030"/>
+          <w:numId w:val="1031"/>
         </w:numPr>
         <w:pStyle w:val="Compact"/>
       </w:pPr>
@@ -3402,7 +3442,7 @@
       <w:pPr>
         <w:numPr>
           <w:ilvl w:val="0"/>
-          <w:numId w:val="1030"/>
+          <w:numId w:val="1031"/>
         </w:numPr>
         <w:pStyle w:val="Compact"/>
       </w:pPr>
@@ -3414,7 +3454,7 @@
       <w:pPr>
         <w:numPr>
           <w:ilvl w:val="0"/>
-          <w:numId w:val="1030"/>
+          <w:numId w:val="1031"/>
         </w:numPr>
         <w:pStyle w:val="Compact"/>
       </w:pPr>
@@ -3426,7 +3466,7 @@
       <w:pPr>
         <w:numPr>
           <w:ilvl w:val="0"/>
-          <w:numId w:val="1030"/>
+          <w:numId w:val="1031"/>
         </w:numPr>
         <w:pStyle w:val="Compact"/>
       </w:pPr>
@@ -3438,7 +3478,7 @@
       <w:pPr>
         <w:numPr>
           <w:ilvl w:val="0"/>
-          <w:numId w:val="1030"/>
+          <w:numId w:val="1031"/>
         </w:numPr>
         <w:pStyle w:val="Compact"/>
       </w:pPr>
@@ -3450,7 +3490,7 @@
       <w:pPr>
         <w:numPr>
           <w:ilvl w:val="0"/>
-          <w:numId w:val="1030"/>
+          <w:numId w:val="1031"/>
         </w:numPr>
         <w:pStyle w:val="Compact"/>
       </w:pPr>
@@ -3462,7 +3502,7 @@
       <w:pPr>
         <w:numPr>
           <w:ilvl w:val="0"/>
-          <w:numId w:val="1030"/>
+          <w:numId w:val="1031"/>
         </w:numPr>
         <w:pStyle w:val="Compact"/>
       </w:pPr>
@@ -3480,7 +3520,7 @@
       <w:r>
         <w:br/>
       </w:r>
-      <w:hyperlink r:id="rId96">
+      <w:hyperlink r:id="rId97">
         <w:r>
           <w:rPr>
             <w:rStyle w:val="Hyperlink"/>
@@ -3513,9 +3553,9 @@
         <w:t xml:space="preserve">Wirtschaftsinformatik (WI 2017), St. Gallen, S. 1205-1219</w:t>
       </w:r>
     </w:p>
-    <w:bookmarkEnd w:id="97"/>
     <w:bookmarkEnd w:id="98"/>
-    <w:bookmarkStart w:id="100" w:name="henkel-ag-co.-kgaa"/>
+    <w:bookmarkEnd w:id="99"/>
+    <w:bookmarkStart w:id="101" w:name="henkel-ag-co.-kgaa"/>
     <w:p>
       <w:pPr>
         <w:pStyle w:val="Heading2"/>
@@ -3540,7 +3580,7 @@
         <w:t xml:space="preserve">Konsumgüter und Handel</w:t>
       </w:r>
     </w:p>
-    <w:bookmarkStart w:id="99" w:name="Xaf3aa3bbf3fe28182fe0ba95d85e7e7a47d2972"/>
+    <w:bookmarkStart w:id="100" w:name="Xaf3aa3bbf3fe28182fe0ba95d85e7e7a47d2972"/>
     <w:p>
       <w:pPr>
         <w:pStyle w:val="Heading3"/>
@@ -3553,7 +3593,7 @@
       <w:pPr>
         <w:numPr>
           <w:ilvl w:val="0"/>
-          <w:numId w:val="1031"/>
+          <w:numId w:val="1032"/>
         </w:numPr>
         <w:pStyle w:val="Compact"/>
       </w:pPr>
@@ -3565,7 +3605,7 @@
       <w:pPr>
         <w:numPr>
           <w:ilvl w:val="0"/>
-          <w:numId w:val="1031"/>
+          <w:numId w:val="1032"/>
         </w:numPr>
         <w:pStyle w:val="Compact"/>
       </w:pPr>
@@ -3577,7 +3617,7 @@
       <w:pPr>
         <w:numPr>
           <w:ilvl w:val="0"/>
-          <w:numId w:val="1031"/>
+          <w:numId w:val="1032"/>
         </w:numPr>
         <w:pStyle w:val="Compact"/>
       </w:pPr>
@@ -3589,7 +3629,7 @@
       <w:pPr>
         <w:numPr>
           <w:ilvl w:val="0"/>
-          <w:numId w:val="1031"/>
+          <w:numId w:val="1032"/>
         </w:numPr>
         <w:pStyle w:val="Compact"/>
       </w:pPr>
@@ -3601,7 +3641,7 @@
       <w:pPr>
         <w:numPr>
           <w:ilvl w:val="0"/>
-          <w:numId w:val="1031"/>
+          <w:numId w:val="1032"/>
         </w:numPr>
         <w:pStyle w:val="Compact"/>
       </w:pPr>
@@ -3613,7 +3653,7 @@
       <w:pPr>
         <w:numPr>
           <w:ilvl w:val="0"/>
-          <w:numId w:val="1031"/>
+          <w:numId w:val="1032"/>
         </w:numPr>
         <w:pStyle w:val="Compact"/>
       </w:pPr>
@@ -3625,7 +3665,7 @@
       <w:pPr>
         <w:numPr>
           <w:ilvl w:val="0"/>
-          <w:numId w:val="1031"/>
+          <w:numId w:val="1032"/>
         </w:numPr>
         <w:pStyle w:val="Compact"/>
       </w:pPr>
@@ -3657,9 +3697,9 @@
         <w:t xml:space="preserve">Hauptfokus: SSAS, Datamart, auch SSIS</w:t>
       </w:r>
     </w:p>
-    <w:bookmarkEnd w:id="99"/>
     <w:bookmarkEnd w:id="100"/>
-    <w:bookmarkStart w:id="102" w:name="bezirkskliniken-mittelfranken-ansbach"/>
+    <w:bookmarkEnd w:id="101"/>
+    <w:bookmarkStart w:id="103" w:name="bezirkskliniken-mittelfranken-ansbach"/>
     <w:p>
       <w:pPr>
         <w:pStyle w:val="Heading2"/>
@@ -3684,7 +3724,7 @@
         <w:t xml:space="preserve">Sonstiges</w:t>
       </w:r>
     </w:p>
-    <w:bookmarkStart w:id="101" w:name="X88d5c37a8789ae2b3cfd59ba3871d1d18825501"/>
+    <w:bookmarkStart w:id="102" w:name="X88d5c37a8789ae2b3cfd59ba3871d1d18825501"/>
     <w:p>
       <w:pPr>
         <w:pStyle w:val="Heading3"/>
@@ -3713,7 +3753,7 @@
       <w:pPr>
         <w:numPr>
           <w:ilvl w:val="0"/>
-          <w:numId w:val="1032"/>
+          <w:numId w:val="1033"/>
         </w:numPr>
         <w:pStyle w:val="Compact"/>
       </w:pPr>
@@ -3725,7 +3765,7 @@
       <w:pPr>
         <w:numPr>
           <w:ilvl w:val="0"/>
-          <w:numId w:val="1032"/>
+          <w:numId w:val="1033"/>
         </w:numPr>
         <w:pStyle w:val="Compact"/>
       </w:pPr>
@@ -3737,7 +3777,7 @@
       <w:pPr>
         <w:numPr>
           <w:ilvl w:val="0"/>
-          <w:numId w:val="1032"/>
+          <w:numId w:val="1033"/>
         </w:numPr>
         <w:pStyle w:val="Compact"/>
       </w:pPr>
@@ -3749,7 +3789,7 @@
       <w:pPr>
         <w:numPr>
           <w:ilvl w:val="0"/>
-          <w:numId w:val="1032"/>
+          <w:numId w:val="1033"/>
         </w:numPr>
         <w:pStyle w:val="Compact"/>
       </w:pPr>
@@ -3761,7 +3801,7 @@
       <w:pPr>
         <w:numPr>
           <w:ilvl w:val="0"/>
-          <w:numId w:val="1032"/>
+          <w:numId w:val="1033"/>
         </w:numPr>
         <w:pStyle w:val="Compact"/>
       </w:pPr>
@@ -3797,7 +3837,7 @@
       <w:pPr>
         <w:numPr>
           <w:ilvl w:val="0"/>
-          <w:numId w:val="1033"/>
+          <w:numId w:val="1034"/>
         </w:numPr>
         <w:pStyle w:val="Compact"/>
       </w:pPr>
@@ -3809,7 +3849,7 @@
       <w:pPr>
         <w:numPr>
           <w:ilvl w:val="0"/>
-          <w:numId w:val="1033"/>
+          <w:numId w:val="1034"/>
         </w:numPr>
         <w:pStyle w:val="Compact"/>
       </w:pPr>
@@ -3821,7 +3861,7 @@
       <w:pPr>
         <w:numPr>
           <w:ilvl w:val="0"/>
-          <w:numId w:val="1033"/>
+          <w:numId w:val="1034"/>
         </w:numPr>
         <w:pStyle w:val="Compact"/>
       </w:pPr>
@@ -3833,7 +3873,7 @@
       <w:pPr>
         <w:numPr>
           <w:ilvl w:val="0"/>
-          <w:numId w:val="1033"/>
+          <w:numId w:val="1034"/>
         </w:numPr>
         <w:pStyle w:val="Compact"/>
       </w:pPr>
@@ -3841,9 +3881,9 @@
         <w:t xml:space="preserve">andere</w:t>
       </w:r>
     </w:p>
-    <w:bookmarkEnd w:id="101"/>
     <w:bookmarkEnd w:id="102"/>
-    <w:bookmarkStart w:id="104" w:name="nestlé-suisse-s.a"/>
+    <w:bookmarkEnd w:id="103"/>
+    <w:bookmarkStart w:id="105" w:name="nestlé-suisse-s.a"/>
     <w:p>
       <w:pPr>
         <w:pStyle w:val="Heading2"/>
@@ -3868,7 +3908,7 @@
         <w:t xml:space="preserve">Konsumgüter und Handel</w:t>
       </w:r>
     </w:p>
-    <w:bookmarkStart w:id="103" w:name="X42b05608da991eced1382798cc62c294cd7895e"/>
+    <w:bookmarkStart w:id="104" w:name="X42b05608da991eced1382798cc62c294cd7895e"/>
     <w:p>
       <w:pPr>
         <w:pStyle w:val="Heading3"/>
@@ -3881,7 +3921,7 @@
       <w:pPr>
         <w:numPr>
           <w:ilvl w:val="0"/>
-          <w:numId w:val="1034"/>
+          <w:numId w:val="1035"/>
         </w:numPr>
         <w:pStyle w:val="Compact"/>
       </w:pPr>
@@ -3893,7 +3933,7 @@
       <w:pPr>
         <w:numPr>
           <w:ilvl w:val="0"/>
-          <w:numId w:val="1034"/>
+          <w:numId w:val="1035"/>
         </w:numPr>
         <w:pStyle w:val="Compact"/>
       </w:pPr>
@@ -3917,9 +3957,9 @@
         <w:t xml:space="preserve">Microsoft SQL Server 2005, MS SQL Server 2008 R2</w:t>
       </w:r>
     </w:p>
-    <w:bookmarkEnd w:id="103"/>
     <w:bookmarkEnd w:id="104"/>
-    <w:bookmarkStart w:id="107" w:name="X3e85b8b010ace162c4ad0ebd9825e7a3266954e"/>
+    <w:bookmarkEnd w:id="105"/>
+    <w:bookmarkStart w:id="108" w:name="X3e85b8b010ace162c4ad0ebd9825e7a3266954e"/>
     <w:p>
       <w:pPr>
         <w:pStyle w:val="Heading2"/>
@@ -3944,7 +3984,7 @@
         <w:t xml:space="preserve">Telekommunikation</w:t>
       </w:r>
     </w:p>
-    <w:bookmarkStart w:id="106" w:name="Xf6e34c1d2930a3c1fc76ac41d565be123600a13"/>
+    <w:bookmarkStart w:id="107" w:name="Xf6e34c1d2930a3c1fc76ac41d565be123600a13"/>
     <w:p>
       <w:pPr>
         <w:pStyle w:val="Heading3"/>
@@ -3957,7 +3997,7 @@
       <w:pPr>
         <w:numPr>
           <w:ilvl w:val="0"/>
-          <w:numId w:val="1035"/>
+          <w:numId w:val="1036"/>
         </w:numPr>
         <w:pStyle w:val="Compact"/>
       </w:pPr>
@@ -3969,7 +4009,7 @@
       <w:pPr>
         <w:numPr>
           <w:ilvl w:val="0"/>
-          <w:numId w:val="1035"/>
+          <w:numId w:val="1036"/>
         </w:numPr>
         <w:pStyle w:val="Compact"/>
       </w:pPr>
@@ -3981,7 +4021,7 @@
       <w:pPr>
         <w:numPr>
           <w:ilvl w:val="0"/>
-          <w:numId w:val="1035"/>
+          <w:numId w:val="1036"/>
         </w:numPr>
         <w:pStyle w:val="Compact"/>
       </w:pPr>
@@ -3999,7 +4039,7 @@
       <w:r>
         <w:t xml:space="preserve"> </w:t>
       </w:r>
-      <w:hyperlink r:id="rId105">
+      <w:hyperlink r:id="rId106">
         <w:r>
           <w:rPr>
             <w:rStyle w:val="Hyperlink"/>
@@ -4008,9 +4048,9 @@
         </w:r>
       </w:hyperlink>
     </w:p>
-    <w:bookmarkEnd w:id="106"/>
     <w:bookmarkEnd w:id="107"/>
-    <w:bookmarkStart w:id="109" w:name="hgc-gesundheitsconsult-gmbh"/>
+    <w:bookmarkEnd w:id="108"/>
+    <w:bookmarkStart w:id="110" w:name="hgc-gesundheitsconsult-gmbh"/>
     <w:p>
       <w:pPr>
         <w:pStyle w:val="Heading2"/>
@@ -4019,7 +4059,7 @@
         <w:t xml:space="preserve">10/2005 - 12/2011; HGC GesundheitsConsult GmbH</w:t>
       </w:r>
     </w:p>
-    <w:bookmarkStart w:id="108" w:name="Xf2d4a92a9c8de5f13e6d98783fcb249c557b5fb"/>
+    <w:bookmarkStart w:id="109" w:name="Xf2d4a92a9c8de5f13e6d98783fcb249c557b5fb"/>
     <w:p>
       <w:pPr>
         <w:pStyle w:val="Heading3"/>
@@ -4048,7 +4088,7 @@
       <w:pPr>
         <w:numPr>
           <w:ilvl w:val="0"/>
-          <w:numId w:val="1036"/>
+          <w:numId w:val="1037"/>
         </w:numPr>
         <w:pStyle w:val="Compact"/>
       </w:pPr>
@@ -4060,7 +4100,7 @@
       <w:pPr>
         <w:numPr>
           <w:ilvl w:val="0"/>
-          <w:numId w:val="1036"/>
+          <w:numId w:val="1037"/>
         </w:numPr>
         <w:pStyle w:val="Compact"/>
       </w:pPr>
@@ -4072,7 +4112,7 @@
       <w:pPr>
         <w:numPr>
           <w:ilvl w:val="0"/>
-          <w:numId w:val="1036"/>
+          <w:numId w:val="1037"/>
         </w:numPr>
         <w:pStyle w:val="Compact"/>
       </w:pPr>
@@ -4084,7 +4124,7 @@
       <w:pPr>
         <w:numPr>
           <w:ilvl w:val="1"/>
-          <w:numId w:val="1037"/>
+          <w:numId w:val="1038"/>
         </w:numPr>
         <w:pStyle w:val="Compact"/>
       </w:pPr>
@@ -4096,7 +4136,7 @@
       <w:pPr>
         <w:numPr>
           <w:ilvl w:val="1"/>
-          <w:numId w:val="1037"/>
+          <w:numId w:val="1038"/>
         </w:numPr>
         <w:pStyle w:val="Compact"/>
       </w:pPr>
@@ -4108,7 +4148,7 @@
       <w:pPr>
         <w:numPr>
           <w:ilvl w:val="1"/>
-          <w:numId w:val="1037"/>
+          <w:numId w:val="1038"/>
         </w:numPr>
         <w:pStyle w:val="Compact"/>
       </w:pPr>
@@ -4120,7 +4160,7 @@
       <w:pPr>
         <w:numPr>
           <w:ilvl w:val="1"/>
-          <w:numId w:val="1037"/>
+          <w:numId w:val="1038"/>
         </w:numPr>
         <w:pStyle w:val="Compact"/>
       </w:pPr>
@@ -4132,7 +4172,7 @@
       <w:pPr>
         <w:numPr>
           <w:ilvl w:val="1"/>
-          <w:numId w:val="1037"/>
+          <w:numId w:val="1038"/>
         </w:numPr>
         <w:pStyle w:val="Compact"/>
       </w:pPr>
@@ -4144,7 +4184,7 @@
       <w:pPr>
         <w:numPr>
           <w:ilvl w:val="1"/>
-          <w:numId w:val="1037"/>
+          <w:numId w:val="1038"/>
         </w:numPr>
         <w:pStyle w:val="Compact"/>
       </w:pPr>
@@ -4156,7 +4196,7 @@
       <w:pPr>
         <w:numPr>
           <w:ilvl w:val="1"/>
-          <w:numId w:val="1037"/>
+          <w:numId w:val="1038"/>
         </w:numPr>
         <w:pStyle w:val="Compact"/>
       </w:pPr>
@@ -4168,7 +4208,7 @@
       <w:pPr>
         <w:numPr>
           <w:ilvl w:val="1"/>
-          <w:numId w:val="1037"/>
+          <w:numId w:val="1038"/>
         </w:numPr>
         <w:pStyle w:val="Compact"/>
       </w:pPr>
@@ -4180,7 +4220,7 @@
       <w:pPr>
         <w:numPr>
           <w:ilvl w:val="1"/>
-          <w:numId w:val="1037"/>
+          <w:numId w:val="1038"/>
         </w:numPr>
         <w:pStyle w:val="Compact"/>
       </w:pPr>
@@ -4192,7 +4232,7 @@
       <w:pPr>
         <w:numPr>
           <w:ilvl w:val="1"/>
-          <w:numId w:val="1037"/>
+          <w:numId w:val="1038"/>
         </w:numPr>
         <w:pStyle w:val="Compact"/>
       </w:pPr>
@@ -4204,7 +4244,7 @@
       <w:pPr>
         <w:numPr>
           <w:ilvl w:val="1"/>
-          <w:numId w:val="1037"/>
+          <w:numId w:val="1038"/>
         </w:numPr>
         <w:pStyle w:val="Compact"/>
       </w:pPr>
@@ -4224,7 +4264,7 @@
       <w:pPr>
         <w:numPr>
           <w:ilvl w:val="0"/>
-          <w:numId w:val="1038"/>
+          <w:numId w:val="1039"/>
         </w:numPr>
         <w:pStyle w:val="Compact"/>
       </w:pPr>
@@ -4240,9 +4280,9 @@
         <w:t xml:space="preserve">Microsoft SQL Server (2000, 2005, 2008) relational, MSAS, SSAS, DTS, SSIS, Bissantz Deltamaster</w:t>
       </w:r>
     </w:p>
-    <w:bookmarkEnd w:id="108"/>
     <w:bookmarkEnd w:id="109"/>
-    <w:bookmarkStart w:id="111" w:name="otto-group"/>
+    <w:bookmarkEnd w:id="110"/>
+    <w:bookmarkStart w:id="112" w:name="otto-group"/>
     <w:p>
       <w:pPr>
         <w:pStyle w:val="Heading2"/>
@@ -4267,7 +4307,7 @@
         <w:t xml:space="preserve">Konsumgüter und Handel</w:t>
       </w:r>
     </w:p>
-    <w:bookmarkStart w:id="110" w:name="X83f3f7f5909fb46624cc33b5585d2aa6cf3e957"/>
+    <w:bookmarkStart w:id="111" w:name="X83f3f7f5909fb46624cc33b5585d2aa6cf3e957"/>
     <w:p>
       <w:pPr>
         <w:pStyle w:val="Heading3"/>
@@ -4280,7 +4320,7 @@
       <w:pPr>
         <w:numPr>
           <w:ilvl w:val="0"/>
-          <w:numId w:val="1039"/>
+          <w:numId w:val="1040"/>
         </w:numPr>
         <w:pStyle w:val="Compact"/>
       </w:pPr>
@@ -4292,7 +4332,7 @@
       <w:pPr>
         <w:numPr>
           <w:ilvl w:val="0"/>
-          <w:numId w:val="1039"/>
+          <w:numId w:val="1040"/>
         </w:numPr>
         <w:pStyle w:val="Compact"/>
       </w:pPr>
@@ -4304,7 +4344,7 @@
       <w:pPr>
         <w:numPr>
           <w:ilvl w:val="0"/>
-          <w:numId w:val="1039"/>
+          <w:numId w:val="1040"/>
         </w:numPr>
         <w:pStyle w:val="Compact"/>
       </w:pPr>
@@ -4336,9 +4376,9 @@
         <w:t xml:space="preserve">Microsoft SQL Server 2008 R2 (relational, SSAS, SSIS)</w:t>
       </w:r>
     </w:p>
-    <w:bookmarkEnd w:id="110"/>
     <w:bookmarkEnd w:id="111"/>
-    <w:bookmarkStart w:id="113" w:name="krones-ag"/>
+    <w:bookmarkEnd w:id="112"/>
+    <w:bookmarkStart w:id="114" w:name="krones-ag"/>
     <w:p>
       <w:pPr>
         <w:pStyle w:val="Heading2"/>
@@ -4363,7 +4403,7 @@
         <w:t xml:space="preserve">Industrie und Maschinenbau</w:t>
       </w:r>
     </w:p>
-    <w:bookmarkStart w:id="112" w:name="X7f3394c8b0061b76f7f72e699e83fa28b31f07d"/>
+    <w:bookmarkStart w:id="113" w:name="X7f3394c8b0061b76f7f72e699e83fa28b31f07d"/>
     <w:p>
       <w:pPr>
         <w:pStyle w:val="Heading3"/>
@@ -4396,9 +4436,9 @@
         <w:t xml:space="preserve">Microsoft SQL Server 2008 R2 (relational, SSAS, SSIS)</w:t>
       </w:r>
     </w:p>
-    <w:bookmarkEnd w:id="112"/>
     <w:bookmarkEnd w:id="113"/>
-    <w:bookmarkStart w:id="115" w:name="henkel-ag-co.-kgaa-1"/>
+    <w:bookmarkEnd w:id="114"/>
+    <w:bookmarkStart w:id="116" w:name="henkel-ag-co.-kgaa-1"/>
     <w:p>
       <w:pPr>
         <w:pStyle w:val="Heading2"/>
@@ -4407,7 +4447,7 @@
         <w:t xml:space="preserve">01/2010 - 08/2010; Henkel AG &amp; Co. KGaA</w:t>
       </w:r>
     </w:p>
-    <w:bookmarkStart w:id="114" w:name="Xe1e483f58722b7691b7350d5bd5a72b1ead7697"/>
+    <w:bookmarkStart w:id="115" w:name="Xe1e483f58722b7691b7350d5bd5a72b1ead7697"/>
     <w:p>
       <w:pPr>
         <w:pStyle w:val="Heading3"/>
@@ -4440,9 +4480,9 @@
         <w:t xml:space="preserve">Microsoft SQL Server 2008 R2 (relational, SSAS, SSIS)</w:t>
       </w:r>
     </w:p>
-    <w:bookmarkEnd w:id="114"/>
     <w:bookmarkEnd w:id="115"/>
-    <w:bookmarkStart w:id="117" w:name="vivantes-gmbh---netzwerk-für-gesundheit"/>
+    <w:bookmarkEnd w:id="116"/>
+    <w:bookmarkStart w:id="118" w:name="vivantes-gmbh---netzwerk-für-gesundheit"/>
     <w:p>
       <w:pPr>
         <w:pStyle w:val="Heading2"/>
@@ -4467,7 +4507,7 @@
         <w:t xml:space="preserve">Sonstiges</w:t>
       </w:r>
     </w:p>
-    <w:bookmarkStart w:id="116" w:name="X9deddd48478ec7e38c599e749a21ea3242ac24f"/>
+    <w:bookmarkStart w:id="117" w:name="X9deddd48478ec7e38c599e749a21ea3242ac24f"/>
     <w:p>
       <w:pPr>
         <w:pStyle w:val="Heading3"/>
@@ -4496,7 +4536,7 @@
       <w:pPr>
         <w:numPr>
           <w:ilvl w:val="0"/>
-          <w:numId w:val="1040"/>
+          <w:numId w:val="1041"/>
         </w:numPr>
         <w:pStyle w:val="Compact"/>
       </w:pPr>
@@ -4508,7 +4548,7 @@
       <w:pPr>
         <w:numPr>
           <w:ilvl w:val="0"/>
-          <w:numId w:val="1040"/>
+          <w:numId w:val="1041"/>
         </w:numPr>
         <w:pStyle w:val="Compact"/>
       </w:pPr>
@@ -4520,7 +4560,7 @@
       <w:pPr>
         <w:numPr>
           <w:ilvl w:val="0"/>
-          <w:numId w:val="1040"/>
+          <w:numId w:val="1041"/>
         </w:numPr>
         <w:pStyle w:val="Compact"/>
       </w:pPr>
@@ -4532,7 +4572,7 @@
       <w:pPr>
         <w:numPr>
           <w:ilvl w:val="0"/>
-          <w:numId w:val="1040"/>
+          <w:numId w:val="1041"/>
         </w:numPr>
         <w:pStyle w:val="Compact"/>
       </w:pPr>
@@ -4552,7 +4592,7 @@
       <w:pPr>
         <w:numPr>
           <w:ilvl w:val="0"/>
-          <w:numId w:val="1041"/>
+          <w:numId w:val="1042"/>
         </w:numPr>
         <w:pStyle w:val="Compact"/>
       </w:pPr>
@@ -4564,7 +4604,7 @@
       <w:pPr>
         <w:numPr>
           <w:ilvl w:val="0"/>
-          <w:numId w:val="1041"/>
+          <w:numId w:val="1042"/>
         </w:numPr>
         <w:pStyle w:val="Compact"/>
       </w:pPr>
@@ -4576,7 +4616,7 @@
       <w:pPr>
         <w:numPr>
           <w:ilvl w:val="0"/>
-          <w:numId w:val="1041"/>
+          <w:numId w:val="1042"/>
         </w:numPr>
         <w:pStyle w:val="Compact"/>
       </w:pPr>
@@ -4588,7 +4628,7 @@
       <w:pPr>
         <w:numPr>
           <w:ilvl w:val="0"/>
-          <w:numId w:val="1041"/>
+          <w:numId w:val="1042"/>
         </w:numPr>
         <w:pStyle w:val="Compact"/>
       </w:pPr>
@@ -4600,7 +4640,7 @@
       <w:pPr>
         <w:numPr>
           <w:ilvl w:val="0"/>
-          <w:numId w:val="1041"/>
+          <w:numId w:val="1042"/>
         </w:numPr>
         <w:pStyle w:val="Compact"/>
       </w:pPr>
@@ -4612,7 +4652,7 @@
       <w:pPr>
         <w:numPr>
           <w:ilvl w:val="0"/>
-          <w:numId w:val="1041"/>
+          <w:numId w:val="1042"/>
         </w:numPr>
         <w:pStyle w:val="Compact"/>
       </w:pPr>
@@ -4632,7 +4672,7 @@
       <w:pPr>
         <w:numPr>
           <w:ilvl w:val="0"/>
-          <w:numId w:val="1042"/>
+          <w:numId w:val="1043"/>
         </w:numPr>
         <w:pStyle w:val="Compact"/>
       </w:pPr>
@@ -4644,7 +4684,7 @@
       <w:pPr>
         <w:numPr>
           <w:ilvl w:val="0"/>
-          <w:numId w:val="1042"/>
+          <w:numId w:val="1043"/>
         </w:numPr>
         <w:pStyle w:val="Compact"/>
       </w:pPr>
@@ -4656,7 +4696,7 @@
       <w:pPr>
         <w:numPr>
           <w:ilvl w:val="0"/>
-          <w:numId w:val="1042"/>
+          <w:numId w:val="1043"/>
         </w:numPr>
         <w:pStyle w:val="Compact"/>
       </w:pPr>
@@ -4668,7 +4708,7 @@
       <w:pPr>
         <w:numPr>
           <w:ilvl w:val="0"/>
-          <w:numId w:val="1042"/>
+          <w:numId w:val="1043"/>
         </w:numPr>
         <w:pStyle w:val="Compact"/>
       </w:pPr>
@@ -4680,7 +4720,7 @@
       <w:pPr>
         <w:numPr>
           <w:ilvl w:val="0"/>
-          <w:numId w:val="1042"/>
+          <w:numId w:val="1043"/>
         </w:numPr>
         <w:pStyle w:val="Compact"/>
       </w:pPr>
@@ -4704,9 +4744,9 @@
         <w:t xml:space="preserve">Microsoft SQL Server 2000 (relational, MSAS, DTS), Microsoft SQL Server 2005 (relational, SSAS, SSIS), Bissantz Deltamaster, Softpro CubePlayer, MIS Plain, MIS Onvision, MIS Integration Framework</w:t>
       </w:r>
     </w:p>
-    <w:bookmarkEnd w:id="116"/>
     <w:bookmarkEnd w:id="117"/>
-    <w:bookmarkStart w:id="119" w:name="rudolf-wöhrl-ag"/>
+    <w:bookmarkEnd w:id="118"/>
+    <w:bookmarkStart w:id="120" w:name="rudolf-wöhrl-ag"/>
     <w:p>
       <w:pPr>
         <w:pStyle w:val="Heading2"/>
@@ -4731,7 +4771,7 @@
         <w:t xml:space="preserve">Konsumgüter und Handel</w:t>
       </w:r>
     </w:p>
-    <w:bookmarkStart w:id="118" w:name="X788c76e2e57f6708cab474c062acecbe400ad1c"/>
+    <w:bookmarkStart w:id="119" w:name="X788c76e2e57f6708cab474c062acecbe400ad1c"/>
     <w:p>
       <w:pPr>
         <w:pStyle w:val="Heading3"/>
@@ -4752,7 +4792,7 @@
       <w:pPr>
         <w:numPr>
           <w:ilvl w:val="0"/>
-          <w:numId w:val="1043"/>
+          <w:numId w:val="1044"/>
         </w:numPr>
         <w:pStyle w:val="Compact"/>
       </w:pPr>
@@ -4764,7 +4804,7 @@
       <w:pPr>
         <w:numPr>
           <w:ilvl w:val="0"/>
-          <w:numId w:val="1043"/>
+          <w:numId w:val="1044"/>
         </w:numPr>
         <w:pStyle w:val="Compact"/>
       </w:pPr>
@@ -4776,7 +4816,7 @@
       <w:pPr>
         <w:numPr>
           <w:ilvl w:val="0"/>
-          <w:numId w:val="1043"/>
+          <w:numId w:val="1044"/>
         </w:numPr>
         <w:pStyle w:val="Compact"/>
       </w:pPr>
@@ -4796,7 +4836,7 @@
       <w:pPr>
         <w:numPr>
           <w:ilvl w:val="0"/>
-          <w:numId w:val="1044"/>
+          <w:numId w:val="1045"/>
         </w:numPr>
         <w:pStyle w:val="Compact"/>
       </w:pPr>
@@ -4804,9 +4844,9 @@
         <w:t xml:space="preserve">diverse</w:t>
       </w:r>
     </w:p>
-    <w:bookmarkEnd w:id="118"/>
     <w:bookmarkEnd w:id="119"/>
-    <w:bookmarkStart w:id="121" w:name="landwirtschaftliche-rentenbank"/>
+    <w:bookmarkEnd w:id="120"/>
+    <w:bookmarkStart w:id="122" w:name="landwirtschaftliche-rentenbank"/>
     <w:p>
       <w:pPr>
         <w:pStyle w:val="Heading2"/>
@@ -4831,7 +4871,7 @@
         <w:t xml:space="preserve">Banken und Finanzdienstleistungen</w:t>
       </w:r>
     </w:p>
-    <w:bookmarkStart w:id="120" w:name="Xcdb1134e720947cef959b241f49a525636b27c6"/>
+    <w:bookmarkStart w:id="121" w:name="Xcdb1134e720947cef959b241f49a525636b27c6"/>
     <w:p>
       <w:pPr>
         <w:pStyle w:val="Heading3"/>
@@ -4867,7 +4907,7 @@
       <w:pPr>
         <w:numPr>
           <w:ilvl w:val="0"/>
-          <w:numId w:val="1045"/>
+          <w:numId w:val="1046"/>
         </w:numPr>
         <w:pStyle w:val="Compact"/>
       </w:pPr>
@@ -4879,7 +4919,7 @@
       <w:pPr>
         <w:numPr>
           <w:ilvl w:val="0"/>
-          <w:numId w:val="1045"/>
+          <w:numId w:val="1046"/>
         </w:numPr>
         <w:pStyle w:val="Compact"/>
       </w:pPr>
@@ -4891,7 +4931,7 @@
       <w:pPr>
         <w:numPr>
           <w:ilvl w:val="0"/>
-          <w:numId w:val="1045"/>
+          <w:numId w:val="1046"/>
         </w:numPr>
         <w:pStyle w:val="Compact"/>
       </w:pPr>
@@ -4903,7 +4943,7 @@
       <w:pPr>
         <w:numPr>
           <w:ilvl w:val="0"/>
-          <w:numId w:val="1045"/>
+          <w:numId w:val="1046"/>
         </w:numPr>
         <w:pStyle w:val="Compact"/>
       </w:pPr>
@@ -4915,7 +4955,7 @@
       <w:pPr>
         <w:numPr>
           <w:ilvl w:val="0"/>
-          <w:numId w:val="1045"/>
+          <w:numId w:val="1046"/>
         </w:numPr>
         <w:pStyle w:val="Compact"/>
       </w:pPr>
@@ -4927,7 +4967,7 @@
       <w:pPr>
         <w:numPr>
           <w:ilvl w:val="0"/>
-          <w:numId w:val="1045"/>
+          <w:numId w:val="1046"/>
         </w:numPr>
         <w:pStyle w:val="Compact"/>
       </w:pPr>
@@ -4939,7 +4979,7 @@
       <w:pPr>
         <w:numPr>
           <w:ilvl w:val="0"/>
-          <w:numId w:val="1045"/>
+          <w:numId w:val="1046"/>
         </w:numPr>
         <w:pStyle w:val="Compact"/>
       </w:pPr>
@@ -4951,7 +4991,7 @@
       <w:pPr>
         <w:numPr>
           <w:ilvl w:val="0"/>
-          <w:numId w:val="1045"/>
+          <w:numId w:val="1046"/>
         </w:numPr>
         <w:pStyle w:val="Compact"/>
       </w:pPr>
@@ -4963,7 +5003,7 @@
       <w:pPr>
         <w:numPr>
           <w:ilvl w:val="0"/>
-          <w:numId w:val="1045"/>
+          <w:numId w:val="1046"/>
         </w:numPr>
         <w:pStyle w:val="Compact"/>
       </w:pPr>
@@ -4975,7 +5015,7 @@
       <w:pPr>
         <w:numPr>
           <w:ilvl w:val="0"/>
-          <w:numId w:val="1045"/>
+          <w:numId w:val="1046"/>
         </w:numPr>
         <w:pStyle w:val="Compact"/>
       </w:pPr>
@@ -4987,7 +5027,7 @@
       <w:pPr>
         <w:numPr>
           <w:ilvl w:val="0"/>
-          <w:numId w:val="1045"/>
+          <w:numId w:val="1046"/>
         </w:numPr>
         <w:pStyle w:val="Compact"/>
       </w:pPr>
@@ -4999,7 +5039,7 @@
       <w:pPr>
         <w:numPr>
           <w:ilvl w:val="0"/>
-          <w:numId w:val="1045"/>
+          <w:numId w:val="1046"/>
         </w:numPr>
         <w:pStyle w:val="Compact"/>
       </w:pPr>
@@ -5019,7 +5059,7 @@
       <w:pPr>
         <w:numPr>
           <w:ilvl w:val="0"/>
-          <w:numId w:val="1046"/>
+          <w:numId w:val="1047"/>
         </w:numPr>
         <w:pStyle w:val="Compact"/>
       </w:pPr>
@@ -5043,9 +5083,9 @@
         <w:t xml:space="preserve">Microsoft SQL Server 2000 (relational, MSAS, DTS), Microsoft SQL Server 2005 (relational, SSAS, SSIS, SSRS), MIS Plain, Datawarehouse Explorer</w:t>
       </w:r>
     </w:p>
-    <w:bookmarkEnd w:id="120"/>
     <w:bookmarkEnd w:id="121"/>
-    <w:bookmarkStart w:id="123" w:name="id-gmbh"/>
+    <w:bookmarkEnd w:id="122"/>
+    <w:bookmarkStart w:id="124" w:name="id-gmbh"/>
     <w:p>
       <w:pPr>
         <w:pStyle w:val="Heading2"/>
@@ -5070,7 +5110,7 @@
         <w:t xml:space="preserve">Sonstiges</w:t>
       </w:r>
     </w:p>
-    <w:bookmarkStart w:id="122" w:name="X181087cfe94e4179e0fec1bd19af13edcaaa6ff"/>
+    <w:bookmarkStart w:id="123" w:name="X181087cfe94e4179e0fec1bd19af13edcaaa6ff"/>
     <w:p>
       <w:pPr>
         <w:pStyle w:val="Heading3"/>
@@ -5091,7 +5131,7 @@
       <w:pPr>
         <w:numPr>
           <w:ilvl w:val="0"/>
-          <w:numId w:val="1047"/>
+          <w:numId w:val="1048"/>
         </w:numPr>
         <w:pStyle w:val="Compact"/>
       </w:pPr>
@@ -5103,7 +5143,7 @@
       <w:pPr>
         <w:numPr>
           <w:ilvl w:val="0"/>
-          <w:numId w:val="1047"/>
+          <w:numId w:val="1048"/>
         </w:numPr>
         <w:pStyle w:val="Compact"/>
       </w:pPr>
@@ -5115,7 +5155,7 @@
       <w:pPr>
         <w:numPr>
           <w:ilvl w:val="0"/>
-          <w:numId w:val="1047"/>
+          <w:numId w:val="1048"/>
         </w:numPr>
         <w:pStyle w:val="Compact"/>
       </w:pPr>
@@ -5127,7 +5167,7 @@
       <w:pPr>
         <w:numPr>
           <w:ilvl w:val="0"/>
-          <w:numId w:val="1047"/>
+          <w:numId w:val="1048"/>
         </w:numPr>
         <w:pStyle w:val="Compact"/>
       </w:pPr>
@@ -5143,9 +5183,9 @@
         <w:t xml:space="preserve">Microsoft SQL Server 2000 (relational, DTS, MSAS), Excel, Cubeware Analysesystem</w:t>
       </w:r>
     </w:p>
-    <w:bookmarkEnd w:id="122"/>
     <w:bookmarkEnd w:id="123"/>
-    <w:bookmarkStart w:id="142" w:name="mis-gmbh"/>
+    <w:bookmarkEnd w:id="124"/>
+    <w:bookmarkStart w:id="143" w:name="mis-gmbh"/>
     <w:p>
       <w:pPr>
         <w:pStyle w:val="Heading2"/>
@@ -5170,7 +5210,7 @@
         <w:t xml:space="preserve">Sonstiges</w:t>
       </w:r>
     </w:p>
-    <w:bookmarkStart w:id="124" w:name="angestellter-bi-architekt-und-entwickler"/>
+    <w:bookmarkStart w:id="125" w:name="angestellter-bi-architekt-und-entwickler"/>
     <w:p>
       <w:pPr>
         <w:pStyle w:val="Heading3"/>
@@ -5199,7 +5239,7 @@
       <w:pPr>
         <w:numPr>
           <w:ilvl w:val="0"/>
-          <w:numId w:val="1048"/>
+          <w:numId w:val="1049"/>
         </w:numPr>
         <w:pStyle w:val="Compact"/>
       </w:pPr>
@@ -5211,7 +5251,7 @@
       <w:pPr>
         <w:numPr>
           <w:ilvl w:val="0"/>
-          <w:numId w:val="1048"/>
+          <w:numId w:val="1049"/>
         </w:numPr>
         <w:pStyle w:val="Compact"/>
       </w:pPr>
@@ -5223,7 +5263,7 @@
       <w:pPr>
         <w:numPr>
           <w:ilvl w:val="0"/>
-          <w:numId w:val="1048"/>
+          <w:numId w:val="1049"/>
         </w:numPr>
         <w:pStyle w:val="Compact"/>
       </w:pPr>
@@ -5235,7 +5275,7 @@
       <w:pPr>
         <w:numPr>
           <w:ilvl w:val="0"/>
-          <w:numId w:val="1048"/>
+          <w:numId w:val="1049"/>
         </w:numPr>
         <w:pStyle w:val="Compact"/>
       </w:pPr>
@@ -5247,7 +5287,7 @@
       <w:pPr>
         <w:numPr>
           <w:ilvl w:val="0"/>
-          <w:numId w:val="1048"/>
+          <w:numId w:val="1049"/>
         </w:numPr>
         <w:pStyle w:val="Compact"/>
       </w:pPr>
@@ -5259,7 +5299,7 @@
       <w:pPr>
         <w:numPr>
           <w:ilvl w:val="0"/>
-          <w:numId w:val="1048"/>
+          <w:numId w:val="1049"/>
         </w:numPr>
         <w:pStyle w:val="Compact"/>
       </w:pPr>
@@ -5271,7 +5311,7 @@
       <w:pPr>
         <w:numPr>
           <w:ilvl w:val="0"/>
-          <w:numId w:val="1048"/>
+          <w:numId w:val="1049"/>
         </w:numPr>
         <w:pStyle w:val="Compact"/>
       </w:pPr>
@@ -5283,7 +5323,7 @@
       <w:pPr>
         <w:numPr>
           <w:ilvl w:val="0"/>
-          <w:numId w:val="1048"/>
+          <w:numId w:val="1049"/>
         </w:numPr>
         <w:pStyle w:val="Compact"/>
       </w:pPr>
@@ -5295,7 +5335,7 @@
       <w:pPr>
         <w:numPr>
           <w:ilvl w:val="0"/>
-          <w:numId w:val="1048"/>
+          <w:numId w:val="1049"/>
         </w:numPr>
         <w:pStyle w:val="Compact"/>
       </w:pPr>
@@ -5315,7 +5355,7 @@
       <w:pPr>
         <w:numPr>
           <w:ilvl w:val="0"/>
-          <w:numId w:val="1049"/>
+          <w:numId w:val="1050"/>
         </w:numPr>
         <w:pStyle w:val="Compact"/>
       </w:pPr>
@@ -5327,7 +5367,7 @@
       <w:pPr>
         <w:numPr>
           <w:ilvl w:val="0"/>
-          <w:numId w:val="1049"/>
+          <w:numId w:val="1050"/>
         </w:numPr>
         <w:pStyle w:val="Compact"/>
       </w:pPr>
@@ -5339,7 +5379,7 @@
       <w:pPr>
         <w:numPr>
           <w:ilvl w:val="0"/>
-          <w:numId w:val="1049"/>
+          <w:numId w:val="1050"/>
         </w:numPr>
         <w:pStyle w:val="Compact"/>
       </w:pPr>
@@ -5351,7 +5391,7 @@
       <w:pPr>
         <w:numPr>
           <w:ilvl w:val="0"/>
-          <w:numId w:val="1049"/>
+          <w:numId w:val="1050"/>
         </w:numPr>
         <w:pStyle w:val="Compact"/>
       </w:pPr>
@@ -5363,7 +5403,7 @@
       <w:pPr>
         <w:numPr>
           <w:ilvl w:val="0"/>
-          <w:numId w:val="1049"/>
+          <w:numId w:val="1050"/>
         </w:numPr>
         <w:pStyle w:val="Compact"/>
       </w:pPr>
@@ -5379,8 +5419,8 @@
         <w:t xml:space="preserve">mehrfache Migrationen von MIS Alea auf MSAS 2000 (Microsoft Analysis Services)</w:t>
       </w:r>
     </w:p>
-    <w:bookmarkEnd w:id="124"/>
-    <w:bookmarkStart w:id="125" w:name="X132579db065ffef062fee635f57500e8860b70a"/>
+    <w:bookmarkEnd w:id="125"/>
+    <w:bookmarkStart w:id="126" w:name="X132579db065ffef062fee635f57500e8860b70a"/>
     <w:p>
       <w:pPr>
         <w:pStyle w:val="Heading3"/>
@@ -5389,8 +5429,8 @@
         <w:t xml:space="preserve">folgende Projekte wurden als Berater für Business Intelligence bei Kunden der MIS durchgeführt. Bei den namentlich genannten Firmen handelt es sich um Referenzkunden der MIS GmbH (jetzt infor)</w:t>
       </w:r>
     </w:p>
-    <w:bookmarkEnd w:id="125"/>
-    <w:bookmarkStart w:id="126" w:name="X36abeea170bb2996379dfc84208a28c70c42876"/>
+    <w:bookmarkEnd w:id="126"/>
+    <w:bookmarkStart w:id="127" w:name="X36abeea170bb2996379dfc84208a28c70c42876"/>
     <w:p>
       <w:pPr>
         <w:pStyle w:val="Heading3"/>
@@ -5411,7 +5451,7 @@
       <w:pPr>
         <w:numPr>
           <w:ilvl w:val="0"/>
-          <w:numId w:val="1050"/>
+          <w:numId w:val="1051"/>
         </w:numPr>
         <w:pStyle w:val="Compact"/>
       </w:pPr>
@@ -5443,8 +5483,8 @@
         <w:t xml:space="preserve">OLAP-Datenbanken: Microsoft Analysis Services (MSAS), MIS Alea</w:t>
       </w:r>
     </w:p>
-    <w:bookmarkEnd w:id="126"/>
-    <w:bookmarkStart w:id="128" w:name="medienhaus-aschendorff-über-mis-gmbh"/>
+    <w:bookmarkEnd w:id="127"/>
+    <w:bookmarkStart w:id="129" w:name="medienhaus-aschendorff-über-mis-gmbh"/>
     <w:p>
       <w:pPr>
         <w:pStyle w:val="Heading3"/>
@@ -5469,7 +5509,7 @@
         <w:t xml:space="preserve">Medien und Verlage</w:t>
       </w:r>
     </w:p>
-    <w:bookmarkStart w:id="127" w:name="X8852c77d27947738ba1e977b56af2940f59ca42"/>
+    <w:bookmarkStart w:id="128" w:name="X8852c77d27947738ba1e977b56af2940f59ca42"/>
     <w:p>
       <w:pPr>
         <w:pStyle w:val="Heading4"/>
@@ -5552,9 +5592,9 @@
         <w:t xml:space="preserve">Analytische Datenbank: Microsoft Analysis Services (MSAS)</w:t>
       </w:r>
     </w:p>
-    <w:bookmarkEnd w:id="127"/>
     <w:bookmarkEnd w:id="128"/>
-    <w:bookmarkStart w:id="130" w:name="mis-gmbh-1"/>
+    <w:bookmarkEnd w:id="129"/>
+    <w:bookmarkStart w:id="131" w:name="mis-gmbh-1"/>
     <w:p>
       <w:pPr>
         <w:pStyle w:val="Heading3"/>
@@ -5579,7 +5619,7 @@
         <w:t xml:space="preserve">Sonstiges</w:t>
       </w:r>
     </w:p>
-    <w:bookmarkStart w:id="129" w:name="X992e7afdb775ad06fd3105f1f1d40e020a31028"/>
+    <w:bookmarkStart w:id="130" w:name="X992e7afdb775ad06fd3105f1f1d40e020a31028"/>
     <w:p>
       <w:pPr>
         <w:pStyle w:val="Heading4"/>
@@ -5646,9 +5686,9 @@
         <w:t xml:space="preserve">Benutzerschnittstellen (Frontends): MIS Onvision, MIS Plain</w:t>
       </w:r>
     </w:p>
-    <w:bookmarkEnd w:id="129"/>
     <w:bookmarkEnd w:id="130"/>
-    <w:bookmarkStart w:id="132" w:name="X765de7e4692a9827d36d818c1d491c6c7f5f1b7"/>
+    <w:bookmarkEnd w:id="131"/>
+    <w:bookmarkStart w:id="133" w:name="X765de7e4692a9827d36d818c1d491c6c7f5f1b7"/>
     <w:p>
       <w:pPr>
         <w:pStyle w:val="Heading3"/>
@@ -5673,7 +5713,7 @@
         <w:t xml:space="preserve">Sonstiges</w:t>
       </w:r>
     </w:p>
-    <w:bookmarkStart w:id="131" w:name="Xc41f30335abdde97a107041353ddb9393fb53b2"/>
+    <w:bookmarkStart w:id="132" w:name="Xc41f30335abdde97a107041353ddb9393fb53b2"/>
     <w:p>
       <w:pPr>
         <w:pStyle w:val="Heading4"/>
@@ -5738,9 +5778,9 @@
         <w:t xml:space="preserve">Benutzerschnittstellen (Frontends): MIS Onvision, MIS Plain</w:t>
       </w:r>
     </w:p>
-    <w:bookmarkEnd w:id="131"/>
     <w:bookmarkEnd w:id="132"/>
-    <w:bookmarkStart w:id="134" w:name="kcc-über-mis-gmbh"/>
+    <w:bookmarkEnd w:id="133"/>
+    <w:bookmarkStart w:id="135" w:name="kcc-über-mis-gmbh"/>
     <w:p>
       <w:pPr>
         <w:pStyle w:val="Heading3"/>
@@ -5765,7 +5805,7 @@
         <w:t xml:space="preserve">Sonstiges</w:t>
       </w:r>
     </w:p>
-    <w:bookmarkStart w:id="133" w:name="X8d9f4f19d2cc8831a14b695ca5e55f02b41a437"/>
+    <w:bookmarkStart w:id="134" w:name="X8d9f4f19d2cc8831a14b695ca5e55f02b41a437"/>
     <w:p>
       <w:pPr>
         <w:pStyle w:val="Heading4"/>
@@ -5856,9 +5896,9 @@
         <w:t xml:space="preserve">Benutzerschnittstellen (Frontends): MIS Onvision, MIS Plain</w:t>
       </w:r>
     </w:p>
-    <w:bookmarkEnd w:id="133"/>
     <w:bookmarkEnd w:id="134"/>
-    <w:bookmarkStart w:id="136" w:name="märkische-oderzeitung-über-mis-gmbh"/>
+    <w:bookmarkEnd w:id="135"/>
+    <w:bookmarkStart w:id="137" w:name="märkische-oderzeitung-über-mis-gmbh"/>
     <w:p>
       <w:pPr>
         <w:pStyle w:val="Heading3"/>
@@ -5875,7 +5915,7 @@
         <w:t xml:space="preserve">Medien und Verlage</w:t>
       </w:r>
     </w:p>
-    <w:bookmarkStart w:id="135" w:name="X70d0a3cea5c7176dc848254477bba7c6bf60fe8"/>
+    <w:bookmarkStart w:id="136" w:name="X70d0a3cea5c7176dc848254477bba7c6bf60fe8"/>
     <w:p>
       <w:pPr>
         <w:pStyle w:val="Heading4"/>
@@ -5916,9 +5956,9 @@
         <w:t xml:space="preserve">Frontend: MIS Alea Excel Integration</w:t>
       </w:r>
     </w:p>
-    <w:bookmarkEnd w:id="135"/>
     <w:bookmarkEnd w:id="136"/>
-    <w:bookmarkStart w:id="138" w:name="mis-gmbh-2"/>
+    <w:bookmarkEnd w:id="137"/>
+    <w:bookmarkStart w:id="139" w:name="mis-gmbh-2"/>
     <w:p>
       <w:pPr>
         <w:pStyle w:val="Heading3"/>
@@ -5943,7 +5983,7 @@
         <w:t xml:space="preserve">Sonstiges</w:t>
       </w:r>
     </w:p>
-    <w:bookmarkStart w:id="137" w:name="X3aa9d9c470771b9a00cc7fb74f0eec2d4b5fcca"/>
+    <w:bookmarkStart w:id="138" w:name="X3aa9d9c470771b9a00cc7fb74f0eec2d4b5fcca"/>
     <w:p>
       <w:pPr>
         <w:pStyle w:val="Heading4"/>
@@ -5988,9 +6028,9 @@
         <w:t xml:space="preserve">analytische Datenbanken: MIS Alea, Microsoft Analysis Services (MSAS)</w:t>
       </w:r>
     </w:p>
-    <w:bookmarkEnd w:id="137"/>
     <w:bookmarkEnd w:id="138"/>
-    <w:bookmarkStart w:id="140" w:name="deutsche-telekom-über-mis-gmbh"/>
+    <w:bookmarkEnd w:id="139"/>
+    <w:bookmarkStart w:id="141" w:name="deutsche-telekom-über-mis-gmbh"/>
     <w:p>
       <w:pPr>
         <w:pStyle w:val="Heading3"/>
@@ -6015,7 +6055,7 @@
         <w:t xml:space="preserve">Telekommunikation</w:t>
       </w:r>
     </w:p>
-    <w:bookmarkStart w:id="139" w:name="Xef9bb437d649204b98a61925482ffb9ddb4ba5b"/>
+    <w:bookmarkStart w:id="140" w:name="Xef9bb437d649204b98a61925482ffb9ddb4ba5b"/>
     <w:p>
       <w:pPr>
         <w:pStyle w:val="Heading4"/>
@@ -6064,9 +6104,9 @@
         <w:t xml:space="preserve">Frontend: MIS Alea Excel Integration</w:t>
       </w:r>
     </w:p>
-    <w:bookmarkEnd w:id="139"/>
     <w:bookmarkEnd w:id="140"/>
-    <w:bookmarkStart w:id="141" w:name="Xc017423af9d7f86221842709e4835aadf5919fc"/>
+    <w:bookmarkEnd w:id="141"/>
+    <w:bookmarkStart w:id="142" w:name="Xc017423af9d7f86221842709e4835aadf5919fc"/>
     <w:p>
       <w:pPr>
         <w:pStyle w:val="Heading3"/>
@@ -6080,10 +6120,10 @@
         <w:br w:type="page"/>
       </w:r>
     </w:p>
-    <w:bookmarkEnd w:id="141"/>
     <w:bookmarkEnd w:id="142"/>
     <w:bookmarkEnd w:id="143"/>
-    <w:bookmarkStart w:id="169" w:name="referenzen-bewertungen-für-germo-görtz"/>
+    <w:bookmarkEnd w:id="144"/>
+    <w:bookmarkStart w:id="170" w:name="referenzen-bewertungen-für-germo-görtz"/>
     <w:p>
       <w:pPr>
         <w:pStyle w:val="Heading1"/>
@@ -6092,7 +6132,7 @@
         <w:t xml:space="preserve">Referenzen / Bewertungen für Germo Görtz</w:t>
       </w:r>
     </w:p>
-    <w:bookmarkStart w:id="144" w:name="würth-logistics-ag-1"/>
+    <w:bookmarkStart w:id="145" w:name="würth-logistics-ag-1"/>
     <w:p>
       <w:pPr>
         <w:pStyle w:val="Heading2"/>
@@ -6117,8 +6157,8 @@
         <w:t xml:space="preserve">Herr Görtz ist ein höchst profesionller Consulter. Herr Görtz hat während den ersten zwei Wochen vom Aufbau unserem DWH hervorragende Arbeit im initialen Setting und bei der Schulung der Mitarbeiter im Analytics Creator inkl. SSIS / SSAS geleistet. Nach den zwei Wochen sind wir in der Lage, einen grossteil der DWH Struktur und Logiken eigenständig zu pflegen und warten.</w:t>
       </w:r>
     </w:p>
-    <w:bookmarkEnd w:id="144"/>
-    <w:bookmarkStart w:id="145" w:name="öffentlich-rechtliche-versicherung"/>
+    <w:bookmarkEnd w:id="145"/>
+    <w:bookmarkStart w:id="146" w:name="öffentlich-rechtliche-versicherung"/>
     <w:p>
       <w:pPr>
         <w:pStyle w:val="Heading2"/>
@@ -6143,8 +6183,8 @@
         <w:t xml:space="preserve">Herr Görtz hat uns in unserem Projekt mehr als 1 Jahr als Haupt-Entwickler unterstützt. Dabei war er zuständig für die Programmierung von Partner- und Vertragsdaten im neu aufgebauten DWH. Herr Görtz hat die Programmierung mit hoher Eigenmotivation und zügig durchgeführt. Daneben war sehr positiv, dass er einen sehr regelmäßigen, konstruktiven und intensiven Austausch mit den Fachkonzeptionierern gehaltet hat und somit stets Dinge hinterfragt und für die Programmierung verbessert hat.</w:t>
       </w:r>
     </w:p>
-    <w:bookmarkEnd w:id="145"/>
-    <w:bookmarkStart w:id="147" w:name="drk-kliniken-berlin-1"/>
+    <w:bookmarkEnd w:id="146"/>
+    <w:bookmarkStart w:id="148" w:name="drk-kliniken-berlin-1"/>
     <w:p>
       <w:pPr>
         <w:pStyle w:val="Heading2"/>
@@ -6173,7 +6213,7 @@
       <w:pPr>
         <w:pStyle w:val="BodyText"/>
       </w:pPr>
-      <w:hyperlink r:id="rId146">
+      <w:hyperlink r:id="rId147">
         <w:r>
           <w:rPr>
             <w:rStyle w:val="Hyperlink"/>
@@ -6182,8 +6222,8 @@
         </w:r>
       </w:hyperlink>
     </w:p>
-    <w:bookmarkEnd w:id="147"/>
-    <w:bookmarkStart w:id="149" w:name="vivantes---krankenhauskonzern-1"/>
+    <w:bookmarkEnd w:id="148"/>
+    <w:bookmarkStart w:id="150" w:name="vivantes---krankenhauskonzern-1"/>
     <w:p>
       <w:pPr>
         <w:pStyle w:val="Heading2"/>
@@ -6261,7 +6301,7 @@
       <w:pPr>
         <w:pStyle w:val="BodyText"/>
       </w:pPr>
-      <w:hyperlink r:id="rId148">
+      <w:hyperlink r:id="rId149">
         <w:r>
           <w:rPr>
             <w:rStyle w:val="Hyperlink"/>
@@ -6270,8 +6310,8 @@
         </w:r>
       </w:hyperlink>
     </w:p>
-    <w:bookmarkEnd w:id="149"/>
-    <w:bookmarkStart w:id="150" w:name="vivantes---krankenhauskonzern-2"/>
+    <w:bookmarkEnd w:id="150"/>
+    <w:bookmarkStart w:id="151" w:name="vivantes---krankenhauskonzern-2"/>
     <w:p>
       <w:pPr>
         <w:pStyle w:val="Heading2"/>
@@ -6300,7 +6340,7 @@
       <w:pPr>
         <w:pStyle w:val="BodyText"/>
       </w:pPr>
-      <w:hyperlink r:id="rId148">
+      <w:hyperlink r:id="rId149">
         <w:r>
           <w:rPr>
             <w:rStyle w:val="Hyperlink"/>
@@ -6309,8 +6349,8 @@
         </w:r>
       </w:hyperlink>
     </w:p>
-    <w:bookmarkEnd w:id="150"/>
-    <w:bookmarkStart w:id="152" w:name="bezirkskliniken-mittelfranken"/>
+    <w:bookmarkEnd w:id="151"/>
+    <w:bookmarkStart w:id="153" w:name="bezirkskliniken-mittelfranken"/>
     <w:p>
       <w:pPr>
         <w:pStyle w:val="Heading2"/>
@@ -6339,7 +6379,7 @@
       <w:pPr>
         <w:pStyle w:val="BodyText"/>
       </w:pPr>
-      <w:hyperlink r:id="rId151">
+      <w:hyperlink r:id="rId152">
         <w:r>
           <w:rPr>
             <w:rStyle w:val="Hyperlink"/>
@@ -6348,8 +6388,8 @@
         </w:r>
       </w:hyperlink>
     </w:p>
-    <w:bookmarkEnd w:id="152"/>
-    <w:bookmarkStart w:id="154" w:name="Xd1e7c11cbd7939e814c4f51c01abd0b8081ca66"/>
+    <w:bookmarkEnd w:id="153"/>
+    <w:bookmarkStart w:id="155" w:name="Xd1e7c11cbd7939e814c4f51c01abd0b8081ca66"/>
     <w:p>
       <w:pPr>
         <w:pStyle w:val="Heading2"/>
@@ -6394,7 +6434,7 @@
       <w:pPr>
         <w:pStyle w:val="BodyText"/>
       </w:pPr>
-      <w:hyperlink r:id="rId153">
+      <w:hyperlink r:id="rId154">
         <w:r>
           <w:rPr>
             <w:rStyle w:val="Hyperlink"/>
@@ -6403,8 +6443,8 @@
         </w:r>
       </w:hyperlink>
     </w:p>
-    <w:bookmarkEnd w:id="154"/>
-    <w:bookmarkStart w:id="155" w:name="opel"/>
+    <w:bookmarkEnd w:id="155"/>
+    <w:bookmarkStart w:id="156" w:name="opel"/>
     <w:p>
       <w:pPr>
         <w:pStyle w:val="Heading2"/>
@@ -6437,8 +6477,8 @@
         <w:t xml:space="preserve">He is determined to do a good job and offers good value for his customers. I would recommend Germo and would not hesitate to work with him in the future.</w:t>
       </w:r>
     </w:p>
-    <w:bookmarkEnd w:id="155"/>
-    <w:bookmarkStart w:id="157" w:name="henkel-ag-co.-kgaa-2"/>
+    <w:bookmarkEnd w:id="156"/>
+    <w:bookmarkStart w:id="158" w:name="henkel-ag-co.-kgaa-2"/>
     <w:p>
       <w:pPr>
         <w:pStyle w:val="Heading2"/>
@@ -6467,7 +6507,7 @@
       <w:pPr>
         <w:pStyle w:val="BodyText"/>
       </w:pPr>
-      <w:hyperlink r:id="rId156">
+      <w:hyperlink r:id="rId157">
         <w:r>
           <w:rPr>
             <w:rStyle w:val="Hyperlink"/>
@@ -6476,8 +6516,8 @@
         </w:r>
       </w:hyperlink>
     </w:p>
-    <w:bookmarkEnd w:id="157"/>
-    <w:bookmarkStart w:id="158" w:name="investitionsgüterhersteller-20.000-ma"/>
+    <w:bookmarkEnd w:id="158"/>
+    <w:bookmarkStart w:id="159" w:name="investitionsgüterhersteller-20.000-ma"/>
     <w:p>
       <w:pPr>
         <w:pStyle w:val="Heading2"/>
@@ -6502,8 +6542,8 @@
         <w:t xml:space="preserve">Der Berater besitzt sehr gute Kenntnisse im Aufbau und Betrieb von komplexen Data Warehouse Systemen und rund um die Themen BI-Solutions. Mit seinem umfassenden fachlichen Know-How und Erfahrungen konnte er die anspruchsvollen Anforderungen innovativ und zur unserer vollsten Zufriedenheit umsetzen. Die Zusammenarbeit und Kommunikation klappt hervorragend. Neben seinem tiefgehenden Fachwissen sind vor allem seine hohe Einsatzbereitschaft, Engagement und Anpassungsfähigkeit sowie seine sorgfältige, innovative und selbständige Arbeitsweise hervorzuheben. Wir bedanken uns für die erfolgreiche Zusammenarbeit und werden mit ihm auch in der Zukunft gerne zusammenarbeiten.</w:t>
       </w:r>
     </w:p>
-    <w:bookmarkEnd w:id="158"/>
-    <w:bookmarkStart w:id="160" w:name="kelvion-holding-gmbh"/>
+    <w:bookmarkEnd w:id="159"/>
+    <w:bookmarkStart w:id="161" w:name="kelvion-holding-gmbh"/>
     <w:p>
       <w:pPr>
         <w:pStyle w:val="Heading2"/>
@@ -6532,7 +6572,7 @@
       <w:pPr>
         <w:pStyle w:val="BodyText"/>
       </w:pPr>
-      <w:hyperlink r:id="rId159">
+      <w:hyperlink r:id="rId160">
         <w:r>
           <w:rPr>
             <w:rStyle w:val="Hyperlink"/>
@@ -6541,8 +6581,8 @@
         </w:r>
       </w:hyperlink>
     </w:p>
-    <w:bookmarkEnd w:id="160"/>
-    <w:bookmarkStart w:id="162" w:name="volkswagen-nutzfahrzeuge"/>
+    <w:bookmarkEnd w:id="161"/>
+    <w:bookmarkStart w:id="163" w:name="volkswagen-nutzfahrzeuge"/>
     <w:p>
       <w:pPr>
         <w:pStyle w:val="Heading2"/>
@@ -6589,7 +6629,7 @@
       <w:pPr>
         <w:pStyle w:val="BodyText"/>
       </w:pPr>
-      <w:hyperlink r:id="rId161">
+      <w:hyperlink r:id="rId162">
         <w:r>
           <w:rPr>
             <w:rStyle w:val="Hyperlink"/>
@@ -6598,8 +6638,8 @@
         </w:r>
       </w:hyperlink>
     </w:p>
-    <w:bookmarkEnd w:id="162"/>
-    <w:bookmarkStart w:id="164" w:name="nestlé"/>
+    <w:bookmarkEnd w:id="163"/>
+    <w:bookmarkStart w:id="165" w:name="nestlé"/>
     <w:p>
       <w:pPr>
         <w:pStyle w:val="Heading2"/>
@@ -6628,7 +6668,7 @@
       <w:pPr>
         <w:pStyle w:val="BodyText"/>
       </w:pPr>
-      <w:hyperlink r:id="rId163">
+      <w:hyperlink r:id="rId164">
         <w:r>
           <w:rPr>
             <w:rStyle w:val="Hyperlink"/>
@@ -6637,8 +6677,8 @@
         </w:r>
       </w:hyperlink>
     </w:p>
-    <w:bookmarkEnd w:id="164"/>
-    <w:bookmarkStart w:id="166" w:name="landwirtschaftliche-rentenbank-1"/>
+    <w:bookmarkEnd w:id="165"/>
+    <w:bookmarkStart w:id="167" w:name="landwirtschaftliche-rentenbank-1"/>
     <w:p>
       <w:pPr>
         <w:pStyle w:val="Heading2"/>
@@ -6667,7 +6707,7 @@
       <w:pPr>
         <w:pStyle w:val="BodyText"/>
       </w:pPr>
-      <w:hyperlink r:id="rId165">
+      <w:hyperlink r:id="rId166">
         <w:r>
           <w:rPr>
             <w:rStyle w:val="Hyperlink"/>
@@ -6676,8 +6716,8 @@
         </w:r>
       </w:hyperlink>
     </w:p>
-    <w:bookmarkEnd w:id="166"/>
-    <w:bookmarkStart w:id="168" w:name="mis-ag"/>
+    <w:bookmarkEnd w:id="167"/>
+    <w:bookmarkStart w:id="169" w:name="mis-ag"/>
     <w:p>
       <w:pPr>
         <w:pStyle w:val="Heading2"/>
@@ -6796,7 +6836,7 @@
       <w:pPr>
         <w:pStyle w:val="BodyText"/>
       </w:pPr>
-      <w:hyperlink r:id="rId167">
+      <w:hyperlink r:id="rId168">
         <w:r>
           <w:rPr>
             <w:rStyle w:val="Hyperlink"/>
@@ -6805,8 +6845,8 @@
         </w:r>
       </w:hyperlink>
     </w:p>
-    <w:bookmarkEnd w:id="168"/>
     <w:bookmarkEnd w:id="169"/>
+    <w:bookmarkEnd w:id="170"/>
     <w:sectPr/>
   </w:body>
 </w:document>
@@ -7140,6 +7180,9 @@
     <w:abstractNumId w:val="991"/>
   </w:num>
   <w:num w:numId="1050">
+    <w:abstractNumId w:val="991"/>
+  </w:num>
+  <w:num w:numId="1051">
     <w:abstractNumId w:val="991"/>
   </w:num>
 </w:numbering>

</xml_diff>

<commit_message>
ein post md zu adoc, giscus Konfiguration statt utterances
</commit_message>
<xml_diff>
--- a/Germo_Goertz_IT_profile.docx
+++ b/Germo_Goertz_IT_profile.docx
@@ -39,7 +39,7 @@
         <w:pStyle w:val="Datum"/>
       </w:pPr>
       <w:r>
-        <w:t xml:space="preserve">2022-09-15</w:t>
+        <w:t xml:space="preserve">2022-09-17</w:t>
       </w:r>
     </w:p>
     <w:p>
@@ -554,7 +554,7 @@
           <w:rPr>
             <w:rStyle w:val="Hyperlink"/>
           </w:rPr>
-          <w:t xml:space="preserve">Asciidoc</w:t>
+          <w:t xml:space="preserve">AsciiDoc</w:t>
         </w:r>
       </w:hyperlink>
       <w:r>
@@ -791,7 +791,7 @@
         <w:br/>
       </w:r>
       <w:r>
-        <w:t xml:space="preserve">Tool für DevOps, agiles Projekt-Controlling, Issue-Tracking, Code-Versionierung. Leider keine Asciidoc-Unterstützung in Wiki oder Repository-Preview</w:t>
+        <w:t xml:space="preserve">Tool für DevOps, agiles Projekt-Controlling, Issue-Tracking, Code-Versionierung. Leider keine AsciiDoc-Unterstützung in Wiki oder Repository-Preview</w:t>
       </w:r>
     </w:p>
     <w:p>
@@ -835,7 +835,7 @@
         <w:br/>
       </w:r>
       <w:r>
-        <w:t xml:space="preserve">open Source Dokumentations-Framework, insbesondere für technische versionisierte Dokumentation, basierend auf Asciidoc</w:t>
+        <w:t xml:space="preserve">open Source Dokumentations-Framework, insbesondere für technische versionisierte Dokumentation, basierend auf AsciiDoc</w:t>
       </w:r>
     </w:p>
     <w:p>
@@ -6606,7 +6606,7 @@
         <w:t xml:space="preserve"> </w:t>
       </w:r>
       <w:r>
-        <w:t xml:space="preserve">Hintergründe zu "Technokratie statt Demokratie" im "Gleichnis vom Krankenhaus"</w:t>
+        <w:t xml:space="preserve">Hintergründe zu "Technokratie statt Demokratie" im "Gleichnis vom Krankenhaus der Autobauer"</w:t>
       </w:r>
       <w:r>
         <w:t xml:space="preserve"> </w:t>

</xml_diff>

<commit_message>
xref zwischen Historie und Referenzen
</commit_message>
<xml_diff>
--- a/Germo_Goertz_IT_profile.docx
+++ b/Germo_Goertz_IT_profile.docx
@@ -2241,6 +2241,22 @@
         <w:t xml:space="preserve">Konsumgüter und Handel</w:t>
       </w:r>
     </w:p>
+    <w:p>
+      <w:pPr>
+        <w:pStyle w:val="DefinitionTerm"/>
+      </w:pPr>
+      <w:r>
+        <w:t xml:space="preserve">Größe</w:t>
+      </w:r>
+    </w:p>
+    <w:p>
+      <w:pPr>
+        <w:pStyle w:val="Definition"/>
+      </w:pPr>
+      <w:r>
+        <w:t xml:space="preserve">?</w:t>
+      </w:r>
+    </w:p>
     <w:bookmarkStart w:id="78" w:name="X8268e057bf989a32c9ad2cf40024ec53c20e73e"/>
     <w:p>
       <w:pPr>
@@ -2947,7 +2963,7 @@
     </w:p>
     <w:bookmarkEnd w:id="88"/>
     <w:bookmarkEnd w:id="89"/>
-    <w:bookmarkStart w:id="91" w:name="X7db9b13d2d9331e3a123a40aa0010e6a78e1c1d"/>
+    <w:bookmarkStart w:id="91" w:name="project_drkkliniken_2019"/>
     <w:p>
       <w:pPr>
         <w:pStyle w:val="berschrift2"/>
@@ -3212,10 +3228,29 @@
       <w:r>
         <w:t xml:space="preserve">Aktuell: regelmäßiger Support, um das System "am Laufen zu halten", bis irgendwann die vollständige Migration in ein klinisches DWH des KISAnbieters abgeschlossen sein wird.</w:t>
       </w:r>
+    </w:p>
+    <w:p>
+      <w:pPr>
+        <w:pStyle w:val="Textkrper"/>
+      </w:pPr>
+      <w:r>
+        <w:t xml:space="preserve">Referenz:</w:t>
+      </w:r>
+      <w:r>
+        <w:t xml:space="preserve"> </w:t>
+      </w:r>
+      <w:hyperlink w:anchor="referenz_drkkliniken">
+        <w:r>
+          <w:rPr>
+            <w:rStyle w:val="Hyperlink"/>
+          </w:rPr>
+          <w:t xml:space="preserve">DRK Kliniken Berlin</w:t>
+        </w:r>
+      </w:hyperlink>
     </w:p>
     <w:bookmarkEnd w:id="90"/>
     <w:bookmarkEnd w:id="91"/>
-    <w:bookmarkStart w:id="93" w:name="Xfc7fe3f343610182b6c55485f9d6be11e578285"/>
+    <w:bookmarkStart w:id="93" w:name="project_wuerth_logistics_2019"/>
     <w:p>
       <w:pPr>
         <w:pStyle w:val="berschrift2"/>
@@ -3357,9 +3392,28 @@
         <w:t xml:space="preserve">git</w:t>
       </w:r>
     </w:p>
+    <w:p>
+      <w:pPr>
+        <w:pStyle w:val="FirstParagraph"/>
+      </w:pPr>
+      <w:r>
+        <w:t xml:space="preserve">Referenz:</w:t>
+      </w:r>
+      <w:r>
+        <w:t xml:space="preserve"> </w:t>
+      </w:r>
+      <w:hyperlink w:anchor="referenz_wuerth_logistics">
+        <w:r>
+          <w:rPr>
+            <w:rStyle w:val="Hyperlink"/>
+          </w:rPr>
+          <w:t xml:space="preserve">Würth Logistics AG</w:t>
+        </w:r>
+      </w:hyperlink>
+    </w:p>
     <w:bookmarkEnd w:id="92"/>
     <w:bookmarkEnd w:id="93"/>
-    <w:bookmarkStart w:id="95" w:name="X3d2a8c9d547f8a3c7c3c15112e9623585d233dc"/>
+    <w:bookmarkStart w:id="95" w:name="project_provinzial_2019"/>
     <w:p>
       <w:pPr>
         <w:pStyle w:val="berschrift2"/>
@@ -3482,6 +3536,25 @@
       <w:r>
         <w:t xml:space="preserve">git</w:t>
       </w:r>
+    </w:p>
+    <w:p>
+      <w:pPr>
+        <w:pStyle w:val="FirstParagraph"/>
+      </w:pPr>
+      <w:r>
+        <w:t xml:space="preserve">Referenz:</w:t>
+      </w:r>
+      <w:r>
+        <w:t xml:space="preserve"> </w:t>
+      </w:r>
+      <w:hyperlink w:anchor="referenz_provinzial">
+        <w:r>
+          <w:rPr>
+            <w:rStyle w:val="Hyperlink"/>
+          </w:rPr>
+          <w:t xml:space="preserve">Öffentlich-rechtliche Versicherung</w:t>
+        </w:r>
+      </w:hyperlink>
     </w:p>
     <w:bookmarkEnd w:id="94"/>
     <w:bookmarkEnd w:id="95"/>
@@ -3657,7 +3730,7 @@
     </w:p>
     <w:bookmarkEnd w:id="97"/>
     <w:bookmarkEnd w:id="98"/>
-    <w:bookmarkStart w:id="100" w:name="Xcd4b809ac8407f5aebf4ac4eb38f438b28a7539"/>
+    <w:bookmarkStart w:id="100" w:name="project_zeiss_2018"/>
     <w:p>
       <w:pPr>
         <w:pStyle w:val="berschrift2"/>
@@ -3800,6 +3873,25 @@
       <w:r>
         <w:t xml:space="preserve">Kernprojekt 03.2016 - 04.0216, Danach bis 09.2018 laufender Support bis und einschließlich Migration auf ServiceNow</w:t>
       </w:r>
+    </w:p>
+    <w:p>
+      <w:pPr>
+        <w:pStyle w:val="Textkrper"/>
+      </w:pPr>
+      <w:r>
+        <w:t xml:space="preserve">Referenz:</w:t>
+      </w:r>
+      <w:r>
+        <w:t xml:space="preserve"> </w:t>
+      </w:r>
+      <w:hyperlink w:anchor="referenz_zeiss">
+        <w:r>
+          <w:rPr>
+            <w:rStyle w:val="Hyperlink"/>
+          </w:rPr>
+          <w:t xml:space="preserve">Investitionsgüterhersteller (&gt;20.000 MA)</w:t>
+        </w:r>
+      </w:hyperlink>
     </w:p>
     <w:bookmarkEnd w:id="99"/>
     <w:bookmarkEnd w:id="100"/>
@@ -4003,7 +4095,7 @@
     </w:p>
     <w:bookmarkEnd w:id="101"/>
     <w:bookmarkEnd w:id="102"/>
-    <w:bookmarkStart w:id="104" w:name="Xb5427f8d0c58c670939bb582502195d368f18de"/>
+    <w:bookmarkStart w:id="104" w:name="project_opel_2017"/>
     <w:p>
       <w:pPr>
         <w:pStyle w:val="berschrift2"/>
@@ -4129,10 +4221,29 @@
       <w:r>
         <w:t xml:space="preserve">TFVC oder git</w:t>
       </w:r>
+    </w:p>
+    <w:p>
+      <w:pPr>
+        <w:pStyle w:val="FirstParagraph"/>
+      </w:pPr>
+      <w:r>
+        <w:t xml:space="preserve">Referenz:</w:t>
+      </w:r>
+      <w:r>
+        <w:t xml:space="preserve"> </w:t>
+      </w:r>
+      <w:hyperlink w:anchor="referenz_opel">
+        <w:r>
+          <w:rPr>
+            <w:rStyle w:val="Hyperlink"/>
+          </w:rPr>
+          <w:t xml:space="preserve">Opel</w:t>
+        </w:r>
+      </w:hyperlink>
     </w:p>
     <w:bookmarkEnd w:id="103"/>
     <w:bookmarkEnd w:id="104"/>
-    <w:bookmarkStart w:id="106" w:name="X52fa5cadc882181d0c606c62373a05c9855181f"/>
+    <w:bookmarkStart w:id="106" w:name="project_kelvion_2017"/>
     <w:p>
       <w:pPr>
         <w:pStyle w:val="berschrift2"/>
@@ -4247,6 +4358,25 @@
       <w:r>
         <w:t xml:space="preserve">git</w:t>
       </w:r>
+    </w:p>
+    <w:p>
+      <w:pPr>
+        <w:pStyle w:val="FirstParagraph"/>
+      </w:pPr>
+      <w:r>
+        <w:t xml:space="preserve">Referenz:</w:t>
+      </w:r>
+      <w:r>
+        <w:t xml:space="preserve"> </w:t>
+      </w:r>
+      <w:hyperlink w:anchor="referenz_kelvion">
+        <w:r>
+          <w:rPr>
+            <w:rStyle w:val="Hyperlink"/>
+          </w:rPr>
+          <w:t xml:space="preserve">Kelvion Holding GmbH</w:t>
+        </w:r>
+      </w:hyperlink>
     </w:p>
     <w:bookmarkEnd w:id="105"/>
     <w:bookmarkEnd w:id="106"/>
@@ -4543,7 +4673,7 @@
     </w:p>
     <w:bookmarkEnd w:id="113"/>
     <w:bookmarkEnd w:id="114"/>
-    <w:bookmarkStart w:id="117" w:name="Xc77332f148a5d94a66e5f2f4a64af883bd3d672"/>
+    <w:bookmarkStart w:id="117" w:name="project_vgsg_2016"/>
     <w:p>
       <w:pPr>
         <w:pStyle w:val="berschrift2"/>
@@ -4754,9 +4884,28 @@
         <w:t xml:space="preserve">Wirtschaftsinformatik (WI 2017), St. Gallen, S. 1205-1219</w:t>
       </w:r>
     </w:p>
+    <w:p>
+      <w:pPr>
+        <w:pStyle w:val="Textkrper"/>
+      </w:pPr>
+      <w:r>
+        <w:t xml:space="preserve">Referenz:</w:t>
+      </w:r>
+      <w:r>
+        <w:t xml:space="preserve"> </w:t>
+      </w:r>
+      <w:hyperlink w:anchor="referenz_vgsg">
+        <w:r>
+          <w:rPr>
+            <w:rStyle w:val="Hyperlink"/>
+          </w:rPr>
+          <w:t xml:space="preserve">Volkswagen Nutzfahrzeuge</w:t>
+        </w:r>
+      </w:hyperlink>
+    </w:p>
     <w:bookmarkEnd w:id="116"/>
     <w:bookmarkEnd w:id="117"/>
-    <w:bookmarkStart w:id="119" w:name="X4d1cf52fbf2f5aa080e2e2fd0efc76c63beb128"/>
+    <w:bookmarkStart w:id="119" w:name="project_henkel_2015"/>
     <w:p>
       <w:pPr>
         <w:pStyle w:val="berschrift2"/>
@@ -4939,10 +5088,29 @@
       <w:r>
         <w:t xml:space="preserve">TFVC</w:t>
       </w:r>
+    </w:p>
+    <w:p>
+      <w:pPr>
+        <w:pStyle w:val="FirstParagraph"/>
+      </w:pPr>
+      <w:r>
+        <w:t xml:space="preserve">Referenz:</w:t>
+      </w:r>
+      <w:r>
+        <w:t xml:space="preserve"> </w:t>
+      </w:r>
+      <w:hyperlink w:anchor="referenz_henkel">
+        <w:r>
+          <w:rPr>
+            <w:rStyle w:val="Hyperlink"/>
+          </w:rPr>
+          <w:t xml:space="preserve">Henkel AG &amp; Co. KGaA</w:t>
+        </w:r>
+      </w:hyperlink>
     </w:p>
     <w:bookmarkEnd w:id="118"/>
     <w:bookmarkEnd w:id="119"/>
-    <w:bookmarkStart w:id="121" w:name="Xadabc179e0b8b36b4b991716116aaa15430f67f"/>
+    <w:bookmarkStart w:id="121" w:name="project_bkm_2012"/>
     <w:p>
       <w:pPr>
         <w:pStyle w:val="berschrift2"/>
@@ -5130,10 +5298,29 @@
       <w:r>
         <w:t xml:space="preserve">andere</w:t>
       </w:r>
+    </w:p>
+    <w:p>
+      <w:pPr>
+        <w:pStyle w:val="FirstParagraph"/>
+      </w:pPr>
+      <w:r>
+        <w:t xml:space="preserve">Referenz:</w:t>
+      </w:r>
+      <w:r>
+        <w:t xml:space="preserve"> </w:t>
+      </w:r>
+      <w:hyperlink w:anchor="referenz_bkm">
+        <w:r>
+          <w:rPr>
+            <w:rStyle w:val="Hyperlink"/>
+          </w:rPr>
+          <w:t xml:space="preserve">Bezirkskliniken Mittelfranken</w:t>
+        </w:r>
+      </w:hyperlink>
     </w:p>
     <w:bookmarkEnd w:id="120"/>
     <w:bookmarkEnd w:id="121"/>
-    <w:bookmarkStart w:id="123" w:name="X03426c559df1380a51b9f865ae38d09c9c5ffef"/>
+    <w:bookmarkStart w:id="123" w:name="project_nestle_2012"/>
     <w:p>
       <w:pPr>
         <w:pStyle w:val="berschrift2"/>
@@ -5220,6 +5407,25 @@
       <w:r>
         <w:t xml:space="preserve">Microsoft SQL Server 2005, Microsoft SQL Server 2008 R2 (on-premise)</w:t>
       </w:r>
+    </w:p>
+    <w:p>
+      <w:pPr>
+        <w:pStyle w:val="Textkrper"/>
+      </w:pPr>
+      <w:r>
+        <w:t xml:space="preserve">Referenz:</w:t>
+      </w:r>
+      <w:r>
+        <w:t xml:space="preserve"> </w:t>
+      </w:r>
+      <w:hyperlink w:anchor="referenz_nestle">
+        <w:r>
+          <w:rPr>
+            <w:rStyle w:val="Hyperlink"/>
+          </w:rPr>
+          <w:t xml:space="preserve">Nestlé</w:t>
+        </w:r>
+      </w:hyperlink>
     </w:p>
     <w:bookmarkEnd w:id="122"/>
     <w:bookmarkEnd w:id="123"/>
@@ -5338,7 +5544,7 @@
     </w:p>
     <w:bookmarkEnd w:id="125"/>
     <w:bookmarkEnd w:id="126"/>
-    <w:bookmarkStart w:id="128" w:name="X16f470a4fbabd7921b96325bbd35653370f8e35"/>
+    <w:bookmarkStart w:id="128" w:name="project_hgc_gfs_2011"/>
     <w:p>
       <w:pPr>
         <w:pStyle w:val="berschrift2"/>
@@ -5609,6 +5815,25 @@
       <w:r>
         <w:t xml:space="preserve">Subversion</w:t>
       </w:r>
+    </w:p>
+    <w:p>
+      <w:pPr>
+        <w:pStyle w:val="FirstParagraph"/>
+      </w:pPr>
+      <w:r>
+        <w:t xml:space="preserve">Referenz:</w:t>
+      </w:r>
+      <w:r>
+        <w:t xml:space="preserve"> </w:t>
+      </w:r>
+      <w:hyperlink w:anchor="referenz_gfs">
+        <w:r>
+          <w:rPr>
+            <w:rStyle w:val="Hyperlink"/>
+          </w:rPr>
+          <w:t xml:space="preserve">GfS Gesellschaft für Standortsicherung Unternehmensberatung mbH</w:t>
+        </w:r>
+      </w:hyperlink>
     </w:p>
     <w:bookmarkEnd w:id="127"/>
     <w:bookmarkEnd w:id="128"/>
@@ -5898,7 +6123,7 @@
     </w:p>
     <w:bookmarkEnd w:id="133"/>
     <w:bookmarkEnd w:id="134"/>
-    <w:bookmarkStart w:id="136" w:name="X74b3bdf45e6a8ef65486e75419ba5b1a38b0e0a"/>
+    <w:bookmarkStart w:id="136" w:name="project_vivantes_2010"/>
     <w:p>
       <w:pPr>
         <w:pStyle w:val="berschrift2"/>
@@ -6240,6 +6465,48 @@
       <w:r>
         <w:t xml:space="preserve">Subversion</w:t>
       </w:r>
+    </w:p>
+    <w:p>
+      <w:pPr>
+        <w:pStyle w:val="FirstParagraph"/>
+      </w:pPr>
+      <w:r>
+        <w:t xml:space="preserve">Referenzen:</w:t>
+      </w:r>
+      <w:r>
+        <w:t xml:space="preserve"> </w:t>
+      </w:r>
+      <w:r>
+        <w:t xml:space="preserve">*</w:t>
+      </w:r>
+      <w:r>
+        <w:t xml:space="preserve"> </w:t>
+      </w:r>
+      <w:hyperlink w:anchor="referenz_vivantes_1">
+        <w:r>
+          <w:rPr>
+            <w:rStyle w:val="Hyperlink"/>
+          </w:rPr>
+          <w:t xml:space="preserve">Vivantes - Krankenhauskonzern (1)</w:t>
+        </w:r>
+      </w:hyperlink>
+      <w:r>
+        <w:t xml:space="preserve"> </w:t>
+      </w:r>
+      <w:r>
+        <w:t xml:space="preserve">*</w:t>
+      </w:r>
+      <w:r>
+        <w:t xml:space="preserve"> </w:t>
+      </w:r>
+      <w:hyperlink w:anchor="referenz_vivantes_2">
+        <w:r>
+          <w:rPr>
+            <w:rStyle w:val="Hyperlink"/>
+          </w:rPr>
+          <w:t xml:space="preserve">Vivantes - Krankenhauskonzern (2)</w:t>
+        </w:r>
+      </w:hyperlink>
     </w:p>
     <w:bookmarkEnd w:id="135"/>
     <w:bookmarkEnd w:id="136"/>
@@ -6377,7 +6644,7 @@
     </w:p>
     <w:bookmarkEnd w:id="137"/>
     <w:bookmarkEnd w:id="138"/>
-    <w:bookmarkStart w:id="140" w:name="Xdce452a38f4eea8fc0854f73d70cc8020a942c5"/>
+    <w:bookmarkStart w:id="140" w:name="project_rentenbank_2009"/>
     <w:p>
       <w:pPr>
         <w:pStyle w:val="berschrift2"/>
@@ -6659,6 +6926,25 @@
       <w:r>
         <w:t xml:space="preserve">Subversion</w:t>
       </w:r>
+    </w:p>
+    <w:p>
+      <w:pPr>
+        <w:pStyle w:val="FirstParagraph"/>
+      </w:pPr>
+      <w:r>
+        <w:t xml:space="preserve">Referenz:</w:t>
+      </w:r>
+      <w:r>
+        <w:t xml:space="preserve"> </w:t>
+      </w:r>
+      <w:hyperlink w:anchor="referenz_rentenbank">
+        <w:r>
+          <w:rPr>
+            <w:rStyle w:val="Hyperlink"/>
+          </w:rPr>
+          <w:t xml:space="preserve">Landwirtschaftliche Rentenbank</w:t>
+        </w:r>
+      </w:hyperlink>
     </w:p>
     <w:bookmarkEnd w:id="139"/>
     <w:bookmarkEnd w:id="140"/>
@@ -7035,8 +7321,27 @@
         <w:t xml:space="preserve">mehrfache Migrationen von MIS Alea auf MSAS 2000 (Microsoft Analysis Services)</w:t>
       </w:r>
     </w:p>
+    <w:p>
+      <w:pPr>
+        <w:pStyle w:val="Textkrper"/>
+      </w:pPr>
+      <w:r>
+        <w:t xml:space="preserve">Referenz:</w:t>
+      </w:r>
+      <w:r>
+        <w:t xml:space="preserve"> </w:t>
+      </w:r>
+      <w:hyperlink w:anchor="referenz_infor">
+        <w:r>
+          <w:rPr>
+            <w:rStyle w:val="Hyperlink"/>
+          </w:rPr>
+          <w:t xml:space="preserve">MIS AG</w:t>
+        </w:r>
+      </w:hyperlink>
+    </w:p>
     <w:bookmarkEnd w:id="143"/>
-    <w:bookmarkStart w:id="144" w:name="Xeee37aaa047b8946252e4cb5aade052579d1e64"/>
+    <w:bookmarkStart w:id="144" w:name="project_infor_2004"/>
     <w:p>
       <w:pPr>
         <w:pStyle w:val="berschrift3"/>
@@ -7796,7 +8101,7 @@
         <w:t xml:space="preserve">Referenzen / Bewertungen</w:t>
       </w:r>
     </w:p>
-    <w:bookmarkStart w:id="163" w:name="Xe664c20d1c07dc9a36d662133f48fb082c25ac6"/>
+    <w:bookmarkStart w:id="163" w:name="referenz_wuerth_logistics"/>
     <w:p>
       <w:pPr>
         <w:pStyle w:val="berschrift2"/>
@@ -7830,8 +8135,27 @@
         <w:t xml:space="preserve"> </w:t>
       </w:r>
     </w:p>
+    <w:p>
+      <w:pPr>
+        <w:pStyle w:val="FirstParagraph"/>
+      </w:pPr>
+      <w:r>
+        <w:t xml:space="preserve">Projekt:</w:t>
+      </w:r>
+      <w:r>
+        <w:t xml:space="preserve"> </w:t>
+      </w:r>
+      <w:hyperlink w:anchor="project_wuerth_logistics_2019">
+        <w:r>
+          <w:rPr>
+            <w:rStyle w:val="Hyperlink"/>
+          </w:rPr>
+          <w:t xml:space="preserve">11/2019 - 12/2019; Würth Logistics AG</w:t>
+        </w:r>
+      </w:hyperlink>
+    </w:p>
     <w:bookmarkEnd w:id="163"/>
-    <w:bookmarkStart w:id="164" w:name="Xf49917d25bf160df1c538d4eb996f68d600e245"/>
+    <w:bookmarkStart w:id="164" w:name="referenz_provinzial"/>
     <w:p>
       <w:pPr>
         <w:pStyle w:val="berschrift2"/>
@@ -7865,8 +8189,27 @@
         <w:t xml:space="preserve"> </w:t>
       </w:r>
     </w:p>
+    <w:p>
+      <w:pPr>
+        <w:pStyle w:val="FirstParagraph"/>
+      </w:pPr>
+      <w:r>
+        <w:t xml:space="preserve">Projekt:</w:t>
+      </w:r>
+      <w:r>
+        <w:t xml:space="preserve"> </w:t>
+      </w:r>
+      <w:hyperlink w:anchor="project_provinzial_2019">
+        <w:r>
+          <w:rPr>
+            <w:rStyle w:val="Hyperlink"/>
+          </w:rPr>
+          <w:t xml:space="preserve">10/2018 - 09/2019; Provinzial Nord-West</w:t>
+        </w:r>
+      </w:hyperlink>
+    </w:p>
     <w:bookmarkEnd w:id="164"/>
-    <w:bookmarkStart w:id="166" w:name="X347639bb7fd172e59db55dc095b4b47d1697b99"/>
+    <w:bookmarkStart w:id="166" w:name="referenz_drkkliniken"/>
     <w:p>
       <w:pPr>
         <w:pStyle w:val="berschrift2"/>
@@ -7928,8 +8271,27 @@
         </w:r>
       </w:hyperlink>
     </w:p>
+    <w:p>
+      <w:pPr>
+        <w:pStyle w:val="Textkrper"/>
+      </w:pPr>
+      <w:r>
+        <w:t xml:space="preserve">Projekt:</w:t>
+      </w:r>
+      <w:r>
+        <w:t xml:space="preserve"> </w:t>
+      </w:r>
+      <w:hyperlink w:anchor="project_drkkliniken_2019">
+        <w:r>
+          <w:rPr>
+            <w:rStyle w:val="Hyperlink"/>
+          </w:rPr>
+          <w:t xml:space="preserve">11/2010 - 12/2019; DRK Kliniken Berlin</w:t>
+        </w:r>
+      </w:hyperlink>
+    </w:p>
     <w:bookmarkEnd w:id="166"/>
-    <w:bookmarkStart w:id="168" w:name="Xa36d7a08a10bbf9fd5e4102454a5eebb46a672d"/>
+    <w:bookmarkStart w:id="168" w:name="referenz_vivantes_1"/>
     <w:p>
       <w:pPr>
         <w:pStyle w:val="berschrift2"/>
@@ -7990,8 +8352,27 @@
         </w:r>
       </w:hyperlink>
     </w:p>
+    <w:p>
+      <w:pPr>
+        <w:pStyle w:val="Textkrper"/>
+      </w:pPr>
+      <w:r>
+        <w:t xml:space="preserve">Projekt:</w:t>
+      </w:r>
+      <w:r>
+        <w:t xml:space="preserve"> </w:t>
+      </w:r>
+      <w:hyperlink w:anchor="project_vivantes_2010">
+        <w:r>
+          <w:rPr>
+            <w:rStyle w:val="Hyperlink"/>
+          </w:rPr>
+          <w:t xml:space="preserve">01/2003 - 04/2010; Vivantes GmbH - Netzwerk für Gesundheit</w:t>
+        </w:r>
+      </w:hyperlink>
+    </w:p>
     <w:bookmarkEnd w:id="168"/>
-    <w:bookmarkStart w:id="169" w:name="X63de0091303b3e717345036d25277aa0866ba38"/>
+    <w:bookmarkStart w:id="169" w:name="referenz_vivantes_2"/>
     <w:p>
       <w:pPr>
         <w:pStyle w:val="berschrift2"/>
@@ -8038,8 +8419,27 @@
         </w:r>
       </w:hyperlink>
     </w:p>
+    <w:p>
+      <w:pPr>
+        <w:pStyle w:val="Textkrper"/>
+      </w:pPr>
+      <w:r>
+        <w:t xml:space="preserve">Projekt:</w:t>
+      </w:r>
+      <w:r>
+        <w:t xml:space="preserve"> </w:t>
+      </w:r>
+      <w:hyperlink w:anchor="project_vivantes_2010">
+        <w:r>
+          <w:rPr>
+            <w:rStyle w:val="Hyperlink"/>
+          </w:rPr>
+          <w:t xml:space="preserve">01/2003 - 04/2010; Vivantes GmbH - Netzwerk für Gesundheit</w:t>
+        </w:r>
+      </w:hyperlink>
+    </w:p>
     <w:bookmarkEnd w:id="169"/>
-    <w:bookmarkStart w:id="171" w:name="Xc486dcd38e4506ac7d36f1d37a18fb64c4af76b"/>
+    <w:bookmarkStart w:id="171" w:name="referenz_bkm"/>
     <w:p>
       <w:pPr>
         <w:pStyle w:val="berschrift2"/>
@@ -8086,8 +8486,27 @@
         </w:r>
       </w:hyperlink>
     </w:p>
+    <w:p>
+      <w:pPr>
+        <w:pStyle w:val="Textkrper"/>
+      </w:pPr>
+      <w:r>
+        <w:t xml:space="preserve">Projekt:</w:t>
+      </w:r>
+      <w:r>
+        <w:t xml:space="preserve"> </w:t>
+      </w:r>
+      <w:hyperlink w:anchor="project_bkm_2012">
+        <w:r>
+          <w:rPr>
+            <w:rStyle w:val="Hyperlink"/>
+          </w:rPr>
+          <w:t xml:space="preserve">10/2005 - 08/2012; Bezirkskliniken Mittelfranken, Ansbach</w:t>
+        </w:r>
+      </w:hyperlink>
+    </w:p>
     <w:bookmarkEnd w:id="171"/>
-    <w:bookmarkStart w:id="173" w:name="X49e9888d7fa0f6eda000499625041ee9446cad9"/>
+    <w:bookmarkStart w:id="173" w:name="referenz_gfs"/>
     <w:p>
       <w:pPr>
         <w:pStyle w:val="berschrift2"/>
@@ -8148,8 +8567,27 @@
         </w:r>
       </w:hyperlink>
     </w:p>
+    <w:p>
+      <w:pPr>
+        <w:pStyle w:val="Textkrper"/>
+      </w:pPr>
+      <w:r>
+        <w:t xml:space="preserve">Projekt:</w:t>
+      </w:r>
+      <w:r>
+        <w:t xml:space="preserve"> </w:t>
+      </w:r>
+      <w:hyperlink w:anchor="project_hgc_gfs_2011">
+        <w:r>
+          <w:rPr>
+            <w:rStyle w:val="Hyperlink"/>
+          </w:rPr>
+          <w:t xml:space="preserve">10/2005 - 12/2011; HGC GesundheitsConsult GmbH</w:t>
+        </w:r>
+      </w:hyperlink>
+    </w:p>
     <w:bookmarkEnd w:id="173"/>
-    <w:bookmarkStart w:id="174" w:name="Xe3cc216360087f257f678a5d8d92dd2c0c28fc0"/>
+    <w:bookmarkStart w:id="174" w:name="referenz_opel"/>
     <w:p>
       <w:pPr>
         <w:pStyle w:val="berschrift2"/>
@@ -8191,8 +8629,27 @@
         <w:t xml:space="preserve"> </w:t>
       </w:r>
     </w:p>
+    <w:p>
+      <w:pPr>
+        <w:pStyle w:val="FirstParagraph"/>
+      </w:pPr>
+      <w:r>
+        <w:t xml:space="preserve">Projekt:</w:t>
+      </w:r>
+      <w:r>
+        <w:t xml:space="preserve"> </w:t>
+      </w:r>
+      <w:hyperlink w:anchor="project_opel_2017">
+        <w:r>
+          <w:rPr>
+            <w:rStyle w:val="Hyperlink"/>
+          </w:rPr>
+          <w:t xml:space="preserve">05/2017 - 11/2017; Adam Opel GmbH</w:t>
+        </w:r>
+      </w:hyperlink>
+    </w:p>
     <w:bookmarkEnd w:id="174"/>
-    <w:bookmarkStart w:id="176" w:name="Xdc3f7ebd87a43b06f10b22b4a9be43af7831c2b"/>
+    <w:bookmarkStart w:id="176" w:name="referenz_henkel"/>
     <w:p>
       <w:pPr>
         <w:pStyle w:val="berschrift2"/>
@@ -8239,8 +8696,27 @@
         </w:r>
       </w:hyperlink>
     </w:p>
+    <w:p>
+      <w:pPr>
+        <w:pStyle w:val="Textkrper"/>
+      </w:pPr>
+      <w:r>
+        <w:t xml:space="preserve">Projekt:</w:t>
+      </w:r>
+      <w:r>
+        <w:t xml:space="preserve"> </w:t>
+      </w:r>
+      <w:hyperlink w:anchor="project_henkel_2015">
+        <w:r>
+          <w:rPr>
+            <w:rStyle w:val="Hyperlink"/>
+          </w:rPr>
+          <w:t xml:space="preserve">08/2012 - 05/2015; Henkel AG &amp; Co. KGaA</w:t>
+        </w:r>
+      </w:hyperlink>
+    </w:p>
     <w:bookmarkEnd w:id="176"/>
-    <w:bookmarkStart w:id="177" w:name="X32f0c640fa1cb3c47385408a0b30f93e95eaade"/>
+    <w:bookmarkStart w:id="177" w:name="referenz_zeiss"/>
     <w:p>
       <w:pPr>
         <w:pStyle w:val="berschrift2"/>
@@ -8274,8 +8750,27 @@
         <w:t xml:space="preserve"> </w:t>
       </w:r>
     </w:p>
+    <w:p>
+      <w:pPr>
+        <w:pStyle w:val="FirstParagraph"/>
+      </w:pPr>
+      <w:r>
+        <w:t xml:space="preserve">Projekt:</w:t>
+      </w:r>
+      <w:r>
+        <w:t xml:space="preserve"> </w:t>
+      </w:r>
+      <w:hyperlink w:anchor="project_zeiss_2018">
+        <w:r>
+          <w:rPr>
+            <w:rStyle w:val="Hyperlink"/>
+          </w:rPr>
+          <w:t xml:space="preserve">03/2016 - 09/2018; ZEISS Group</w:t>
+        </w:r>
+      </w:hyperlink>
+    </w:p>
     <w:bookmarkEnd w:id="177"/>
-    <w:bookmarkStart w:id="179" w:name="Xa4fd654e61a2be0fc8f7629178f5bef32ac4910"/>
+    <w:bookmarkStart w:id="179" w:name="referenz_kelvion"/>
     <w:p>
       <w:pPr>
         <w:pStyle w:val="berschrift2"/>
@@ -8322,8 +8817,27 @@
         </w:r>
       </w:hyperlink>
     </w:p>
+    <w:p>
+      <w:pPr>
+        <w:pStyle w:val="Textkrper"/>
+      </w:pPr>
+      <w:r>
+        <w:t xml:space="preserve">Projekt:</w:t>
+      </w:r>
+      <w:r>
+        <w:t xml:space="preserve"> </w:t>
+      </w:r>
+      <w:hyperlink w:anchor="project_kelvion_2017">
+        <w:r>
+          <w:rPr>
+            <w:rStyle w:val="Hyperlink"/>
+          </w:rPr>
+          <w:t xml:space="preserve">07/2016 - 06/2017; Kelvion</w:t>
+        </w:r>
+      </w:hyperlink>
+    </w:p>
     <w:bookmarkEnd w:id="179"/>
-    <w:bookmarkStart w:id="181" w:name="X3991de012b59b21565b97fe1775c4db69c44435"/>
+    <w:bookmarkStart w:id="181" w:name="referenz_vgsg"/>
     <w:p>
       <w:pPr>
         <w:pStyle w:val="berschrift2"/>
@@ -8376,8 +8890,27 @@
         </w:r>
       </w:hyperlink>
     </w:p>
+    <w:p>
+      <w:pPr>
+        <w:pStyle w:val="Textkrper"/>
+      </w:pPr>
+      <w:r>
+        <w:t xml:space="preserve">Projekt:</w:t>
+      </w:r>
+      <w:r>
+        <w:t xml:space="preserve"> </w:t>
+      </w:r>
+      <w:hyperlink w:anchor="project_vgsg_2016">
+        <w:r>
+          <w:rPr>
+            <w:rStyle w:val="Hyperlink"/>
+          </w:rPr>
+          <w:t xml:space="preserve">06/2015 - 03/2016; Volkswagen Gebrauchtfahrzeughandels und Service GmbH (VGSG)</w:t>
+        </w:r>
+      </w:hyperlink>
+    </w:p>
     <w:bookmarkEnd w:id="181"/>
-    <w:bookmarkStart w:id="183" w:name="X368759075a4c6e5d2fe351a931ce84112ab48b2"/>
+    <w:bookmarkStart w:id="183" w:name="referenz_nestle"/>
     <w:p>
       <w:pPr>
         <w:pStyle w:val="berschrift2"/>
@@ -8424,8 +8957,27 @@
         </w:r>
       </w:hyperlink>
     </w:p>
+    <w:p>
+      <w:pPr>
+        <w:pStyle w:val="Textkrper"/>
+      </w:pPr>
+      <w:r>
+        <w:t xml:space="preserve">Projekt:</w:t>
+      </w:r>
+      <w:r>
+        <w:t xml:space="preserve"> </w:t>
+      </w:r>
+      <w:hyperlink w:anchor="project_nestle_2012">
+        <w:r>
+          <w:rPr>
+            <w:rStyle w:val="Hyperlink"/>
+          </w:rPr>
+          <w:t xml:space="preserve">02/2011 - 05/2012; Nestlé Suisse S.A</w:t>
+        </w:r>
+      </w:hyperlink>
+    </w:p>
     <w:bookmarkEnd w:id="183"/>
-    <w:bookmarkStart w:id="185" w:name="X3ce2be10d5aa034f438a54178d61abf1418e3b3"/>
+    <w:bookmarkStart w:id="185" w:name="referenz_rentenbank"/>
     <w:p>
       <w:pPr>
         <w:pStyle w:val="berschrift2"/>
@@ -8472,8 +9024,27 @@
         </w:r>
       </w:hyperlink>
     </w:p>
+    <w:p>
+      <w:pPr>
+        <w:pStyle w:val="Textkrper"/>
+      </w:pPr>
+      <w:r>
+        <w:t xml:space="preserve">Projekt:</w:t>
+      </w:r>
+      <w:r>
+        <w:t xml:space="preserve"> </w:t>
+      </w:r>
+      <w:hyperlink w:anchor="project_rentenbank_2009">
+        <w:r>
+          <w:rPr>
+            <w:rStyle w:val="Hyperlink"/>
+          </w:rPr>
+          <w:t xml:space="preserve">09/2005 - 01/2009; Landwirtschaftliche Rentenbank</w:t>
+        </w:r>
+      </w:hyperlink>
+    </w:p>
     <w:bookmarkEnd w:id="185"/>
-    <w:bookmarkStart w:id="187" w:name="X4a13c3a1a4bbe071cfadb9fca28590d93530f9e"/>
+    <w:bookmarkStart w:id="187" w:name="referenz_infor"/>
     <w:p>
       <w:pPr>
         <w:pStyle w:val="berschrift2"/>
@@ -8579,6 +9150,25 @@
             <w:rStyle w:val="Hyperlink"/>
           </w:rPr>
           <w:t xml:space="preserve">http://www.infor.de</w:t>
+        </w:r>
+      </w:hyperlink>
+    </w:p>
+    <w:p>
+      <w:pPr>
+        <w:pStyle w:val="Textkrper"/>
+      </w:pPr>
+      <w:r>
+        <w:t xml:space="preserve">Projekt:</w:t>
+      </w:r>
+      <w:r>
+        <w:t xml:space="preserve"> </w:t>
+      </w:r>
+      <w:hyperlink w:anchor="project_infor_2004">
+        <w:r>
+          <w:rPr>
+            <w:rStyle w:val="Hyperlink"/>
+          </w:rPr>
+          <w:t xml:space="preserve">folgende Projekte wurden als Berater für Business Intelligence bei Kunden der MIS durchgeführt. Bei den namentlich genannten Firmen handelt es sich um Referenzkunden der MIS GmbH (jetzt infor)</w:t>
         </w:r>
       </w:hyperlink>
     </w:p>

</xml_diff>

<commit_message>
korrigere Anchor ID infor
</commit_message>
<xml_diff>
--- a/Germo_Goertz_IT_profile.docx
+++ b/Germo_Goertz_IT_profile.docx
@@ -7085,7 +7085,7 @@
     </w:p>
     <w:bookmarkEnd w:id="141"/>
     <w:bookmarkEnd w:id="142"/>
-    <w:bookmarkStart w:id="161" w:name="X9b7f09fa140376ffd6327a169dab707a500725b"/>
+    <w:bookmarkStart w:id="161" w:name="project_infor_2004"/>
     <w:p>
       <w:pPr>
         <w:pStyle w:val="berschrift2"/>
@@ -7341,7 +7341,7 @@
       </w:hyperlink>
     </w:p>
     <w:bookmarkEnd w:id="143"/>
-    <w:bookmarkStart w:id="144" w:name="project_infor_2004"/>
+    <w:bookmarkStart w:id="144" w:name="Xeee37aaa047b8946252e4cb5aade052579d1e64"/>
     <w:p>
       <w:pPr>
         <w:pStyle w:val="berschrift3"/>
@@ -9168,7 +9168,7 @@
           <w:rPr>
             <w:rStyle w:val="Hyperlink"/>
           </w:rPr>
-          <w:t xml:space="preserve">folgende Projekte wurden als Berater für Business Intelligence bei Kunden der MIS durchgeführt. Bei den namentlich genannten Firmen handelt es sich um Referenzkunden der MIS GmbH (jetzt infor)</w:t>
+          <w:t xml:space="preserve">09/1999 - 09/2004; MIS GmbH</w:t>
         </w:r>
       </w:hyperlink>
     </w:p>

</xml_diff>

<commit_message>
update - Anmerkungen gekürzt
</commit_message>
<xml_diff>
--- a/Germo_Goertz_IT_profile.docx
+++ b/Germo_Goertz_IT_profile.docx
@@ -1933,7 +1933,7 @@
         <w:t xml:space="preserve">10-50 Mitarbeiter</w:t>
       </w:r>
     </w:p>
-    <w:bookmarkStart w:id="72" w:name="X5f0468ccf24e7f192e18e86ffe456a2a47dce7a"/>
+    <w:bookmarkStart w:id="70" w:name="X5f0468ccf24e7f192e18e86ffe456a2a47dce7a"/>
     <w:p>
       <w:pPr>
         <w:pStyle w:val="berschrift3"/>
@@ -1942,10 +1942,11 @@
         <w:t xml:space="preserve">Microsoft BI Architekt und Entwickler</w:t>
       </w:r>
     </w:p>
-    <w:bookmarkStart w:id="71" w:name="Xe103b6d9480c6ab43bf75cfe96c9287d0ad69ee"/>
-    <w:p>
-      <w:pPr>
-        <w:pStyle w:val="berschrift4"/>
+    <w:bookmarkEnd w:id="70"/>
+    <w:bookmarkStart w:id="72" w:name="Xe103b6d9480c6ab43bf75cfe96c9287d0ad69ee"/>
+    <w:p>
+      <w:pPr>
+        <w:pStyle w:val="berschrift3"/>
       </w:pPr>
       <w:r>
         <w:t xml:space="preserve">Hospital Process Analyzer</w:t>
@@ -1955,7 +1956,7 @@
       <w:pPr>
         <w:pStyle w:val="FirstParagraph"/>
       </w:pPr>
-      <w:hyperlink r:id="rId70">
+      <w:hyperlink r:id="rId71">
         <w:r>
           <w:rPr>
             <w:rStyle w:val="Hyperlink"/>
@@ -1988,7 +1989,6 @@
         <w:t xml:space="preserve">Prozess- und Zeitanalysen in Krankenhäusern (beispielsweise OP Zeiten, OP Wechselzeiten, OP Auslastung, Personal Auslastung)</w:t>
       </w:r>
     </w:p>
-    <w:bookmarkEnd w:id="71"/>
     <w:bookmarkEnd w:id="72"/>
     <w:bookmarkStart w:id="73" w:name="X0fa2f4f4f45309b346d5eeac97495d75db086ce"/>
     <w:p>

</xml_diff>

<commit_message>
germo-goertz.de update kybernetik SVG
</commit_message>
<xml_diff>
--- a/Germo_Goertz_IT_profile.docx
+++ b/Germo_Goertz_IT_profile.docx
@@ -39,7 +39,7 @@
         <w:pStyle w:val="Datum"/>
       </w:pPr>
       <w:r>
-        <w:t xml:space="preserve">2024-02-23</w:t>
+        <w:t xml:space="preserve">2024-02-24</w:t>
       </w:r>
     </w:p>
     <w:p>
@@ -336,6 +336,17 @@
         <w:pStyle w:val="Textkrper"/>
       </w:pPr>
       <w:r>
+        <w:br/>
+      </w:r>
+      <w:r>
+        <w:br/>
+      </w:r>
+    </w:p>
+    <w:p>
+      <w:pPr>
+        <w:pStyle w:val="Textkrper"/>
+      </w:pPr>
+      <w:r>
         <w:t xml:space="preserve">Als</w:t>
       </w:r>
       <w:r>
@@ -363,14 +374,14 @@
       <w:r>
         <w:drawing>
           <wp:inline>
-            <wp:extent cx="4238625" cy="2162175"/>
+            <wp:extent cx="4162425" cy="1133475"/>
             <wp:effectExtent b="0" l="0" r="0" t="0"/>
-            <wp:docPr descr="kybernetik03 left right" title="" id="31" name="Picture"/>
+            <wp:docPr descr="kybernetik04 left right" title="" id="31" name="Picture"/>
             <a:graphic>
               <a:graphicData uri="http://schemas.openxmlformats.org/drawingml/2006/picture">
                 <pic:pic>
                   <pic:nvPicPr>
-                    <pic:cNvPr descr="./assets/img/kybernetik03-left_right.svg" id="32" name="Picture"/>
+                    <pic:cNvPr descr="./assets/img/kybernetik04-left_right.svg" id="32" name="Picture"/>
                     <pic:cNvPicPr>
                       <a:picLocks noChangeArrowheads="1" noChangeAspect="1"/>
                     </pic:cNvPicPr>
@@ -393,7 +404,7 @@
                   <pic:spPr bwMode="auto">
                     <a:xfrm>
                       <a:off x="0" y="0"/>
-                      <a:ext cx="4238625" cy="2162175"/>
+                      <a:ext cx="4162425" cy="1133475"/>
                     </a:xfrm>
                     <a:prstGeom prst="rect">
                       <a:avLst/>

</xml_diff>

<commit_message>
delete obsolet files. update blog link
</commit_message>
<xml_diff>
--- a/Germo_Goertz_IT_profile.docx
+++ b/Germo_Goertz_IT_profile.docx
@@ -9483,7 +9483,7 @@
           <w:rPr>
             <w:rStyle w:val="Hyperlink"/>
           </w:rPr>
-          <w:t xml:space="preserve">https://datahandwerk.aisberg.de/2022-09-15-krankenhaus-autobauer/</w:t>
+          <w:t xml:space="preserve">https://blog.germo-goertz.de/2022-09-15-krankenhaus-autobauer/</w:t>
         </w:r>
       </w:hyperlink>
     </w:p>
@@ -9513,7 +9513,7 @@
           <w:rPr>
             <w:rStyle w:val="Hyperlink"/>
           </w:rPr>
-          <w:t xml:space="preserve">https://datahandwerk.aisberg.de/2021-04-20-docs-code-mit-asciidoc-und-antora/</w:t>
+          <w:t xml:space="preserve">https://blog.germo-goertz.de/2021-04-20-docs-code-mit-asciidoc-und-antora/</w:t>
         </w:r>
       </w:hyperlink>
     </w:p>
@@ -9543,7 +9543,7 @@
           <w:rPr>
             <w:rStyle w:val="Hyperlink"/>
           </w:rPr>
-          <w:t xml:space="preserve">https://datahandwerk.aisberg.de/2021-03-23-datahandwerk-toolkit-mssql/</w:t>
+          <w:t xml:space="preserve">https://blog.germo-goertz.de/2021-03-23-datahandwerk-toolkit-mssql/</w:t>
         </w:r>
       </w:hyperlink>
     </w:p>

</xml_diff>

<commit_message>
update Service Now => ServiceNow
</commit_message>
<xml_diff>
--- a/Germo_Goertz_IT_profile.docx
+++ b/Germo_Goertz_IT_profile.docx
@@ -3102,13 +3102,13 @@
         <w:t xml:space="preserve">&gt;10.000 Mitarbeiter</w:t>
       </w:r>
     </w:p>
-    <w:bookmarkStart w:id="89" w:name="X7a0e95ccce6587ec2d1197a53036709048209c6"/>
+    <w:bookmarkStart w:id="89" w:name="X8c387920897672fd30f9f7d6880f64d569a8718"/>
     <w:p>
       <w:pPr>
         <w:pStyle w:val="berschrift3"/>
       </w:pPr>
       <w:r>
-        <w:t xml:space="preserve">Import und Verarbeitung von Daten aus Service Now für ein Reporting, Erstellung DWH mit AnalyticsCreator, Berichte mit Power BI</w:t>
+        <w:t xml:space="preserve">Import und Verarbeitung von Daten aus ServiceNow für ein Reporting, Erstellung DWH mit AnalyticsCreator, Berichte mit Power BI</w:t>
       </w:r>
     </w:p>
     <w:p>
@@ -3119,7 +3119,7 @@
         </w:numPr>
       </w:pPr>
       <w:r>
-        <w:t xml:space="preserve">Import von Daten aus Service Now über die API (mit Python)</w:t>
+        <w:t xml:space="preserve">Import von Daten aus ServiceNow über die API (mit Python)</w:t>
       </w:r>
     </w:p>
     <w:p>

</xml_diff>